<commit_message>
Maquette finie, Diagramme d'activité entâmmé
</commit_message>
<xml_diff>
--- a/03-Documentation/TPI-MusicSort-AurelienDevaud-Documentation.docx
+++ b/03-Documentation/TPI-MusicSort-AurelienDevaud-Documentation.docx
@@ -68,6 +68,9 @@
             <w:tcW w:w="9210" w:type="dxa"/>
           </w:tcPr>
           <w:p>
+            <w:pPr>
+              <w:pStyle w:val="Titre"/>
+            </w:pPr>
             <w:proofErr w:type="spellStart"/>
             <w:r>
               <w:t>MusicSort</w:t>
@@ -109,13 +112,9 @@
     <w:sdt>
       <w:sdtPr>
         <w:rPr>
-          <w:rFonts w:asciiTheme="minorHAnsi" w:eastAsia="Times New Roman" w:hAnsiTheme="minorHAnsi" w:cs="Times New Roman"/>
-          <w:spacing w:val="0"/>
-          <w:kern w:val="0"/>
-          <w:sz w:val="24"/>
-          <w:szCs w:val="20"/>
+          <w:lang w:val="fr-FR"/>
         </w:rPr>
-        <w:id w:val="465473478"/>
+        <w:id w:val="-48298883"/>
         <w:docPartObj>
           <w:docPartGallery w:val="Table of Contents"/>
           <w:docPartUnique/>
@@ -123,24 +122,36 @@
       </w:sdtPr>
       <w:sdtEndPr>
         <w:rPr>
-          <w:noProof/>
+          <w:rFonts w:asciiTheme="minorHAnsi" w:eastAsia="Times New Roman" w:hAnsiTheme="minorHAnsi" w:cs="Times New Roman"/>
+          <w:color w:val="auto"/>
+          <w:sz w:val="24"/>
+          <w:szCs w:val="20"/>
         </w:rPr>
       </w:sdtEndPr>
       <w:sdtContent>
         <w:p>
           <w:pPr>
-            <w:pStyle w:val="Titre"/>
+            <w:pStyle w:val="En-ttedetabledesmatires"/>
           </w:pPr>
           <w:r>
+            <w:rPr>
+              <w:lang w:val="fr-FR"/>
+            </w:rPr>
             <w:t>Table des matières</w:t>
           </w:r>
         </w:p>
-        <w:p/>
         <w:p>
           <w:pPr>
             <w:pStyle w:val="TM1"/>
+            <w:tabs>
+              <w:tab w:val="left" w:pos="480"/>
+              <w:tab w:val="right" w:leader="dot" w:pos="9060"/>
+            </w:tabs>
             <w:rPr>
               <w:rFonts w:eastAsiaTheme="minorEastAsia" w:cstheme="minorBidi"/>
+              <w:b w:val="0"/>
+              <w:bCs w:val="0"/>
+              <w:caps w:val="0"/>
               <w:noProof/>
               <w:kern w:val="2"/>
               <w:sz w:val="22"/>
@@ -153,12 +164,12 @@
             <w:fldChar w:fldCharType="begin"/>
           </w:r>
           <w:r>
-            <w:instrText>TOC \o "1-3" \h \z \u</w:instrText>
+            <w:instrText xml:space="preserve"> TOC \o "1-3" \h \z \u </w:instrText>
           </w:r>
           <w:r>
             <w:fldChar w:fldCharType="separate"/>
           </w:r>
-          <w:hyperlink w:anchor="_Toc165454529" w:history="1">
+          <w:hyperlink w:anchor="_Toc165556717" w:history="1">
             <w:r>
               <w:rPr>
                 <w:rStyle w:val="Lienhypertexte"/>
@@ -169,6 +180,9 @@
             <w:r>
               <w:rPr>
                 <w:rFonts w:eastAsiaTheme="minorEastAsia" w:cstheme="minorBidi"/>
+                <w:b w:val="0"/>
+                <w:bCs w:val="0"/>
+                <w:caps w:val="0"/>
                 <w:noProof/>
                 <w:kern w:val="2"/>
                 <w:sz w:val="22"/>
@@ -204,7 +218,7 @@
                 <w:noProof/>
                 <w:webHidden/>
               </w:rPr>
-              <w:instrText xml:space="preserve"> PAGEREF _Toc165454529 \h </w:instrText>
+              <w:instrText xml:space="preserve"> PAGEREF _Toc165556717 \h </w:instrText>
             </w:r>
             <w:r>
               <w:rPr>
@@ -238,8 +252,13 @@
         <w:p>
           <w:pPr>
             <w:pStyle w:val="TM2"/>
+            <w:tabs>
+              <w:tab w:val="left" w:pos="720"/>
+              <w:tab w:val="right" w:leader="dot" w:pos="9060"/>
+            </w:tabs>
             <w:rPr>
               <w:rFonts w:eastAsiaTheme="minorEastAsia" w:cstheme="minorBidi"/>
+              <w:smallCaps w:val="0"/>
               <w:noProof/>
               <w:kern w:val="2"/>
               <w:sz w:val="22"/>
@@ -248,11 +267,10 @@
               <w14:ligatures w14:val="standardContextual"/>
             </w:rPr>
           </w:pPr>
-          <w:hyperlink w:anchor="_Toc165454530" w:history="1">
+          <w:hyperlink w:anchor="_Toc165556718" w:history="1">
             <w:r>
               <w:rPr>
                 <w:rStyle w:val="Lienhypertexte"/>
-                <w:iCs/>
                 <w:noProof/>
               </w:rPr>
               <w:t>1.1</w:t>
@@ -260,6 +278,7 @@
             <w:r>
               <w:rPr>
                 <w:rFonts w:eastAsiaTheme="minorEastAsia" w:cstheme="minorBidi"/>
+                <w:smallCaps w:val="0"/>
                 <w:noProof/>
                 <w:kern w:val="2"/>
                 <w:sz w:val="22"/>
@@ -272,7 +291,6 @@
             <w:r>
               <w:rPr>
                 <w:rStyle w:val="Lienhypertexte"/>
-                <w:iCs/>
                 <w:noProof/>
               </w:rPr>
               <w:t>Introduction</w:t>
@@ -296,7 +314,7 @@
                 <w:noProof/>
                 <w:webHidden/>
               </w:rPr>
-              <w:instrText xml:space="preserve"> PAGEREF _Toc165454530 \h </w:instrText>
+              <w:instrText xml:space="preserve"> PAGEREF _Toc165556718 \h </w:instrText>
             </w:r>
             <w:r>
               <w:rPr>
@@ -330,8 +348,13 @@
         <w:p>
           <w:pPr>
             <w:pStyle w:val="TM2"/>
+            <w:tabs>
+              <w:tab w:val="left" w:pos="720"/>
+              <w:tab w:val="right" w:leader="dot" w:pos="9060"/>
+            </w:tabs>
             <w:rPr>
               <w:rFonts w:eastAsiaTheme="minorEastAsia" w:cstheme="minorBidi"/>
+              <w:smallCaps w:val="0"/>
               <w:noProof/>
               <w:kern w:val="2"/>
               <w:sz w:val="22"/>
@@ -340,11 +363,10 @@
               <w14:ligatures w14:val="standardContextual"/>
             </w:rPr>
           </w:pPr>
-          <w:hyperlink w:anchor="_Toc165454531" w:history="1">
+          <w:hyperlink w:anchor="_Toc165556719" w:history="1">
             <w:r>
               <w:rPr>
                 <w:rStyle w:val="Lienhypertexte"/>
-                <w:iCs/>
                 <w:noProof/>
               </w:rPr>
               <w:t>1.2</w:t>
@@ -352,6 +374,7 @@
             <w:r>
               <w:rPr>
                 <w:rFonts w:eastAsiaTheme="minorEastAsia" w:cstheme="minorBidi"/>
+                <w:smallCaps w:val="0"/>
                 <w:noProof/>
                 <w:kern w:val="2"/>
                 <w:sz w:val="22"/>
@@ -364,7 +387,6 @@
             <w:r>
               <w:rPr>
                 <w:rStyle w:val="Lienhypertexte"/>
-                <w:iCs/>
                 <w:noProof/>
               </w:rPr>
               <w:t>Objectifs</w:t>
@@ -388,7 +410,7 @@
                 <w:noProof/>
                 <w:webHidden/>
               </w:rPr>
-              <w:instrText xml:space="preserve"> PAGEREF _Toc165454531 \h </w:instrText>
+              <w:instrText xml:space="preserve"> PAGEREF _Toc165556719 \h </w:instrText>
             </w:r>
             <w:r>
               <w:rPr>
@@ -422,8 +444,13 @@
         <w:p>
           <w:pPr>
             <w:pStyle w:val="TM2"/>
+            <w:tabs>
+              <w:tab w:val="left" w:pos="720"/>
+              <w:tab w:val="right" w:leader="dot" w:pos="9060"/>
+            </w:tabs>
             <w:rPr>
               <w:rFonts w:eastAsiaTheme="minorEastAsia" w:cstheme="minorBidi"/>
+              <w:smallCaps w:val="0"/>
               <w:noProof/>
               <w:kern w:val="2"/>
               <w:sz w:val="22"/>
@@ -432,7 +459,7 @@
               <w14:ligatures w14:val="standardContextual"/>
             </w:rPr>
           </w:pPr>
-          <w:hyperlink w:anchor="_Toc165454532" w:history="1">
+          <w:hyperlink w:anchor="_Toc165556720" w:history="1">
             <w:r>
               <w:rPr>
                 <w:rStyle w:val="Lienhypertexte"/>
@@ -443,6 +470,7 @@
             <w:r>
               <w:rPr>
                 <w:rFonts w:eastAsiaTheme="minorEastAsia" w:cstheme="minorBidi"/>
+                <w:smallCaps w:val="0"/>
                 <w:noProof/>
                 <w:kern w:val="2"/>
                 <w:sz w:val="22"/>
@@ -478,7 +506,7 @@
                 <w:noProof/>
                 <w:webHidden/>
               </w:rPr>
-              <w:instrText xml:space="preserve"> PAGEREF _Toc165454532 \h </w:instrText>
+              <w:instrText xml:space="preserve"> PAGEREF _Toc165556720 \h </w:instrText>
             </w:r>
             <w:r>
               <w:rPr>
@@ -512,8 +540,14 @@
         <w:p>
           <w:pPr>
             <w:pStyle w:val="TM3"/>
+            <w:tabs>
+              <w:tab w:val="left" w:pos="1200"/>
+              <w:tab w:val="right" w:leader="dot" w:pos="9060"/>
+            </w:tabs>
             <w:rPr>
               <w:rFonts w:eastAsiaTheme="minorEastAsia" w:cstheme="minorBidi"/>
+              <w:i w:val="0"/>
+              <w:iCs w:val="0"/>
               <w:noProof/>
               <w:kern w:val="2"/>
               <w:sz w:val="22"/>
@@ -522,7 +556,7 @@
               <w14:ligatures w14:val="standardContextual"/>
             </w:rPr>
           </w:pPr>
-          <w:hyperlink w:anchor="_Toc165454533" w:history="1">
+          <w:hyperlink w:anchor="_Toc165556721" w:history="1">
             <w:r>
               <w:rPr>
                 <w:rStyle w:val="Lienhypertexte"/>
@@ -533,6 +567,8 @@
             <w:r>
               <w:rPr>
                 <w:rFonts w:eastAsiaTheme="minorEastAsia" w:cstheme="minorBidi"/>
+                <w:i w:val="0"/>
+                <w:iCs w:val="0"/>
                 <w:noProof/>
                 <w:kern w:val="2"/>
                 <w:sz w:val="22"/>
@@ -568,7 +604,7 @@
                 <w:noProof/>
                 <w:webHidden/>
               </w:rPr>
-              <w:instrText xml:space="preserve"> PAGEREF _Toc165454533 \h </w:instrText>
+              <w:instrText xml:space="preserve"> PAGEREF _Toc165556721 \h </w:instrText>
             </w:r>
             <w:r>
               <w:rPr>
@@ -602,8 +638,15 @@
         <w:p>
           <w:pPr>
             <w:pStyle w:val="TM1"/>
+            <w:tabs>
+              <w:tab w:val="left" w:pos="480"/>
+              <w:tab w:val="right" w:leader="dot" w:pos="9060"/>
+            </w:tabs>
             <w:rPr>
               <w:rFonts w:eastAsiaTheme="minorEastAsia" w:cstheme="minorBidi"/>
+              <w:b w:val="0"/>
+              <w:bCs w:val="0"/>
+              <w:caps w:val="0"/>
               <w:noProof/>
               <w:kern w:val="2"/>
               <w:sz w:val="22"/>
@@ -612,7 +655,7 @@
               <w14:ligatures w14:val="standardContextual"/>
             </w:rPr>
           </w:pPr>
-          <w:hyperlink w:anchor="_Toc165454534" w:history="1">
+          <w:hyperlink w:anchor="_Toc165556722" w:history="1">
             <w:r>
               <w:rPr>
                 <w:rStyle w:val="Lienhypertexte"/>
@@ -623,6 +666,9 @@
             <w:r>
               <w:rPr>
                 <w:rFonts w:eastAsiaTheme="minorEastAsia" w:cstheme="minorBidi"/>
+                <w:b w:val="0"/>
+                <w:bCs w:val="0"/>
+                <w:caps w:val="0"/>
                 <w:noProof/>
                 <w:kern w:val="2"/>
                 <w:sz w:val="22"/>
@@ -658,7 +704,7 @@
                 <w:noProof/>
                 <w:webHidden/>
               </w:rPr>
-              <w:instrText xml:space="preserve"> PAGEREF _Toc165454534 \h </w:instrText>
+              <w:instrText xml:space="preserve"> PAGEREF _Toc165556722 \h </w:instrText>
             </w:r>
             <w:r>
               <w:rPr>
@@ -692,8 +738,13 @@
         <w:p>
           <w:pPr>
             <w:pStyle w:val="TM2"/>
+            <w:tabs>
+              <w:tab w:val="left" w:pos="720"/>
+              <w:tab w:val="right" w:leader="dot" w:pos="9060"/>
+            </w:tabs>
             <w:rPr>
               <w:rFonts w:eastAsiaTheme="minorEastAsia" w:cstheme="minorBidi"/>
+              <w:smallCaps w:val="0"/>
               <w:noProof/>
               <w:kern w:val="2"/>
               <w:sz w:val="22"/>
@@ -702,7 +753,7 @@
               <w14:ligatures w14:val="standardContextual"/>
             </w:rPr>
           </w:pPr>
-          <w:hyperlink w:anchor="_Toc165454535" w:history="1">
+          <w:hyperlink w:anchor="_Toc165556723" w:history="1">
             <w:r>
               <w:rPr>
                 <w:rStyle w:val="Lienhypertexte"/>
@@ -713,6 +764,7 @@
             <w:r>
               <w:rPr>
                 <w:rFonts w:eastAsiaTheme="minorEastAsia" w:cstheme="minorBidi"/>
+                <w:smallCaps w:val="0"/>
                 <w:noProof/>
                 <w:kern w:val="2"/>
                 <w:sz w:val="22"/>
@@ -748,7 +800,7 @@
                 <w:noProof/>
                 <w:webHidden/>
               </w:rPr>
-              <w:instrText xml:space="preserve"> PAGEREF _Toc165454535 \h </w:instrText>
+              <w:instrText xml:space="preserve"> PAGEREF _Toc165556723 \h </w:instrText>
             </w:r>
             <w:r>
               <w:rPr>
@@ -782,8 +834,13 @@
         <w:p>
           <w:pPr>
             <w:pStyle w:val="TM2"/>
+            <w:tabs>
+              <w:tab w:val="left" w:pos="720"/>
+              <w:tab w:val="right" w:leader="dot" w:pos="9060"/>
+            </w:tabs>
             <w:rPr>
               <w:rFonts w:eastAsiaTheme="minorEastAsia" w:cstheme="minorBidi"/>
+              <w:smallCaps w:val="0"/>
               <w:noProof/>
               <w:kern w:val="2"/>
               <w:sz w:val="22"/>
@@ -792,11 +849,10 @@
               <w14:ligatures w14:val="standardContextual"/>
             </w:rPr>
           </w:pPr>
-          <w:hyperlink w:anchor="_Toc165454536" w:history="1">
+          <w:hyperlink w:anchor="_Toc165556724" w:history="1">
             <w:r>
               <w:rPr>
                 <w:rStyle w:val="Lienhypertexte"/>
-                <w:iCs/>
                 <w:noProof/>
               </w:rPr>
               <w:t>2.2</w:t>
@@ -804,6 +860,7 @@
             <w:r>
               <w:rPr>
                 <w:rFonts w:eastAsiaTheme="minorEastAsia" w:cstheme="minorBidi"/>
+                <w:smallCaps w:val="0"/>
                 <w:noProof/>
                 <w:kern w:val="2"/>
                 <w:sz w:val="22"/>
@@ -816,7 +873,6 @@
             <w:r>
               <w:rPr>
                 <w:rStyle w:val="Lienhypertexte"/>
-                <w:iCs/>
                 <w:noProof/>
               </w:rPr>
               <w:t>Stratégie de test</w:t>
@@ -840,7 +896,7 @@
                 <w:noProof/>
                 <w:webHidden/>
               </w:rPr>
-              <w:instrText xml:space="preserve"> PAGEREF _Toc165454536 \h </w:instrText>
+              <w:instrText xml:space="preserve"> PAGEREF _Toc165556724 \h </w:instrText>
             </w:r>
             <w:r>
               <w:rPr>
@@ -874,8 +930,13 @@
         <w:p>
           <w:pPr>
             <w:pStyle w:val="TM2"/>
+            <w:tabs>
+              <w:tab w:val="left" w:pos="720"/>
+              <w:tab w:val="right" w:leader="dot" w:pos="9060"/>
+            </w:tabs>
             <w:rPr>
               <w:rFonts w:eastAsiaTheme="minorEastAsia" w:cstheme="minorBidi"/>
+              <w:smallCaps w:val="0"/>
               <w:noProof/>
               <w:kern w:val="2"/>
               <w:sz w:val="22"/>
@@ -884,7 +945,7 @@
               <w14:ligatures w14:val="standardContextual"/>
             </w:rPr>
           </w:pPr>
-          <w:hyperlink w:anchor="_Toc165454537" w:history="1">
+          <w:hyperlink w:anchor="_Toc165556725" w:history="1">
             <w:r>
               <w:rPr>
                 <w:rStyle w:val="Lienhypertexte"/>
@@ -896,6 +957,7 @@
             <w:r>
               <w:rPr>
                 <w:rFonts w:eastAsiaTheme="minorEastAsia" w:cstheme="minorBidi"/>
+                <w:smallCaps w:val="0"/>
                 <w:noProof/>
                 <w:kern w:val="2"/>
                 <w:sz w:val="22"/>
@@ -908,7 +970,6 @@
             <w:r>
               <w:rPr>
                 <w:rStyle w:val="Lienhypertexte"/>
-                <w:rFonts w:cs="Arial"/>
                 <w:noProof/>
               </w:rPr>
               <w:t>Risques</w:t>
@@ -932,7 +993,7 @@
                 <w:noProof/>
                 <w:webHidden/>
               </w:rPr>
-              <w:instrText xml:space="preserve"> PAGEREF _Toc165454537 \h </w:instrText>
+              <w:instrText xml:space="preserve"> PAGEREF _Toc165556725 \h </w:instrText>
             </w:r>
             <w:r>
               <w:rPr>
@@ -952,7 +1013,7 @@
                 <w:noProof/>
                 <w:webHidden/>
               </w:rPr>
-              <w:t>8</w:t>
+              <w:t>7</w:t>
             </w:r>
             <w:r>
               <w:rPr>
@@ -966,8 +1027,14 @@
         <w:p>
           <w:pPr>
             <w:pStyle w:val="TM3"/>
+            <w:tabs>
+              <w:tab w:val="left" w:pos="1200"/>
+              <w:tab w:val="right" w:leader="dot" w:pos="9060"/>
+            </w:tabs>
             <w:rPr>
               <w:rFonts w:eastAsiaTheme="minorEastAsia" w:cstheme="minorBidi"/>
+              <w:i w:val="0"/>
+              <w:iCs w:val="0"/>
               <w:noProof/>
               <w:kern w:val="2"/>
               <w:sz w:val="22"/>
@@ -976,7 +1043,7 @@
               <w14:ligatures w14:val="standardContextual"/>
             </w:rPr>
           </w:pPr>
-          <w:hyperlink w:anchor="_Toc165454538" w:history="1">
+          <w:hyperlink w:anchor="_Toc165556726" w:history="1">
             <w:r>
               <w:rPr>
                 <w:rStyle w:val="Lienhypertexte"/>
@@ -987,6 +1054,8 @@
             <w:r>
               <w:rPr>
                 <w:rFonts w:eastAsiaTheme="minorEastAsia" w:cstheme="minorBidi"/>
+                <w:i w:val="0"/>
+                <w:iCs w:val="0"/>
                 <w:noProof/>
                 <w:kern w:val="2"/>
                 <w:sz w:val="22"/>
@@ -1022,7 +1091,7 @@
                 <w:noProof/>
                 <w:webHidden/>
               </w:rPr>
-              <w:instrText xml:space="preserve"> PAGEREF _Toc165454538 \h </w:instrText>
+              <w:instrText xml:space="preserve"> PAGEREF _Toc165556726 \h </w:instrText>
             </w:r>
             <w:r>
               <w:rPr>
@@ -1042,7 +1111,7 @@
                 <w:noProof/>
                 <w:webHidden/>
               </w:rPr>
-              <w:t>9</w:t>
+              <w:t>7</w:t>
             </w:r>
             <w:r>
               <w:rPr>
@@ -1056,8 +1125,14 @@
         <w:p>
           <w:pPr>
             <w:pStyle w:val="TM3"/>
+            <w:tabs>
+              <w:tab w:val="left" w:pos="1200"/>
+              <w:tab w:val="right" w:leader="dot" w:pos="9060"/>
+            </w:tabs>
             <w:rPr>
               <w:rFonts w:eastAsiaTheme="minorEastAsia" w:cstheme="minorBidi"/>
+              <w:i w:val="0"/>
+              <w:iCs w:val="0"/>
               <w:noProof/>
               <w:kern w:val="2"/>
               <w:sz w:val="22"/>
@@ -1066,7 +1141,7 @@
               <w14:ligatures w14:val="standardContextual"/>
             </w:rPr>
           </w:pPr>
-          <w:hyperlink w:anchor="_Toc165454539" w:history="1">
+          <w:hyperlink w:anchor="_Toc165556727" w:history="1">
             <w:r>
               <w:rPr>
                 <w:rStyle w:val="Lienhypertexte"/>
@@ -1077,6 +1152,8 @@
             <w:r>
               <w:rPr>
                 <w:rFonts w:eastAsiaTheme="minorEastAsia" w:cstheme="minorBidi"/>
+                <w:i w:val="0"/>
+                <w:iCs w:val="0"/>
                 <w:noProof/>
                 <w:kern w:val="2"/>
                 <w:sz w:val="22"/>
@@ -1112,7 +1189,7 @@
                 <w:noProof/>
                 <w:webHidden/>
               </w:rPr>
-              <w:instrText xml:space="preserve"> PAGEREF _Toc165454539 \h </w:instrText>
+              <w:instrText xml:space="preserve"> PAGEREF _Toc165556727 \h </w:instrText>
             </w:r>
             <w:r>
               <w:rPr>
@@ -1132,7 +1209,7 @@
                 <w:noProof/>
                 <w:webHidden/>
               </w:rPr>
-              <w:t>9</w:t>
+              <w:t>7</w:t>
             </w:r>
             <w:r>
               <w:rPr>
@@ -1146,8 +1223,13 @@
         <w:p>
           <w:pPr>
             <w:pStyle w:val="TM2"/>
+            <w:tabs>
+              <w:tab w:val="left" w:pos="720"/>
+              <w:tab w:val="right" w:leader="dot" w:pos="9060"/>
+            </w:tabs>
             <w:rPr>
               <w:rFonts w:eastAsiaTheme="minorEastAsia" w:cstheme="minorBidi"/>
+              <w:smallCaps w:val="0"/>
               <w:noProof/>
               <w:kern w:val="2"/>
               <w:sz w:val="22"/>
@@ -1156,11 +1238,10 @@
               <w14:ligatures w14:val="standardContextual"/>
             </w:rPr>
           </w:pPr>
-          <w:hyperlink w:anchor="_Toc165454540" w:history="1">
+          <w:hyperlink w:anchor="_Toc165556728" w:history="1">
             <w:r>
               <w:rPr>
                 <w:rStyle w:val="Lienhypertexte"/>
-                <w:iCs/>
                 <w:noProof/>
               </w:rPr>
               <w:t>2.4</w:t>
@@ -1168,6 +1249,7 @@
             <w:r>
               <w:rPr>
                 <w:rFonts w:eastAsiaTheme="minorEastAsia" w:cstheme="minorBidi"/>
+                <w:smallCaps w:val="0"/>
                 <w:noProof/>
                 <w:kern w:val="2"/>
                 <w:sz w:val="22"/>
@@ -1180,7 +1262,6 @@
             <w:r>
               <w:rPr>
                 <w:rStyle w:val="Lienhypertexte"/>
-                <w:iCs/>
                 <w:noProof/>
               </w:rPr>
               <w:t>Planification</w:t>
@@ -1204,7 +1285,7 @@
                 <w:noProof/>
                 <w:webHidden/>
               </w:rPr>
-              <w:instrText xml:space="preserve"> PAGEREF _Toc165454540 \h </w:instrText>
+              <w:instrText xml:space="preserve"> PAGEREF _Toc165556728 \h </w:instrText>
             </w:r>
             <w:r>
               <w:rPr>
@@ -1224,7 +1305,7 @@
                 <w:noProof/>
                 <w:webHidden/>
               </w:rPr>
-              <w:t>9</w:t>
+              <w:t>7</w:t>
             </w:r>
             <w:r>
               <w:rPr>
@@ -1238,8 +1319,13 @@
         <w:p>
           <w:pPr>
             <w:pStyle w:val="TM2"/>
+            <w:tabs>
+              <w:tab w:val="left" w:pos="720"/>
+              <w:tab w:val="right" w:leader="dot" w:pos="9060"/>
+            </w:tabs>
             <w:rPr>
               <w:rFonts w:eastAsiaTheme="minorEastAsia" w:cstheme="minorBidi"/>
+              <w:smallCaps w:val="0"/>
               <w:noProof/>
               <w:kern w:val="2"/>
               <w:sz w:val="22"/>
@@ -1248,11 +1334,10 @@
               <w14:ligatures w14:val="standardContextual"/>
             </w:rPr>
           </w:pPr>
-          <w:hyperlink w:anchor="_Toc165454541" w:history="1">
+          <w:hyperlink w:anchor="_Toc165556729" w:history="1">
             <w:r>
               <w:rPr>
                 <w:rStyle w:val="Lienhypertexte"/>
-                <w:iCs/>
                 <w:noProof/>
               </w:rPr>
               <w:t>2.5</w:t>
@@ -1260,6 +1345,7 @@
             <w:r>
               <w:rPr>
                 <w:rFonts w:eastAsiaTheme="minorEastAsia" w:cstheme="minorBidi"/>
+                <w:smallCaps w:val="0"/>
                 <w:noProof/>
                 <w:kern w:val="2"/>
                 <w:sz w:val="22"/>
@@ -1272,7 +1358,6 @@
             <w:r>
               <w:rPr>
                 <w:rStyle w:val="Lienhypertexte"/>
-                <w:iCs/>
                 <w:noProof/>
               </w:rPr>
               <w:t>Dossier de conception</w:t>
@@ -1296,7 +1381,7 @@
                 <w:noProof/>
                 <w:webHidden/>
               </w:rPr>
-              <w:instrText xml:space="preserve"> PAGEREF _Toc165454541 \h </w:instrText>
+              <w:instrText xml:space="preserve"> PAGEREF _Toc165556729 \h </w:instrText>
             </w:r>
             <w:r>
               <w:rPr>
@@ -1316,7 +1401,7 @@
                 <w:noProof/>
                 <w:webHidden/>
               </w:rPr>
-              <w:t>9</w:t>
+              <w:t>7</w:t>
             </w:r>
             <w:r>
               <w:rPr>
@@ -1330,8 +1415,14 @@
         <w:p>
           <w:pPr>
             <w:pStyle w:val="TM3"/>
+            <w:tabs>
+              <w:tab w:val="left" w:pos="1200"/>
+              <w:tab w:val="right" w:leader="dot" w:pos="9060"/>
+            </w:tabs>
             <w:rPr>
               <w:rFonts w:eastAsiaTheme="minorEastAsia" w:cstheme="minorBidi"/>
+              <w:i w:val="0"/>
+              <w:iCs w:val="0"/>
               <w:noProof/>
               <w:kern w:val="2"/>
               <w:sz w:val="22"/>
@@ -1340,7 +1431,7 @@
               <w14:ligatures w14:val="standardContextual"/>
             </w:rPr>
           </w:pPr>
-          <w:hyperlink w:anchor="_Toc165454542" w:history="1">
+          <w:hyperlink w:anchor="_Toc165556730" w:history="1">
             <w:r>
               <w:rPr>
                 <w:rStyle w:val="Lienhypertexte"/>
@@ -1351,6 +1442,8 @@
             <w:r>
               <w:rPr>
                 <w:rFonts w:eastAsiaTheme="minorEastAsia" w:cstheme="minorBidi"/>
+                <w:i w:val="0"/>
+                <w:iCs w:val="0"/>
                 <w:noProof/>
                 <w:kern w:val="2"/>
                 <w:sz w:val="22"/>
@@ -1386,7 +1479,7 @@
                 <w:noProof/>
                 <w:webHidden/>
               </w:rPr>
-              <w:instrText xml:space="preserve"> PAGEREF _Toc165454542 \h </w:instrText>
+              <w:instrText xml:space="preserve"> PAGEREF _Toc165556730 \h </w:instrText>
             </w:r>
             <w:r>
               <w:rPr>
@@ -1406,7 +1499,7 @@
                 <w:noProof/>
                 <w:webHidden/>
               </w:rPr>
-              <w:t>9</w:t>
+              <w:t>8</w:t>
             </w:r>
             <w:r>
               <w:rPr>
@@ -1419,9 +1512,15 @@
         </w:p>
         <w:p>
           <w:pPr>
-            <w:pStyle w:val="TM1"/>
+            <w:pStyle w:val="TM3"/>
+            <w:tabs>
+              <w:tab w:val="left" w:pos="1200"/>
+              <w:tab w:val="right" w:leader="dot" w:pos="9060"/>
+            </w:tabs>
             <w:rPr>
               <w:rFonts w:eastAsiaTheme="minorEastAsia" w:cstheme="minorBidi"/>
+              <w:i w:val="0"/>
+              <w:iCs w:val="0"/>
               <w:noProof/>
               <w:kern w:val="2"/>
               <w:sz w:val="22"/>
@@ -1430,17 +1529,19 @@
               <w14:ligatures w14:val="standardContextual"/>
             </w:rPr>
           </w:pPr>
-          <w:hyperlink w:anchor="_Toc165454543" w:history="1">
+          <w:hyperlink w:anchor="_Toc165556731" w:history="1">
             <w:r>
               <w:rPr>
                 <w:rStyle w:val="Lienhypertexte"/>
                 <w:noProof/>
               </w:rPr>
-              <w:t>3</w:t>
+              <w:t>2.5.2</w:t>
             </w:r>
             <w:r>
               <w:rPr>
                 <w:rFonts w:eastAsiaTheme="minorEastAsia" w:cstheme="minorBidi"/>
+                <w:i w:val="0"/>
+                <w:iCs w:val="0"/>
                 <w:noProof/>
                 <w:kern w:val="2"/>
                 <w:sz w:val="22"/>
@@ -1455,7 +1556,7 @@
                 <w:rStyle w:val="Lienhypertexte"/>
                 <w:noProof/>
               </w:rPr>
-              <w:t>Réalisation</w:t>
+              <w:t>Maquettes</w:t>
             </w:r>
             <w:r>
               <w:rPr>
@@ -1476,7 +1577,7 @@
                 <w:noProof/>
                 <w:webHidden/>
               </w:rPr>
-              <w:instrText xml:space="preserve"> PAGEREF _Toc165454543 \h </w:instrText>
+              <w:instrText xml:space="preserve"> PAGEREF _Toc165556731 \h </w:instrText>
             </w:r>
             <w:r>
               <w:rPr>
@@ -1496,7 +1597,7 @@
                 <w:noProof/>
                 <w:webHidden/>
               </w:rPr>
-              <w:t>14</w:t>
+              <w:t>11</w:t>
             </w:r>
             <w:r>
               <w:rPr>
@@ -1510,8 +1611,13 @@
         <w:p>
           <w:pPr>
             <w:pStyle w:val="TM2"/>
+            <w:tabs>
+              <w:tab w:val="left" w:pos="720"/>
+              <w:tab w:val="right" w:leader="dot" w:pos="9060"/>
+            </w:tabs>
             <w:rPr>
               <w:rFonts w:eastAsiaTheme="minorEastAsia" w:cstheme="minorBidi"/>
+              <w:smallCaps w:val="0"/>
               <w:noProof/>
               <w:kern w:val="2"/>
               <w:sz w:val="22"/>
@@ -1520,18 +1626,18 @@
               <w14:ligatures w14:val="standardContextual"/>
             </w:rPr>
           </w:pPr>
-          <w:hyperlink w:anchor="_Toc165454544" w:history="1">
+          <w:hyperlink w:anchor="_Toc165556732" w:history="1">
             <w:r>
               <w:rPr>
                 <w:rStyle w:val="Lienhypertexte"/>
-                <w:iCs/>
-                <w:noProof/>
-              </w:rPr>
-              <w:t>3.1</w:t>
+                <w:noProof/>
+              </w:rPr>
+              <w:t>2.6</w:t>
             </w:r>
             <w:r>
               <w:rPr>
                 <w:rFonts w:eastAsiaTheme="minorEastAsia" w:cstheme="minorBidi"/>
+                <w:smallCaps w:val="0"/>
                 <w:noProof/>
                 <w:kern w:val="2"/>
                 <w:sz w:val="22"/>
@@ -1544,10 +1650,9 @@
             <w:r>
               <w:rPr>
                 <w:rStyle w:val="Lienhypertexte"/>
-                <w:iCs/>
-                <w:noProof/>
-              </w:rPr>
-              <w:t>Dossier de réalisation</w:t>
+                <w:noProof/>
+              </w:rPr>
+              <w:t>Tableau des tests</w:t>
             </w:r>
             <w:r>
               <w:rPr>
@@ -1568,7 +1673,7 @@
                 <w:noProof/>
                 <w:webHidden/>
               </w:rPr>
-              <w:instrText xml:space="preserve"> PAGEREF _Toc165454544 \h </w:instrText>
+              <w:instrText xml:space="preserve"> PAGEREF _Toc165556732 \h </w:instrText>
             </w:r>
             <w:r>
               <w:rPr>
@@ -1588,7 +1693,7 @@
                 <w:noProof/>
                 <w:webHidden/>
               </w:rPr>
-              <w:t>14</w:t>
+              <w:t>13</w:t>
             </w:r>
             <w:r>
               <w:rPr>
@@ -1601,9 +1706,16 @@
         </w:p>
         <w:p>
           <w:pPr>
-            <w:pStyle w:val="TM2"/>
+            <w:pStyle w:val="TM1"/>
+            <w:tabs>
+              <w:tab w:val="left" w:pos="480"/>
+              <w:tab w:val="right" w:leader="dot" w:pos="9060"/>
+            </w:tabs>
             <w:rPr>
               <w:rFonts w:eastAsiaTheme="minorEastAsia" w:cstheme="minorBidi"/>
+              <w:b w:val="0"/>
+              <w:bCs w:val="0"/>
+              <w:caps w:val="0"/>
               <w:noProof/>
               <w:kern w:val="2"/>
               <w:sz w:val="22"/>
@@ -1612,18 +1724,20 @@
               <w14:ligatures w14:val="standardContextual"/>
             </w:rPr>
           </w:pPr>
-          <w:hyperlink w:anchor="_Toc165454545" w:history="1">
+          <w:hyperlink w:anchor="_Toc165556733" w:history="1">
             <w:r>
               <w:rPr>
                 <w:rStyle w:val="Lienhypertexte"/>
-                <w:iCs/>
-                <w:noProof/>
-              </w:rPr>
-              <w:t>3.2</w:t>
+                <w:noProof/>
+              </w:rPr>
+              <w:t>3</w:t>
             </w:r>
             <w:r>
               <w:rPr>
                 <w:rFonts w:eastAsiaTheme="minorEastAsia" w:cstheme="minorBidi"/>
+                <w:b w:val="0"/>
+                <w:bCs w:val="0"/>
+                <w:caps w:val="0"/>
                 <w:noProof/>
                 <w:kern w:val="2"/>
                 <w:sz w:val="22"/>
@@ -1636,10 +1750,9 @@
             <w:r>
               <w:rPr>
                 <w:rStyle w:val="Lienhypertexte"/>
-                <w:iCs/>
-                <w:noProof/>
-              </w:rPr>
-              <w:t>Description des tests effectués</w:t>
+                <w:noProof/>
+              </w:rPr>
+              <w:t>Réalisation</w:t>
             </w:r>
             <w:r>
               <w:rPr>
@@ -1660,7 +1773,7 @@
                 <w:noProof/>
                 <w:webHidden/>
               </w:rPr>
-              <w:instrText xml:space="preserve"> PAGEREF _Toc165454545 \h </w:instrText>
+              <w:instrText xml:space="preserve"> PAGEREF _Toc165556733 \h </w:instrText>
             </w:r>
             <w:r>
               <w:rPr>
@@ -1680,7 +1793,7 @@
                 <w:noProof/>
                 <w:webHidden/>
               </w:rPr>
-              <w:t>14</w:t>
+              <w:t>18</w:t>
             </w:r>
             <w:r>
               <w:rPr>
@@ -1694,8 +1807,13 @@
         <w:p>
           <w:pPr>
             <w:pStyle w:val="TM2"/>
+            <w:tabs>
+              <w:tab w:val="left" w:pos="720"/>
+              <w:tab w:val="right" w:leader="dot" w:pos="9060"/>
+            </w:tabs>
             <w:rPr>
               <w:rFonts w:eastAsiaTheme="minorEastAsia" w:cstheme="minorBidi"/>
+              <w:smallCaps w:val="0"/>
               <w:noProof/>
               <w:kern w:val="2"/>
               <w:sz w:val="22"/>
@@ -1704,18 +1822,18 @@
               <w14:ligatures w14:val="standardContextual"/>
             </w:rPr>
           </w:pPr>
-          <w:hyperlink w:anchor="_Toc165454546" w:history="1">
+          <w:hyperlink w:anchor="_Toc165556734" w:history="1">
             <w:r>
               <w:rPr>
                 <w:rStyle w:val="Lienhypertexte"/>
-                <w:iCs/>
-                <w:noProof/>
-              </w:rPr>
-              <w:t>3.3</w:t>
+                <w:noProof/>
+              </w:rPr>
+              <w:t>3.1</w:t>
             </w:r>
             <w:r>
               <w:rPr>
                 <w:rFonts w:eastAsiaTheme="minorEastAsia" w:cstheme="minorBidi"/>
+                <w:smallCaps w:val="0"/>
                 <w:noProof/>
                 <w:kern w:val="2"/>
                 <w:sz w:val="22"/>
@@ -1728,10 +1846,9 @@
             <w:r>
               <w:rPr>
                 <w:rStyle w:val="Lienhypertexte"/>
-                <w:iCs/>
-                <w:noProof/>
-              </w:rPr>
-              <w:t>Erreurs restantes</w:t>
+                <w:noProof/>
+              </w:rPr>
+              <w:t>Dossier de réalisation</w:t>
             </w:r>
             <w:r>
               <w:rPr>
@@ -1752,7 +1869,7 @@
                 <w:noProof/>
                 <w:webHidden/>
               </w:rPr>
-              <w:instrText xml:space="preserve"> PAGEREF _Toc165454546 \h </w:instrText>
+              <w:instrText xml:space="preserve"> PAGEREF _Toc165556734 \h </w:instrText>
             </w:r>
             <w:r>
               <w:rPr>
@@ -1772,7 +1889,7 @@
                 <w:noProof/>
                 <w:webHidden/>
               </w:rPr>
-              <w:t>15</w:t>
+              <w:t>18</w:t>
             </w:r>
             <w:r>
               <w:rPr>
@@ -1786,8 +1903,13 @@
         <w:p>
           <w:pPr>
             <w:pStyle w:val="TM2"/>
+            <w:tabs>
+              <w:tab w:val="left" w:pos="720"/>
+              <w:tab w:val="right" w:leader="dot" w:pos="9060"/>
+            </w:tabs>
             <w:rPr>
               <w:rFonts w:eastAsiaTheme="minorEastAsia" w:cstheme="minorBidi"/>
+              <w:smallCaps w:val="0"/>
               <w:noProof/>
               <w:kern w:val="2"/>
               <w:sz w:val="22"/>
@@ -1796,18 +1918,18 @@
               <w14:ligatures w14:val="standardContextual"/>
             </w:rPr>
           </w:pPr>
-          <w:hyperlink w:anchor="_Toc165454547" w:history="1">
+          <w:hyperlink w:anchor="_Toc165556735" w:history="1">
             <w:r>
               <w:rPr>
                 <w:rStyle w:val="Lienhypertexte"/>
-                <w:iCs/>
-                <w:noProof/>
-              </w:rPr>
-              <w:t>3.4</w:t>
+                <w:noProof/>
+              </w:rPr>
+              <w:t>3.2</w:t>
             </w:r>
             <w:r>
               <w:rPr>
                 <w:rFonts w:eastAsiaTheme="minorEastAsia" w:cstheme="minorBidi"/>
+                <w:smallCaps w:val="0"/>
                 <w:noProof/>
                 <w:kern w:val="2"/>
                 <w:sz w:val="22"/>
@@ -1820,10 +1942,9 @@
             <w:r>
               <w:rPr>
                 <w:rStyle w:val="Lienhypertexte"/>
-                <w:iCs/>
-                <w:noProof/>
-              </w:rPr>
-              <w:t>Liste des documents fournis</w:t>
+                <w:noProof/>
+              </w:rPr>
+              <w:t>Description des tests effectués</w:t>
             </w:r>
             <w:r>
               <w:rPr>
@@ -1844,7 +1965,7 @@
                 <w:noProof/>
                 <w:webHidden/>
               </w:rPr>
-              <w:instrText xml:space="preserve"> PAGEREF _Toc165454547 \h </w:instrText>
+              <w:instrText xml:space="preserve"> PAGEREF _Toc165556735 \h </w:instrText>
             </w:r>
             <w:r>
               <w:rPr>
@@ -1864,7 +1985,7 @@
                 <w:noProof/>
                 <w:webHidden/>
               </w:rPr>
-              <w:t>15</w:t>
+              <w:t>18</w:t>
             </w:r>
             <w:r>
               <w:rPr>
@@ -1877,9 +1998,14 @@
         </w:p>
         <w:p>
           <w:pPr>
-            <w:pStyle w:val="TM1"/>
+            <w:pStyle w:val="TM2"/>
+            <w:tabs>
+              <w:tab w:val="left" w:pos="720"/>
+              <w:tab w:val="right" w:leader="dot" w:pos="9060"/>
+            </w:tabs>
             <w:rPr>
               <w:rFonts w:eastAsiaTheme="minorEastAsia" w:cstheme="minorBidi"/>
+              <w:smallCaps w:val="0"/>
               <w:noProof/>
               <w:kern w:val="2"/>
               <w:sz w:val="22"/>
@@ -1888,17 +2014,18 @@
               <w14:ligatures w14:val="standardContextual"/>
             </w:rPr>
           </w:pPr>
-          <w:hyperlink w:anchor="_Toc165454548" w:history="1">
+          <w:hyperlink w:anchor="_Toc165556736" w:history="1">
             <w:r>
               <w:rPr>
                 <w:rStyle w:val="Lienhypertexte"/>
                 <w:noProof/>
               </w:rPr>
-              <w:t>4</w:t>
+              <w:t>3.3</w:t>
             </w:r>
             <w:r>
               <w:rPr>
                 <w:rFonts w:eastAsiaTheme="minorEastAsia" w:cstheme="minorBidi"/>
+                <w:smallCaps w:val="0"/>
                 <w:noProof/>
                 <w:kern w:val="2"/>
                 <w:sz w:val="22"/>
@@ -1913,7 +2040,7 @@
                 <w:rStyle w:val="Lienhypertexte"/>
                 <w:noProof/>
               </w:rPr>
-              <w:t>Conclusions</w:t>
+              <w:t>Erreurs restantes</w:t>
             </w:r>
             <w:r>
               <w:rPr>
@@ -1934,7 +2061,7 @@
                 <w:noProof/>
                 <w:webHidden/>
               </w:rPr>
-              <w:instrText xml:space="preserve"> PAGEREF _Toc165454548 \h </w:instrText>
+              <w:instrText xml:space="preserve"> PAGEREF _Toc165556736 \h </w:instrText>
             </w:r>
             <w:r>
               <w:rPr>
@@ -1954,7 +2081,7 @@
                 <w:noProof/>
                 <w:webHidden/>
               </w:rPr>
-              <w:t>16</w:t>
+              <w:t>19</w:t>
             </w:r>
             <w:r>
               <w:rPr>
@@ -1967,9 +2094,14 @@
         </w:p>
         <w:p>
           <w:pPr>
-            <w:pStyle w:val="TM1"/>
+            <w:pStyle w:val="TM2"/>
+            <w:tabs>
+              <w:tab w:val="left" w:pos="720"/>
+              <w:tab w:val="right" w:leader="dot" w:pos="9060"/>
+            </w:tabs>
             <w:rPr>
               <w:rFonts w:eastAsiaTheme="minorEastAsia" w:cstheme="minorBidi"/>
+              <w:smallCaps w:val="0"/>
               <w:noProof/>
               <w:kern w:val="2"/>
               <w:sz w:val="22"/>
@@ -1978,17 +2110,18 @@
               <w14:ligatures w14:val="standardContextual"/>
             </w:rPr>
           </w:pPr>
-          <w:hyperlink w:anchor="_Toc165454549" w:history="1">
+          <w:hyperlink w:anchor="_Toc165556737" w:history="1">
             <w:r>
               <w:rPr>
                 <w:rStyle w:val="Lienhypertexte"/>
                 <w:noProof/>
               </w:rPr>
-              <w:t>5</w:t>
+              <w:t>3.4</w:t>
             </w:r>
             <w:r>
               <w:rPr>
                 <w:rFonts w:eastAsiaTheme="minorEastAsia" w:cstheme="minorBidi"/>
+                <w:smallCaps w:val="0"/>
                 <w:noProof/>
                 <w:kern w:val="2"/>
                 <w:sz w:val="22"/>
@@ -2003,7 +2136,7 @@
                 <w:rStyle w:val="Lienhypertexte"/>
                 <w:noProof/>
               </w:rPr>
-              <w:t>Glossaire</w:t>
+              <w:t>Liste des documents fournis</w:t>
             </w:r>
             <w:r>
               <w:rPr>
@@ -2024,7 +2157,7 @@
                 <w:noProof/>
                 <w:webHidden/>
               </w:rPr>
-              <w:instrText xml:space="preserve"> PAGEREF _Toc165454549 \h </w:instrText>
+              <w:instrText xml:space="preserve"> PAGEREF _Toc165556737 \h </w:instrText>
             </w:r>
             <w:r>
               <w:rPr>
@@ -2044,7 +2177,7 @@
                 <w:noProof/>
                 <w:webHidden/>
               </w:rPr>
-              <w:t>17</w:t>
+              <w:t>19</w:t>
             </w:r>
             <w:r>
               <w:rPr>
@@ -2058,8 +2191,15 @@
         <w:p>
           <w:pPr>
             <w:pStyle w:val="TM1"/>
+            <w:tabs>
+              <w:tab w:val="left" w:pos="480"/>
+              <w:tab w:val="right" w:leader="dot" w:pos="9060"/>
+            </w:tabs>
             <w:rPr>
               <w:rFonts w:eastAsiaTheme="minorEastAsia" w:cstheme="minorBidi"/>
+              <w:b w:val="0"/>
+              <w:bCs w:val="0"/>
+              <w:caps w:val="0"/>
               <w:noProof/>
               <w:kern w:val="2"/>
               <w:sz w:val="22"/>
@@ -2068,17 +2208,20 @@
               <w14:ligatures w14:val="standardContextual"/>
             </w:rPr>
           </w:pPr>
-          <w:hyperlink w:anchor="_Toc165454550" w:history="1">
+          <w:hyperlink w:anchor="_Toc165556738" w:history="1">
             <w:r>
               <w:rPr>
                 <w:rStyle w:val="Lienhypertexte"/>
                 <w:noProof/>
               </w:rPr>
-              <w:t>6</w:t>
+              <w:t>4</w:t>
             </w:r>
             <w:r>
               <w:rPr>
                 <w:rFonts w:eastAsiaTheme="minorEastAsia" w:cstheme="minorBidi"/>
+                <w:b w:val="0"/>
+                <w:bCs w:val="0"/>
+                <w:caps w:val="0"/>
                 <w:noProof/>
                 <w:kern w:val="2"/>
                 <w:sz w:val="22"/>
@@ -2093,7 +2236,7 @@
                 <w:rStyle w:val="Lienhypertexte"/>
                 <w:noProof/>
               </w:rPr>
-              <w:t>Table des illustrations</w:t>
+              <w:t>Conclusions</w:t>
             </w:r>
             <w:r>
               <w:rPr>
@@ -2114,7 +2257,7 @@
                 <w:noProof/>
                 <w:webHidden/>
               </w:rPr>
-              <w:instrText xml:space="preserve"> PAGEREF _Toc165454550 \h </w:instrText>
+              <w:instrText xml:space="preserve"> PAGEREF _Toc165556738 \h </w:instrText>
             </w:r>
             <w:r>
               <w:rPr>
@@ -2134,7 +2277,7 @@
                 <w:noProof/>
                 <w:webHidden/>
               </w:rPr>
-              <w:t>17</w:t>
+              <w:t>20</w:t>
             </w:r>
             <w:r>
               <w:rPr>
@@ -2148,8 +2291,15 @@
         <w:p>
           <w:pPr>
             <w:pStyle w:val="TM1"/>
+            <w:tabs>
+              <w:tab w:val="left" w:pos="480"/>
+              <w:tab w:val="right" w:leader="dot" w:pos="9060"/>
+            </w:tabs>
             <w:rPr>
               <w:rFonts w:eastAsiaTheme="minorEastAsia" w:cstheme="minorBidi"/>
+              <w:b w:val="0"/>
+              <w:bCs w:val="0"/>
+              <w:caps w:val="0"/>
               <w:noProof/>
               <w:kern w:val="2"/>
               <w:sz w:val="22"/>
@@ -2158,17 +2308,20 @@
               <w14:ligatures w14:val="standardContextual"/>
             </w:rPr>
           </w:pPr>
-          <w:hyperlink w:anchor="_Toc165454551" w:history="1">
+          <w:hyperlink w:anchor="_Toc165556739" w:history="1">
             <w:r>
               <w:rPr>
                 <w:rStyle w:val="Lienhypertexte"/>
                 <w:noProof/>
               </w:rPr>
-              <w:t>7</w:t>
+              <w:t>5</w:t>
             </w:r>
             <w:r>
               <w:rPr>
                 <w:rFonts w:eastAsiaTheme="minorEastAsia" w:cstheme="minorBidi"/>
+                <w:b w:val="0"/>
+                <w:bCs w:val="0"/>
+                <w:caps w:val="0"/>
                 <w:noProof/>
                 <w:kern w:val="2"/>
                 <w:sz w:val="22"/>
@@ -2183,7 +2336,7 @@
                 <w:rStyle w:val="Lienhypertexte"/>
                 <w:noProof/>
               </w:rPr>
-              <w:t>Annexes</w:t>
+              <w:t>Glossaire</w:t>
             </w:r>
             <w:r>
               <w:rPr>
@@ -2204,7 +2357,7 @@
                 <w:noProof/>
                 <w:webHidden/>
               </w:rPr>
-              <w:instrText xml:space="preserve"> PAGEREF _Toc165454551 \h </w:instrText>
+              <w:instrText xml:space="preserve"> PAGEREF _Toc165556739 \h </w:instrText>
             </w:r>
             <w:r>
               <w:rPr>
@@ -2224,7 +2377,7 @@
                 <w:noProof/>
                 <w:webHidden/>
               </w:rPr>
-              <w:t>18</w:t>
+              <w:t>21</w:t>
             </w:r>
             <w:r>
               <w:rPr>
@@ -2237,9 +2390,16 @@
         </w:p>
         <w:p>
           <w:pPr>
-            <w:pStyle w:val="TM2"/>
+            <w:pStyle w:val="TM1"/>
+            <w:tabs>
+              <w:tab w:val="left" w:pos="480"/>
+              <w:tab w:val="right" w:leader="dot" w:pos="9060"/>
+            </w:tabs>
             <w:rPr>
               <w:rFonts w:eastAsiaTheme="minorEastAsia" w:cstheme="minorBidi"/>
+              <w:b w:val="0"/>
+              <w:bCs w:val="0"/>
+              <w:caps w:val="0"/>
               <w:noProof/>
               <w:kern w:val="2"/>
               <w:sz w:val="22"/>
@@ -2248,18 +2408,20 @@
               <w14:ligatures w14:val="standardContextual"/>
             </w:rPr>
           </w:pPr>
-          <w:hyperlink w:anchor="_Toc165454552" w:history="1">
+          <w:hyperlink w:anchor="_Toc165556740" w:history="1">
             <w:r>
               <w:rPr>
                 <w:rStyle w:val="Lienhypertexte"/>
-                <w:iCs/>
-                <w:noProof/>
-              </w:rPr>
-              <w:t>7.1</w:t>
+                <w:noProof/>
+              </w:rPr>
+              <w:t>6</w:t>
             </w:r>
             <w:r>
               <w:rPr>
                 <w:rFonts w:eastAsiaTheme="minorEastAsia" w:cstheme="minorBidi"/>
+                <w:b w:val="0"/>
+                <w:bCs w:val="0"/>
+                <w:caps w:val="0"/>
                 <w:noProof/>
                 <w:kern w:val="2"/>
                 <w:sz w:val="22"/>
@@ -2272,10 +2434,9 @@
             <w:r>
               <w:rPr>
                 <w:rStyle w:val="Lienhypertexte"/>
-                <w:iCs/>
-                <w:noProof/>
-              </w:rPr>
-              <w:t>Résumé du rapport du TPI / version succincte de la documentation</w:t>
+                <w:noProof/>
+              </w:rPr>
+              <w:t>Table des illustrations</w:t>
             </w:r>
             <w:r>
               <w:rPr>
@@ -2296,7 +2457,7 @@
                 <w:noProof/>
                 <w:webHidden/>
               </w:rPr>
-              <w:instrText xml:space="preserve"> PAGEREF _Toc165454552 \h </w:instrText>
+              <w:instrText xml:space="preserve"> PAGEREF _Toc165556740 \h </w:instrText>
             </w:r>
             <w:r>
               <w:rPr>
@@ -2316,7 +2477,7 @@
                 <w:noProof/>
                 <w:webHidden/>
               </w:rPr>
-              <w:t>18</w:t>
+              <w:t>21</w:t>
             </w:r>
             <w:r>
               <w:rPr>
@@ -2329,9 +2490,16 @@
         </w:p>
         <w:p>
           <w:pPr>
-            <w:pStyle w:val="TM2"/>
+            <w:pStyle w:val="TM1"/>
+            <w:tabs>
+              <w:tab w:val="left" w:pos="480"/>
+              <w:tab w:val="right" w:leader="dot" w:pos="9060"/>
+            </w:tabs>
             <w:rPr>
               <w:rFonts w:eastAsiaTheme="minorEastAsia" w:cstheme="minorBidi"/>
+              <w:b w:val="0"/>
+              <w:bCs w:val="0"/>
+              <w:caps w:val="0"/>
               <w:noProof/>
               <w:kern w:val="2"/>
               <w:sz w:val="22"/>
@@ -2340,18 +2508,20 @@
               <w14:ligatures w14:val="standardContextual"/>
             </w:rPr>
           </w:pPr>
-          <w:hyperlink w:anchor="_Toc165454553" w:history="1">
+          <w:hyperlink w:anchor="_Toc165556741" w:history="1">
             <w:r>
               <w:rPr>
                 <w:rStyle w:val="Lienhypertexte"/>
-                <w:iCs/>
-                <w:noProof/>
-              </w:rPr>
-              <w:t>7.2</w:t>
+                <w:noProof/>
+              </w:rPr>
+              <w:t>7</w:t>
             </w:r>
             <w:r>
               <w:rPr>
                 <w:rFonts w:eastAsiaTheme="minorEastAsia" w:cstheme="minorBidi"/>
+                <w:b w:val="0"/>
+                <w:bCs w:val="0"/>
+                <w:caps w:val="0"/>
                 <w:noProof/>
                 <w:kern w:val="2"/>
                 <w:sz w:val="22"/>
@@ -2364,10 +2534,9 @@
             <w:r>
               <w:rPr>
                 <w:rStyle w:val="Lienhypertexte"/>
-                <w:iCs/>
-                <w:noProof/>
-              </w:rPr>
-              <w:t>Sources – Bibliographie</w:t>
+                <w:noProof/>
+              </w:rPr>
+              <w:t>Annexes</w:t>
             </w:r>
             <w:r>
               <w:rPr>
@@ -2388,7 +2557,7 @@
                 <w:noProof/>
                 <w:webHidden/>
               </w:rPr>
-              <w:instrText xml:space="preserve"> PAGEREF _Toc165454553 \h </w:instrText>
+              <w:instrText xml:space="preserve"> PAGEREF _Toc165556741 \h </w:instrText>
             </w:r>
             <w:r>
               <w:rPr>
@@ -2408,7 +2577,7 @@
                 <w:noProof/>
                 <w:webHidden/>
               </w:rPr>
-              <w:t>18</w:t>
+              <w:t>22</w:t>
             </w:r>
             <w:r>
               <w:rPr>
@@ -2422,8 +2591,13 @@
         <w:p>
           <w:pPr>
             <w:pStyle w:val="TM2"/>
+            <w:tabs>
+              <w:tab w:val="left" w:pos="720"/>
+              <w:tab w:val="right" w:leader="dot" w:pos="9060"/>
+            </w:tabs>
             <w:rPr>
               <w:rFonts w:eastAsiaTheme="minorEastAsia" w:cstheme="minorBidi"/>
+              <w:smallCaps w:val="0"/>
               <w:noProof/>
               <w:kern w:val="2"/>
               <w:sz w:val="22"/>
@@ -2432,18 +2606,18 @@
               <w14:ligatures w14:val="standardContextual"/>
             </w:rPr>
           </w:pPr>
-          <w:hyperlink w:anchor="_Toc165454554" w:history="1">
+          <w:hyperlink w:anchor="_Toc165556742" w:history="1">
             <w:r>
               <w:rPr>
                 <w:rStyle w:val="Lienhypertexte"/>
-                <w:iCs/>
-                <w:noProof/>
-              </w:rPr>
-              <w:t>7.3</w:t>
+                <w:noProof/>
+              </w:rPr>
+              <w:t>7.1</w:t>
             </w:r>
             <w:r>
               <w:rPr>
                 <w:rFonts w:eastAsiaTheme="minorEastAsia" w:cstheme="minorBidi"/>
+                <w:smallCaps w:val="0"/>
                 <w:noProof/>
                 <w:kern w:val="2"/>
                 <w:sz w:val="22"/>
@@ -2456,10 +2630,9 @@
             <w:r>
               <w:rPr>
                 <w:rStyle w:val="Lienhypertexte"/>
-                <w:iCs/>
-                <w:noProof/>
-              </w:rPr>
-              <w:t>Journal de travail</w:t>
+                <w:noProof/>
+              </w:rPr>
+              <w:t>Résumé du rapport du TPI / version succincte de la documentation</w:t>
             </w:r>
             <w:r>
               <w:rPr>
@@ -2480,7 +2653,7 @@
                 <w:noProof/>
                 <w:webHidden/>
               </w:rPr>
-              <w:instrText xml:space="preserve"> PAGEREF _Toc165454554 \h </w:instrText>
+              <w:instrText xml:space="preserve"> PAGEREF _Toc165556742 \h </w:instrText>
             </w:r>
             <w:r>
               <w:rPr>
@@ -2500,7 +2673,7 @@
                 <w:noProof/>
                 <w:webHidden/>
               </w:rPr>
-              <w:t>18</w:t>
+              <w:t>22</w:t>
             </w:r>
             <w:r>
               <w:rPr>
@@ -2514,8 +2687,13 @@
         <w:p>
           <w:pPr>
             <w:pStyle w:val="TM2"/>
+            <w:tabs>
+              <w:tab w:val="left" w:pos="720"/>
+              <w:tab w:val="right" w:leader="dot" w:pos="9060"/>
+            </w:tabs>
             <w:rPr>
               <w:rFonts w:eastAsiaTheme="minorEastAsia" w:cstheme="minorBidi"/>
+              <w:smallCaps w:val="0"/>
               <w:noProof/>
               <w:kern w:val="2"/>
               <w:sz w:val="22"/>
@@ -2524,18 +2702,18 @@
               <w14:ligatures w14:val="standardContextual"/>
             </w:rPr>
           </w:pPr>
-          <w:hyperlink w:anchor="_Toc165454555" w:history="1">
+          <w:hyperlink w:anchor="_Toc165556743" w:history="1">
             <w:r>
               <w:rPr>
                 <w:rStyle w:val="Lienhypertexte"/>
-                <w:iCs/>
-                <w:noProof/>
-              </w:rPr>
-              <w:t>7.4</w:t>
+                <w:noProof/>
+              </w:rPr>
+              <w:t>7.2</w:t>
             </w:r>
             <w:r>
               <w:rPr>
                 <w:rFonts w:eastAsiaTheme="minorEastAsia" w:cstheme="minorBidi"/>
+                <w:smallCaps w:val="0"/>
                 <w:noProof/>
                 <w:kern w:val="2"/>
                 <w:sz w:val="22"/>
@@ -2548,10 +2726,9 @@
             <w:r>
               <w:rPr>
                 <w:rStyle w:val="Lienhypertexte"/>
-                <w:iCs/>
-                <w:noProof/>
-              </w:rPr>
-              <w:t>Manuel d'Installation</w:t>
+                <w:noProof/>
+              </w:rPr>
+              <w:t>Sources – Bibliographie</w:t>
             </w:r>
             <w:r>
               <w:rPr>
@@ -2572,7 +2749,7 @@
                 <w:noProof/>
                 <w:webHidden/>
               </w:rPr>
-              <w:instrText xml:space="preserve"> PAGEREF _Toc165454555 \h </w:instrText>
+              <w:instrText xml:space="preserve"> PAGEREF _Toc165556743 \h </w:instrText>
             </w:r>
             <w:r>
               <w:rPr>
@@ -2592,7 +2769,7 @@
                 <w:noProof/>
                 <w:webHidden/>
               </w:rPr>
-              <w:t>18</w:t>
+              <w:t>22</w:t>
             </w:r>
             <w:r>
               <w:rPr>
@@ -2606,8 +2783,13 @@
         <w:p>
           <w:pPr>
             <w:pStyle w:val="TM2"/>
+            <w:tabs>
+              <w:tab w:val="left" w:pos="720"/>
+              <w:tab w:val="right" w:leader="dot" w:pos="9060"/>
+            </w:tabs>
             <w:rPr>
               <w:rFonts w:eastAsiaTheme="minorEastAsia" w:cstheme="minorBidi"/>
+              <w:smallCaps w:val="0"/>
               <w:noProof/>
               <w:kern w:val="2"/>
               <w:sz w:val="22"/>
@@ -2616,18 +2798,18 @@
               <w14:ligatures w14:val="standardContextual"/>
             </w:rPr>
           </w:pPr>
-          <w:hyperlink w:anchor="_Toc165454556" w:history="1">
+          <w:hyperlink w:anchor="_Toc165556744" w:history="1">
             <w:r>
               <w:rPr>
                 <w:rStyle w:val="Lienhypertexte"/>
-                <w:iCs/>
-                <w:noProof/>
-              </w:rPr>
-              <w:t>7.5</w:t>
+                <w:noProof/>
+              </w:rPr>
+              <w:t>7.3</w:t>
             </w:r>
             <w:r>
               <w:rPr>
                 <w:rFonts w:eastAsiaTheme="minorEastAsia" w:cstheme="minorBidi"/>
+                <w:smallCaps w:val="0"/>
                 <w:noProof/>
                 <w:kern w:val="2"/>
                 <w:sz w:val="22"/>
@@ -2640,10 +2822,9 @@
             <w:r>
               <w:rPr>
                 <w:rStyle w:val="Lienhypertexte"/>
-                <w:iCs/>
-                <w:noProof/>
-              </w:rPr>
-              <w:t>Manuel d'Utilisation</w:t>
+                <w:noProof/>
+              </w:rPr>
+              <w:t>Journal de travail</w:t>
             </w:r>
             <w:r>
               <w:rPr>
@@ -2664,7 +2845,7 @@
                 <w:noProof/>
                 <w:webHidden/>
               </w:rPr>
-              <w:instrText xml:space="preserve"> PAGEREF _Toc165454556 \h </w:instrText>
+              <w:instrText xml:space="preserve"> PAGEREF _Toc165556744 \h </w:instrText>
             </w:r>
             <w:r>
               <w:rPr>
@@ -2684,7 +2865,7 @@
                 <w:noProof/>
                 <w:webHidden/>
               </w:rPr>
-              <w:t>18</w:t>
+              <w:t>22</w:t>
             </w:r>
             <w:r>
               <w:rPr>
@@ -2698,8 +2879,13 @@
         <w:p>
           <w:pPr>
             <w:pStyle w:val="TM2"/>
+            <w:tabs>
+              <w:tab w:val="left" w:pos="720"/>
+              <w:tab w:val="right" w:leader="dot" w:pos="9060"/>
+            </w:tabs>
             <w:rPr>
               <w:rFonts w:eastAsiaTheme="minorEastAsia" w:cstheme="minorBidi"/>
+              <w:smallCaps w:val="0"/>
               <w:noProof/>
               <w:kern w:val="2"/>
               <w:sz w:val="22"/>
@@ -2708,18 +2894,18 @@
               <w14:ligatures w14:val="standardContextual"/>
             </w:rPr>
           </w:pPr>
-          <w:hyperlink w:anchor="_Toc165454557" w:history="1">
+          <w:hyperlink w:anchor="_Toc165556745" w:history="1">
             <w:r>
               <w:rPr>
                 <w:rStyle w:val="Lienhypertexte"/>
-                <w:iCs/>
-                <w:noProof/>
-              </w:rPr>
-              <w:t>7.6</w:t>
+                <w:noProof/>
+              </w:rPr>
+              <w:t>7.4</w:t>
             </w:r>
             <w:r>
               <w:rPr>
                 <w:rFonts w:eastAsiaTheme="minorEastAsia" w:cstheme="minorBidi"/>
+                <w:smallCaps w:val="0"/>
                 <w:noProof/>
                 <w:kern w:val="2"/>
                 <w:sz w:val="22"/>
@@ -2732,7 +2918,198 @@
             <w:r>
               <w:rPr>
                 <w:rStyle w:val="Lienhypertexte"/>
-                <w:iCs/>
+                <w:noProof/>
+              </w:rPr>
+              <w:t>Manuel d'Installation</w:t>
+            </w:r>
+            <w:r>
+              <w:rPr>
+                <w:noProof/>
+                <w:webHidden/>
+              </w:rPr>
+              <w:tab/>
+            </w:r>
+            <w:r>
+              <w:rPr>
+                <w:noProof/>
+                <w:webHidden/>
+              </w:rPr>
+              <w:fldChar w:fldCharType="begin"/>
+            </w:r>
+            <w:r>
+              <w:rPr>
+                <w:noProof/>
+                <w:webHidden/>
+              </w:rPr>
+              <w:instrText xml:space="preserve"> PAGEREF _Toc165556745 \h </w:instrText>
+            </w:r>
+            <w:r>
+              <w:rPr>
+                <w:noProof/>
+                <w:webHidden/>
+              </w:rPr>
+            </w:r>
+            <w:r>
+              <w:rPr>
+                <w:noProof/>
+                <w:webHidden/>
+              </w:rPr>
+              <w:fldChar w:fldCharType="separate"/>
+            </w:r>
+            <w:r>
+              <w:rPr>
+                <w:noProof/>
+                <w:webHidden/>
+              </w:rPr>
+              <w:t>22</w:t>
+            </w:r>
+            <w:r>
+              <w:rPr>
+                <w:noProof/>
+                <w:webHidden/>
+              </w:rPr>
+              <w:fldChar w:fldCharType="end"/>
+            </w:r>
+          </w:hyperlink>
+        </w:p>
+        <w:p>
+          <w:pPr>
+            <w:pStyle w:val="TM2"/>
+            <w:tabs>
+              <w:tab w:val="left" w:pos="720"/>
+              <w:tab w:val="right" w:leader="dot" w:pos="9060"/>
+            </w:tabs>
+            <w:rPr>
+              <w:rFonts w:eastAsiaTheme="minorEastAsia" w:cstheme="minorBidi"/>
+              <w:smallCaps w:val="0"/>
+              <w:noProof/>
+              <w:kern w:val="2"/>
+              <w:sz w:val="22"/>
+              <w:szCs w:val="22"/>
+              <w:lang w:val="fr-CH" w:eastAsia="fr-CH"/>
+              <w14:ligatures w14:val="standardContextual"/>
+            </w:rPr>
+          </w:pPr>
+          <w:hyperlink w:anchor="_Toc165556746" w:history="1">
+            <w:r>
+              <w:rPr>
+                <w:rStyle w:val="Lienhypertexte"/>
+                <w:noProof/>
+              </w:rPr>
+              <w:t>7.5</w:t>
+            </w:r>
+            <w:r>
+              <w:rPr>
+                <w:rFonts w:eastAsiaTheme="minorEastAsia" w:cstheme="minorBidi"/>
+                <w:smallCaps w:val="0"/>
+                <w:noProof/>
+                <w:kern w:val="2"/>
+                <w:sz w:val="22"/>
+                <w:szCs w:val="22"/>
+                <w:lang w:val="fr-CH" w:eastAsia="fr-CH"/>
+                <w14:ligatures w14:val="standardContextual"/>
+              </w:rPr>
+              <w:tab/>
+            </w:r>
+            <w:r>
+              <w:rPr>
+                <w:rStyle w:val="Lienhypertexte"/>
+                <w:noProof/>
+              </w:rPr>
+              <w:t>Manuel d'Utilisation</w:t>
+            </w:r>
+            <w:r>
+              <w:rPr>
+                <w:noProof/>
+                <w:webHidden/>
+              </w:rPr>
+              <w:tab/>
+            </w:r>
+            <w:r>
+              <w:rPr>
+                <w:noProof/>
+                <w:webHidden/>
+              </w:rPr>
+              <w:fldChar w:fldCharType="begin"/>
+            </w:r>
+            <w:r>
+              <w:rPr>
+                <w:noProof/>
+                <w:webHidden/>
+              </w:rPr>
+              <w:instrText xml:space="preserve"> PAGEREF _Toc165556746 \h </w:instrText>
+            </w:r>
+            <w:r>
+              <w:rPr>
+                <w:noProof/>
+                <w:webHidden/>
+              </w:rPr>
+            </w:r>
+            <w:r>
+              <w:rPr>
+                <w:noProof/>
+                <w:webHidden/>
+              </w:rPr>
+              <w:fldChar w:fldCharType="separate"/>
+            </w:r>
+            <w:r>
+              <w:rPr>
+                <w:noProof/>
+                <w:webHidden/>
+              </w:rPr>
+              <w:t>22</w:t>
+            </w:r>
+            <w:r>
+              <w:rPr>
+                <w:noProof/>
+                <w:webHidden/>
+              </w:rPr>
+              <w:fldChar w:fldCharType="end"/>
+            </w:r>
+          </w:hyperlink>
+        </w:p>
+        <w:p>
+          <w:pPr>
+            <w:pStyle w:val="TM2"/>
+            <w:tabs>
+              <w:tab w:val="left" w:pos="720"/>
+              <w:tab w:val="right" w:leader="dot" w:pos="9060"/>
+            </w:tabs>
+            <w:rPr>
+              <w:rFonts w:eastAsiaTheme="minorEastAsia" w:cstheme="minorBidi"/>
+              <w:smallCaps w:val="0"/>
+              <w:noProof/>
+              <w:kern w:val="2"/>
+              <w:sz w:val="22"/>
+              <w:szCs w:val="22"/>
+              <w:lang w:val="fr-CH" w:eastAsia="fr-CH"/>
+              <w14:ligatures w14:val="standardContextual"/>
+            </w:rPr>
+          </w:pPr>
+          <w:hyperlink w:anchor="_Toc165556747" w:history="1">
+            <w:r>
+              <w:rPr>
+                <w:rStyle w:val="Lienhypertexte"/>
+                <w:noProof/>
+              </w:rPr>
+              <w:t>7.6</w:t>
+            </w:r>
+            <w:r>
+              <w:rPr>
+                <w:rFonts w:eastAsiaTheme="minorEastAsia" w:cstheme="minorBidi"/>
+                <w:smallCaps w:val="0"/>
+                <w:noProof/>
+                <w:kern w:val="2"/>
+                <w:sz w:val="22"/>
+                <w:szCs w:val="22"/>
+                <w:lang w:val="fr-CH" w:eastAsia="fr-CH"/>
+                <w14:ligatures w14:val="standardContextual"/>
+              </w:rPr>
+              <w:tab/>
+            </w:r>
+            <w:r>
+              <w:rPr>
+                <w:rStyle w:val="Lienhypertexte"/>
                 <w:noProof/>
               </w:rPr>
               <w:t>Archives du projet</w:t>
@@ -2756,7 +3133,7 @@
                 <w:noProof/>
                 <w:webHidden/>
               </w:rPr>
-              <w:instrText xml:space="preserve"> PAGEREF _Toc165454557 \h </w:instrText>
+              <w:instrText xml:space="preserve"> PAGEREF _Toc165556747 \h </w:instrText>
             </w:r>
             <w:r>
               <w:rPr>
@@ -2776,7 +3153,7 @@
                 <w:noProof/>
                 <w:webHidden/>
               </w:rPr>
-              <w:t>18</w:t>
+              <w:t>22</w:t>
             </w:r>
             <w:r>
               <w:rPr>
@@ -2790,7 +3167,8 @@
         <w:p>
           <w:r>
             <w:rPr>
-              <w:noProof/>
+              <w:b/>
+              <w:bCs/>
             </w:rPr>
             <w:fldChar w:fldCharType="end"/>
           </w:r>
@@ -2800,6 +3178,7 @@
     <w:p/>
     <w:p>
       <w:r>
+        <w:lastRenderedPageBreak/>
         <w:br w:type="page"/>
       </w:r>
     </w:p>
@@ -2808,7 +3187,7 @@
         <w:pStyle w:val="Titre1"/>
       </w:pPr>
       <w:bookmarkStart w:id="0" w:name="_Toc499021832"/>
-      <w:bookmarkStart w:id="1" w:name="_Toc165454529"/>
+      <w:bookmarkStart w:id="1" w:name="_Toc165556717"/>
       <w:r>
         <w:lastRenderedPageBreak/>
         <w:t>Analyse prél</w:t>
@@ -2841,7 +3220,7 @@
         <w:pStyle w:val="Titre2"/>
       </w:pPr>
       <w:bookmarkStart w:id="2" w:name="_Toc499021833"/>
-      <w:bookmarkStart w:id="3" w:name="_Toc165454530"/>
+      <w:bookmarkStart w:id="3" w:name="_Toc165556718"/>
       <w:r>
         <w:t>Introduction</w:t>
       </w:r>
@@ -2890,7 +3269,7 @@
         <w:pStyle w:val="Titre2"/>
       </w:pPr>
       <w:bookmarkStart w:id="4" w:name="_Toc499021834"/>
-      <w:bookmarkStart w:id="5" w:name="_Toc165454531"/>
+      <w:bookmarkStart w:id="5" w:name="_Toc165556719"/>
       <w:r>
         <w:t>Objectifs</w:t>
       </w:r>
@@ -3005,7 +3384,7 @@
         <w:pStyle w:val="Titre2"/>
       </w:pPr>
       <w:bookmarkStart w:id="6" w:name="_Toc499021835"/>
-      <w:bookmarkStart w:id="7" w:name="_Toc165454532"/>
+      <w:bookmarkStart w:id="7" w:name="_Toc165556720"/>
       <w:r>
         <w:t>Planification</w:t>
       </w:r>
@@ -3024,7 +3403,7 @@
       <w:pPr>
         <w:pStyle w:val="Titre3"/>
       </w:pPr>
-      <w:bookmarkStart w:id="8" w:name="_Toc165454533"/>
+      <w:bookmarkStart w:id="8" w:name="_Toc165556721"/>
       <w:r>
         <w:t>Méthode des six pas IPDRCE</w:t>
       </w:r>
@@ -3513,7 +3892,7 @@
         <w:pStyle w:val="Titre1"/>
       </w:pPr>
       <w:bookmarkStart w:id="9" w:name="_Toc499021836"/>
-      <w:bookmarkStart w:id="10" w:name="_Toc165454534"/>
+      <w:bookmarkStart w:id="10" w:name="_Toc165556722"/>
       <w:r>
         <w:lastRenderedPageBreak/>
         <w:t>Analyse</w:t>
@@ -3566,7 +3945,7 @@
       <w:pPr>
         <w:pStyle w:val="Titre2"/>
       </w:pPr>
-      <w:bookmarkStart w:id="11" w:name="_Toc165454535"/>
+      <w:bookmarkStart w:id="11" w:name="_Toc165556723"/>
       <w:r>
         <w:t>Concept</w:t>
       </w:r>
@@ -3763,7 +4142,7 @@
       </w:pPr>
       <w:bookmarkStart w:id="12" w:name="_Toc71691012"/>
       <w:bookmarkStart w:id="13" w:name="_Toc499021838"/>
-      <w:bookmarkStart w:id="14" w:name="_Toc165454536"/>
+      <w:bookmarkStart w:id="14" w:name="_Toc165556724"/>
       <w:r>
         <w:t>Stratégie de test</w:t>
       </w:r>
@@ -3855,7 +4234,7 @@
       <w:bookmarkStart w:id="15" w:name="_Toc25553310"/>
       <w:bookmarkStart w:id="16" w:name="_Toc71691015"/>
       <w:bookmarkStart w:id="17" w:name="_Toc499021839"/>
-      <w:bookmarkStart w:id="18" w:name="_Toc165454537"/>
+      <w:bookmarkStart w:id="18" w:name="_Toc165556725"/>
       <w:r>
         <w:t>R</w:t>
       </w:r>
@@ -3891,7 +4270,7 @@
       <w:pPr>
         <w:pStyle w:val="Titre3"/>
       </w:pPr>
-      <w:bookmarkStart w:id="19" w:name="_Toc165454538"/>
+      <w:bookmarkStart w:id="19" w:name="_Toc165556726"/>
       <w:r>
         <w:t>Risques techniques</w:t>
       </w:r>
@@ -3948,7 +4327,7 @@
       <w:pPr>
         <w:pStyle w:val="Titre3"/>
       </w:pPr>
-      <w:bookmarkStart w:id="20" w:name="_Toc165454539"/>
+      <w:bookmarkStart w:id="20" w:name="_Toc165556727"/>
       <w:r>
         <w:t>Manque de compétences</w:t>
       </w:r>
@@ -3986,7 +4365,7 @@
         </w:rPr>
       </w:pPr>
       <w:bookmarkStart w:id="21" w:name="_Toc499021840"/>
-      <w:bookmarkStart w:id="22" w:name="_Toc165454540"/>
+      <w:bookmarkStart w:id="22" w:name="_Toc165556728"/>
       <w:r>
         <w:t>Planification</w:t>
       </w:r>
@@ -4081,7 +4460,7 @@
       <w:bookmarkStart w:id="23" w:name="_Toc25553314"/>
       <w:bookmarkStart w:id="24" w:name="_Toc71691019"/>
       <w:bookmarkStart w:id="25" w:name="_Toc499021841"/>
-      <w:bookmarkStart w:id="26" w:name="_Toc165454541"/>
+      <w:bookmarkStart w:id="26" w:name="_Toc165556729"/>
       <w:r>
         <w:t>Dossier de conception</w:t>
       </w:r>
@@ -4099,7 +4478,7 @@
       <w:pPr>
         <w:pStyle w:val="Titre3"/>
       </w:pPr>
-      <w:bookmarkStart w:id="27" w:name="_Toc165454542"/>
+      <w:bookmarkStart w:id="27" w:name="_Toc165556730"/>
       <w:r>
         <w:lastRenderedPageBreak/>
         <w:t>Modèles de cas d’utilisation</w:t>
@@ -4120,6 +4499,10 @@
     <w:p>
       <w:pPr>
         <w:pStyle w:val="Retraitnormal1"/>
+        <w:numPr>
+          <w:ilvl w:val="0"/>
+          <w:numId w:val="0"/>
+        </w:numPr>
         <w:rPr>
           <w:sz w:val="24"/>
         </w:rPr>
@@ -4128,13 +4511,12 @@
         <w:rPr>
           <w:noProof/>
         </w:rPr>
-        <w:lastRenderedPageBreak/>
         <mc:AlternateContent>
           <mc:Choice Requires="wpg">
             <w:drawing>
-              <wp:inline distT="0" distB="0" distL="0" distR="0" wp14:anchorId="558C6AEF" wp14:editId="578D6EFA">
-                <wp:extent cx="5172763" cy="7942163"/>
-                <wp:effectExtent l="0" t="0" r="8890" b="1905"/>
+              <wp:inline distT="0" distB="0" distL="0" distR="0" wp14:anchorId="558C6AEF" wp14:editId="46FBC9F2">
+                <wp:extent cx="4876800" cy="7487085"/>
+                <wp:effectExtent l="0" t="0" r="0" b="0"/>
                 <wp:docPr id="3" name="Groupe 3"/>
                 <wp:cNvGraphicFramePr/>
                 <a:graphic xmlns:a="http://schemas.openxmlformats.org/drawingml/2006/main">
@@ -4144,7 +4526,7 @@
                       <wpg:grpSpPr>
                         <a:xfrm>
                           <a:off x="0" y="0"/>
-                          <a:ext cx="5172763" cy="7942157"/>
+                          <a:ext cx="4876800" cy="7487085"/>
                           <a:chOff x="0" y="0"/>
                           <a:chExt cx="5238750" cy="8343900"/>
                         </a:xfrm>
@@ -4204,26 +4586,42 @@
                             <w:p>
                               <w:pPr>
                                 <w:pStyle w:val="Lgende"/>
+                                <w:jc w:val="center"/>
                                 <w:rPr>
                                   <w:noProof/>
                                   <w:sz w:val="24"/>
                                   <w:szCs w:val="20"/>
                                 </w:rPr>
                               </w:pPr>
+                              <w:bookmarkStart w:id="28" w:name="_Toc165556804"/>
                               <w:r>
                                 <w:t xml:space="preserve">Figure </w:t>
                               </w:r>
-                              <w:fldSimple w:instr=" SEQ Figure \* ARABIC ">
-                                <w:r>
-                                  <w:rPr>
-                                    <w:noProof/>
-                                  </w:rPr>
-                                  <w:t>1</w:t>
-                                </w:r>
-                              </w:fldSimple>
+                              <w:r>
+                                <w:fldChar w:fldCharType="begin"/>
+                              </w:r>
+                              <w:r>
+                                <w:instrText xml:space="preserve"> SEQ Figure \* ARABIC </w:instrText>
+                              </w:r>
+                              <w:r>
+                                <w:fldChar w:fldCharType="separate"/>
+                              </w:r>
+                              <w:r>
+                                <w:rPr>
+                                  <w:noProof/>
+                                </w:rPr>
+                                <w:t>1</w:t>
+                              </w:r>
+                              <w:r>
+                                <w:rPr>
+                                  <w:noProof/>
+                                </w:rPr>
+                                <w:fldChar w:fldCharType="end"/>
+                              </w:r>
                               <w:r>
                                 <w:t xml:space="preserve"> - Diagramme de cas d'utilisation</w:t>
                               </w:r>
+                              <w:bookmarkEnd w:id="28"/>
                             </w:p>
                           </w:txbxContent>
                         </wps:txbx>
@@ -4242,7 +4640,7 @@
           </mc:Choice>
           <mc:Fallback>
             <w:pict>
-              <v:group w14:anchorId="558C6AEF" id="Groupe 3" o:spid="_x0000_s1026" style="width:407.3pt;height:625.35pt;mso-position-horizontal-relative:char;mso-position-vertical-relative:line" coordsize="52387,83439" o:gfxdata="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">
+              <v:group w14:anchorId="558C6AEF" id="Groupe 3" o:spid="_x0000_s1026" style="width:384pt;height:589.55pt;mso-position-horizontal-relative:char;mso-position-vertical-relative:line" coordsize="52387,83439" o:gfxdata="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">
                 <v:shapetype id="_x0000_t75" coordsize="21600,21600" o:spt="75" o:preferrelative="t" path="m@4@5l@4@11@9@11@9@5xe" filled="f" stroked="f">
                   <v:stroke joinstyle="miter"/>
                   <v:formulas>
@@ -4275,26 +4673,42 @@
                       <w:p>
                         <w:pPr>
                           <w:pStyle w:val="Lgende"/>
+                          <w:jc w:val="center"/>
                           <w:rPr>
                             <w:noProof/>
                             <w:sz w:val="24"/>
                             <w:szCs w:val="20"/>
                           </w:rPr>
                         </w:pPr>
+                        <w:bookmarkStart w:id="29" w:name="_Toc165556804"/>
                         <w:r>
                           <w:t xml:space="preserve">Figure </w:t>
                         </w:r>
-                        <w:fldSimple w:instr=" SEQ Figure \* ARABIC ">
-                          <w:r>
-                            <w:rPr>
-                              <w:noProof/>
-                            </w:rPr>
-                            <w:t>1</w:t>
-                          </w:r>
-                        </w:fldSimple>
+                        <w:r>
+                          <w:fldChar w:fldCharType="begin"/>
+                        </w:r>
+                        <w:r>
+                          <w:instrText xml:space="preserve"> SEQ Figure \* ARABIC </w:instrText>
+                        </w:r>
+                        <w:r>
+                          <w:fldChar w:fldCharType="separate"/>
+                        </w:r>
+                        <w:r>
+                          <w:rPr>
+                            <w:noProof/>
+                          </w:rPr>
+                          <w:t>1</w:t>
+                        </w:r>
+                        <w:r>
+                          <w:rPr>
+                            <w:noProof/>
+                          </w:rPr>
+                          <w:fldChar w:fldCharType="end"/>
+                        </w:r>
                         <w:r>
                           <w:t xml:space="preserve"> - Diagramme de cas d'utilisation</w:t>
                         </w:r>
+                        <w:bookmarkEnd w:id="29"/>
                       </w:p>
                     </w:txbxContent>
                   </v:textbox>
@@ -4713,14 +5127,495 @@
         <w:t xml:space="preserve"> ou individuelle de la playlist ou des fichiers. </w:t>
       </w:r>
     </w:p>
-    <w:p/>
+    <w:p>
+      <w:pPr>
+        <w:pStyle w:val="Titre3"/>
+      </w:pPr>
+      <w:bookmarkStart w:id="30" w:name="_Toc165556731"/>
+      <w:r>
+        <w:t>Maquettes</w:t>
+      </w:r>
+      <w:bookmarkEnd w:id="30"/>
+    </w:p>
+    <w:p>
+      <w:r>
+        <w:t>Pour que l’utilisateur puisse interagir avec l’application, il a besoin d’une interface. Ce paragraphe montre et explique les maquettes utilisées qui décrivent comment l’interface devra être faite.</w:t>
+      </w:r>
+      <w:r>
+        <w:t xml:space="preserve"> </w:t>
+      </w:r>
+      <w:r>
+        <w:t>Elles ne représentent pas la manière</w:t>
+      </w:r>
+      <w:r>
+        <w:t xml:space="preserve"> exacte dans laquelle l’application se présentera mais serviront de guides pour la création du programme.</w:t>
+      </w:r>
+    </w:p>
+    <w:p>
+      <w:pPr>
+        <w:pStyle w:val="Titre4"/>
+      </w:pPr>
+      <w:r>
+        <w:t>Maquette de base</w:t>
+      </w:r>
+    </w:p>
+    <w:p>
+      <w:r>
+        <w:rPr>
+          <w:noProof/>
+        </w:rPr>
+        <mc:AlternateContent>
+          <mc:Choice Requires="wpg">
+            <w:drawing>
+              <wp:inline distT="0" distB="0" distL="0" distR="0" wp14:anchorId="0F539225" wp14:editId="1C7472CD">
+                <wp:extent cx="5753100" cy="5133975"/>
+                <wp:effectExtent l="0" t="0" r="0" b="9525"/>
+                <wp:docPr id="6" name="Groupe 6"/>
+                <wp:cNvGraphicFramePr/>
+                <a:graphic xmlns:a="http://schemas.openxmlformats.org/drawingml/2006/main">
+                  <a:graphicData uri="http://schemas.microsoft.com/office/word/2010/wordprocessingGroup">
+                    <wpg:wgp>
+                      <wpg:cNvGrpSpPr/>
+                      <wpg:grpSpPr>
+                        <a:xfrm>
+                          <a:off x="0" y="2381"/>
+                          <a:ext cx="5753100" cy="5131594"/>
+                          <a:chOff x="0" y="2381"/>
+                          <a:chExt cx="5753100" cy="5131594"/>
+                        </a:xfrm>
+                      </wpg:grpSpPr>
+                      <pic:pic xmlns:pic="http://schemas.openxmlformats.org/drawingml/2006/picture">
+                        <pic:nvPicPr>
+                          <pic:cNvPr id="4" name="Image 4"/>
+                          <pic:cNvPicPr>
+                            <a:picLocks noChangeAspect="1"/>
+                          </pic:cNvPicPr>
+                        </pic:nvPicPr>
+                        <pic:blipFill>
+                          <a:blip r:embed="rId10">
+                            <a:extLst>
+                              <a:ext uri="{28A0092B-C50C-407E-A947-70E740481C1C}">
+                                <a14:useLocalDpi xmlns:a14="http://schemas.microsoft.com/office/drawing/2010/main" val="0"/>
+                              </a:ext>
+                            </a:extLst>
+                          </a:blip>
+                          <a:srcRect/>
+                          <a:stretch/>
+                        </pic:blipFill>
+                        <pic:spPr bwMode="auto">
+                          <a:xfrm>
+                            <a:off x="0" y="2381"/>
+                            <a:ext cx="5753100" cy="5033962"/>
+                          </a:xfrm>
+                          <a:prstGeom prst="rect">
+                            <a:avLst/>
+                          </a:prstGeom>
+                          <a:noFill/>
+                          <a:ln>
+                            <a:noFill/>
+                          </a:ln>
+                        </pic:spPr>
+                      </pic:pic>
+                      <wps:wsp>
+                        <wps:cNvPr id="5" name="Zone de texte 5"/>
+                        <wps:cNvSpPr txBox="1"/>
+                        <wps:spPr>
+                          <a:xfrm>
+                            <a:off x="0" y="4895850"/>
+                            <a:ext cx="5753100" cy="238125"/>
+                          </a:xfrm>
+                          <a:prstGeom prst="rect">
+                            <a:avLst/>
+                          </a:prstGeom>
+                          <a:solidFill>
+                            <a:prstClr val="white"/>
+                          </a:solidFill>
+                          <a:ln>
+                            <a:noFill/>
+                          </a:ln>
+                        </wps:spPr>
+                        <wps:txbx>
+                          <w:txbxContent>
+                            <w:p>
+                              <w:pPr>
+                                <w:pStyle w:val="Lgende"/>
+                                <w:jc w:val="center"/>
+                                <w:rPr>
+                                  <w:noProof/>
+                                  <w:sz w:val="24"/>
+                                  <w:szCs w:val="20"/>
+                                </w:rPr>
+                              </w:pPr>
+                              <w:bookmarkStart w:id="31" w:name="_Toc165556805"/>
+                              <w:r>
+                                <w:t xml:space="preserve">Figure </w:t>
+                              </w:r>
+                              <w:r>
+                                <w:fldChar w:fldCharType="begin"/>
+                              </w:r>
+                              <w:r>
+                                <w:instrText xml:space="preserve"> SEQ Figure \* ARABIC </w:instrText>
+                              </w:r>
+                              <w:r>
+                                <w:fldChar w:fldCharType="separate"/>
+                              </w:r>
+                              <w:r>
+                                <w:rPr>
+                                  <w:noProof/>
+                                </w:rPr>
+                                <w:t>2</w:t>
+                              </w:r>
+                              <w:r>
+                                <w:fldChar w:fldCharType="end"/>
+                              </w:r>
+                              <w:r>
+                                <w:t xml:space="preserve"> - Maquette de l'application</w:t>
+                              </w:r>
+                              <w:bookmarkEnd w:id="31"/>
+                            </w:p>
+                          </w:txbxContent>
+                        </wps:txbx>
+                        <wps:bodyPr rot="0" spcFirstLastPara="0" vertOverflow="overflow" horzOverflow="overflow" vert="horz" wrap="square" lIns="0" tIns="0" rIns="0" bIns="0" numCol="1" spcCol="0" rtlCol="0" fromWordArt="0" anchor="t" anchorCtr="0" forceAA="0" compatLnSpc="1">
+                          <a:prstTxWarp prst="textNoShape">
+                            <a:avLst/>
+                          </a:prstTxWarp>
+                          <a:noAutofit/>
+                        </wps:bodyPr>
+                      </wps:wsp>
+                    </wpg:wgp>
+                  </a:graphicData>
+                </a:graphic>
+              </wp:inline>
+            </w:drawing>
+          </mc:Choice>
+          <mc:Fallback>
+            <w:pict>
+              <v:group w14:anchorId="0F539225" id="Groupe 6" o:spid="_x0000_s1029" style="width:453pt;height:404.25pt;mso-position-horizontal-relative:char;mso-position-vertical-relative:line" coordorigin=",23" coordsize="57531,51315" o:gfxdata="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">
+                <v:shape id="Image 4" o:spid="_x0000_s1030" type="#_x0000_t75" style="position:absolute;top:23;width:57531;height:50340;visibility:visible;mso-wrap-style:square" o:gfxdata="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">
+                  <v:imagedata r:id="rId11" o:title=""/>
+                </v:shape>
+                <v:shape id="Zone de texte 5" o:spid="_x0000_s1031" type="#_x0000_t202" style="position:absolute;top:48958;width:57531;height:2381;visibility:visible;mso-wrap-style:square;v-text-anchor:top" o:gfxdata="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" stroked="f">
+                  <v:textbox inset="0,0,0,0">
+                    <w:txbxContent>
+                      <w:p>
+                        <w:pPr>
+                          <w:pStyle w:val="Lgende"/>
+                          <w:jc w:val="center"/>
+                          <w:rPr>
+                            <w:noProof/>
+                            <w:sz w:val="24"/>
+                            <w:szCs w:val="20"/>
+                          </w:rPr>
+                        </w:pPr>
+                        <w:bookmarkStart w:id="32" w:name="_Toc165556805"/>
+                        <w:r>
+                          <w:t xml:space="preserve">Figure </w:t>
+                        </w:r>
+                        <w:r>
+                          <w:fldChar w:fldCharType="begin"/>
+                        </w:r>
+                        <w:r>
+                          <w:instrText xml:space="preserve"> SEQ Figure \* ARABIC </w:instrText>
+                        </w:r>
+                        <w:r>
+                          <w:fldChar w:fldCharType="separate"/>
+                        </w:r>
+                        <w:r>
+                          <w:rPr>
+                            <w:noProof/>
+                          </w:rPr>
+                          <w:t>2</w:t>
+                        </w:r>
+                        <w:r>
+                          <w:fldChar w:fldCharType="end"/>
+                        </w:r>
+                        <w:r>
+                          <w:t xml:space="preserve"> - Maquette de l'application</w:t>
+                        </w:r>
+                        <w:bookmarkEnd w:id="32"/>
+                      </w:p>
+                    </w:txbxContent>
+                  </v:textbox>
+                </v:shape>
+                <w10:anchorlock/>
+              </v:group>
+            </w:pict>
+          </mc:Fallback>
+        </mc:AlternateContent>
+      </w:r>
+    </w:p>
+    <w:p>
+      <w:r>
+        <w:t xml:space="preserve">La maquette ci-dessus avec la maquette suivante permettent toutes les actions notées dans le diagramme de cas d’utilisation. </w:t>
+      </w:r>
+    </w:p>
+    <w:p>
+      <w:r>
+        <w:lastRenderedPageBreak/>
+        <w:t>Tout à gauche se trouve le navigateur de dossiers, il permet à l’utilisateur de naviguer les dossiers du PC et d’en sélectionner un. En dessus de lui est noté</w:t>
+      </w:r>
+      <w:r>
+        <w:t xml:space="preserve"> le nom du dossier dans une boîte de texte. Il devrait être possible de donner son propre chemin.</w:t>
+      </w:r>
+    </w:p>
+    <w:p>
+      <w:r>
+        <w:t>Au milieu s’affiche les fichiers du dossier sélectionné</w:t>
+      </w:r>
+      <w:r>
+        <w:t>. Au-dessus, le nom du fichier sélectionné et en-dessous, la flèche unique pour envoyer la sélection dans la playlist et la double flèche pour envoyer tout le dossier dans la playlist.</w:t>
+      </w:r>
+    </w:p>
+    <w:p>
+      <w:r>
+        <w:t>La fenêtre à droite représente les fichiers de la playlist avec le chemin du fichier sélectionné en-dessus. La flèche unique pour sortir la sélection. La flèche double pour tout sortir. Le bouton trier pour trier la liste alphabétiquement. Le bouton réinitialiser pour réinitialiser toutes les modifications apportées à la liste. Le bouton Play pour lancer la lecture automatique de la liste et le bouton Stop pour la stopper.</w:t>
+      </w:r>
+    </w:p>
+    <w:p>
+      <w:r>
+        <w:t>Sous les trois fenêtres</w:t>
+      </w:r>
+      <w:r>
+        <w:t>, le lecteur de musique se présente et en dessous de lui le panel de gestion de la playlist.</w:t>
+      </w:r>
+    </w:p>
+    <w:p>
+      <w:r>
+        <w:t xml:space="preserve">Dans le panel, à gauche, la boîte de texte ‘Nom général’ permet de donner un nom à tous les fichiers de la playlist. ‘Chiffre de départ’ contient le numéro de commencement dans la numérotation. La boîte avec un vu, dessous, donne la possibilité d’activer ou de désactiver la numérotation et les trois petits points permettent de changer le mode l’application des changements. </w:t>
+      </w:r>
+    </w:p>
+    <w:p>
+      <w:r>
+        <w:t>À droite, on peut choisir le dossier de destination de la playlist. On peut choisir d’afficher les changements et de les appliquer dans les fichiers réels.</w:t>
+      </w:r>
+    </w:p>
+    <w:p>
+      <w:pPr>
+        <w:pStyle w:val="Titre4"/>
+      </w:pPr>
+      <w:r>
+        <w:t>Maquette des menus</w:t>
+      </w:r>
+    </w:p>
+    <w:p>
+      <w:r>
+        <w:rPr>
+          <w:noProof/>
+        </w:rPr>
+        <mc:AlternateContent>
+          <mc:Choice Requires="wpg">
+            <w:drawing>
+              <wp:inline distT="0" distB="0" distL="0" distR="0" wp14:anchorId="0B904C33" wp14:editId="39C7F713">
+                <wp:extent cx="4648835" cy="2495550"/>
+                <wp:effectExtent l="0" t="0" r="0" b="0"/>
+                <wp:docPr id="9" name="Groupe 9"/>
+                <wp:cNvGraphicFramePr/>
+                <a:graphic xmlns:a="http://schemas.openxmlformats.org/drawingml/2006/main">
+                  <a:graphicData uri="http://schemas.microsoft.com/office/word/2010/wordprocessingGroup">
+                    <wpg:wgp>
+                      <wpg:cNvGrpSpPr/>
+                      <wpg:grpSpPr>
+                        <a:xfrm>
+                          <a:off x="0" y="0"/>
+                          <a:ext cx="4648835" cy="2495550"/>
+                          <a:chOff x="0" y="0"/>
+                          <a:chExt cx="4648835" cy="2495550"/>
+                        </a:xfrm>
+                      </wpg:grpSpPr>
+                      <pic:pic xmlns:pic="http://schemas.openxmlformats.org/drawingml/2006/picture">
+                        <pic:nvPicPr>
+                          <pic:cNvPr id="7" name="Image 7"/>
+                          <pic:cNvPicPr>
+                            <a:picLocks noChangeAspect="1"/>
+                          </pic:cNvPicPr>
+                        </pic:nvPicPr>
+                        <pic:blipFill>
+                          <a:blip r:embed="rId12">
+                            <a:extLst>
+                              <a:ext uri="{28A0092B-C50C-407E-A947-70E740481C1C}">
+                                <a14:useLocalDpi xmlns:a14="http://schemas.microsoft.com/office/drawing/2010/main" val="0"/>
+                              </a:ext>
+                            </a:extLst>
+                          </a:blip>
+                          <a:stretch>
+                            <a:fillRect/>
+                          </a:stretch>
+                        </pic:blipFill>
+                        <pic:spPr>
+                          <a:xfrm>
+                            <a:off x="0" y="0"/>
+                            <a:ext cx="4648835" cy="2219325"/>
+                          </a:xfrm>
+                          <a:prstGeom prst="rect">
+                            <a:avLst/>
+                          </a:prstGeom>
+                        </pic:spPr>
+                      </pic:pic>
+                      <wps:wsp>
+                        <wps:cNvPr id="8" name="Zone de texte 8"/>
+                        <wps:cNvSpPr txBox="1"/>
+                        <wps:spPr>
+                          <a:xfrm>
+                            <a:off x="0" y="2276475"/>
+                            <a:ext cx="4648835" cy="219075"/>
+                          </a:xfrm>
+                          <a:prstGeom prst="rect">
+                            <a:avLst/>
+                          </a:prstGeom>
+                          <a:solidFill>
+                            <a:prstClr val="white"/>
+                          </a:solidFill>
+                          <a:ln>
+                            <a:noFill/>
+                          </a:ln>
+                        </wps:spPr>
+                        <wps:txbx>
+                          <w:txbxContent>
+                            <w:p>
+                              <w:pPr>
+                                <w:pStyle w:val="Lgende"/>
+                                <w:jc w:val="center"/>
+                                <w:rPr>
+                                  <w:sz w:val="24"/>
+                                  <w:szCs w:val="20"/>
+                                </w:rPr>
+                              </w:pPr>
+                              <w:bookmarkStart w:id="33" w:name="_Toc165556806"/>
+                              <w:r>
+                                <w:t xml:space="preserve">Figure </w:t>
+                              </w:r>
+                              <w:r>
+                                <w:fldChar w:fldCharType="begin"/>
+                              </w:r>
+                              <w:r>
+                                <w:instrText xml:space="preserve"> SEQ Figure \* ARABIC </w:instrText>
+                              </w:r>
+                              <w:r>
+                                <w:fldChar w:fldCharType="separate"/>
+                              </w:r>
+                              <w:r>
+                                <w:rPr>
+                                  <w:noProof/>
+                                </w:rPr>
+                                <w:t>3</w:t>
+                              </w:r>
+                              <w:r>
+                                <w:fldChar w:fldCharType="end"/>
+                              </w:r>
+                              <w:r>
+                                <w:t xml:space="preserve"> - Maquette des menus</w:t>
+                              </w:r>
+                              <w:bookmarkEnd w:id="33"/>
+                            </w:p>
+                          </w:txbxContent>
+                        </wps:txbx>
+                        <wps:bodyPr rot="0" spcFirstLastPara="0" vertOverflow="overflow" horzOverflow="overflow" vert="horz" wrap="square" lIns="0" tIns="0" rIns="0" bIns="0" numCol="1" spcCol="0" rtlCol="0" fromWordArt="0" anchor="t" anchorCtr="0" forceAA="0" compatLnSpc="1">
+                          <a:prstTxWarp prst="textNoShape">
+                            <a:avLst/>
+                          </a:prstTxWarp>
+                          <a:noAutofit/>
+                        </wps:bodyPr>
+                      </wps:wsp>
+                    </wpg:wgp>
+                  </a:graphicData>
+                </a:graphic>
+              </wp:inline>
+            </w:drawing>
+          </mc:Choice>
+          <mc:Fallback>
+            <w:pict>
+              <v:group w14:anchorId="0B904C33" id="Groupe 9" o:spid="_x0000_s1032" style="width:366.05pt;height:196.5pt;mso-position-horizontal-relative:char;mso-position-vertical-relative:line" coordsize="46488,24955" o:gfxdata="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">
+                <v:shape id="Image 7" o:spid="_x0000_s1033" type="#_x0000_t75" style="position:absolute;width:46488;height:22193;visibility:visible;mso-wrap-style:square" o:gfxdata="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">
+                  <v:imagedata r:id="rId13" o:title=""/>
+                </v:shape>
+                <v:shape id="Zone de texte 8" o:spid="_x0000_s1034" type="#_x0000_t202" style="position:absolute;top:22764;width:46488;height:2191;visibility:visible;mso-wrap-style:square;v-text-anchor:top" o:gfxdata="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" stroked="f">
+                  <v:textbox inset="0,0,0,0">
+                    <w:txbxContent>
+                      <w:p>
+                        <w:pPr>
+                          <w:pStyle w:val="Lgende"/>
+                          <w:jc w:val="center"/>
+                          <w:rPr>
+                            <w:sz w:val="24"/>
+                            <w:szCs w:val="20"/>
+                          </w:rPr>
+                        </w:pPr>
+                        <w:bookmarkStart w:id="34" w:name="_Toc165556806"/>
+                        <w:r>
+                          <w:t xml:space="preserve">Figure </w:t>
+                        </w:r>
+                        <w:r>
+                          <w:fldChar w:fldCharType="begin"/>
+                        </w:r>
+                        <w:r>
+                          <w:instrText xml:space="preserve"> SEQ Figure \* ARABIC </w:instrText>
+                        </w:r>
+                        <w:r>
+                          <w:fldChar w:fldCharType="separate"/>
+                        </w:r>
+                        <w:r>
+                          <w:rPr>
+                            <w:noProof/>
+                          </w:rPr>
+                          <w:t>3</w:t>
+                        </w:r>
+                        <w:r>
+                          <w:fldChar w:fldCharType="end"/>
+                        </w:r>
+                        <w:r>
+                          <w:t xml:space="preserve"> - Maquette des menus</w:t>
+                        </w:r>
+                        <w:bookmarkEnd w:id="34"/>
+                      </w:p>
+                    </w:txbxContent>
+                  </v:textbox>
+                </v:shape>
+                <w10:anchorlock/>
+              </v:group>
+            </w:pict>
+          </mc:Fallback>
+        </mc:AlternateContent>
+      </w:r>
+    </w:p>
+    <w:p>
+      <w:r>
+        <w:t xml:space="preserve">Le menu à gauche est activé lorsque l’on fait </w:t>
+      </w:r>
+      <w:proofErr w:type="gramStart"/>
+      <w:r>
+        <w:t>un clique droit</w:t>
+      </w:r>
+      <w:proofErr w:type="gramEnd"/>
+      <w:r>
+        <w:t xml:space="preserve"> sur un élément des fichiers </w:t>
+      </w:r>
+      <w:r>
+        <w:t xml:space="preserve">du dossier sélectionné. Il donne l’option à l’utilisateur d’écouter le fichier individuellement ou l’envoyer dans la playlist. </w:t>
+      </w:r>
+    </w:p>
+    <w:p>
+      <w:r>
+        <w:t xml:space="preserve">Le menu à droite est activé lorsque l’on fait </w:t>
+      </w:r>
+      <w:proofErr w:type="gramStart"/>
+      <w:r>
+        <w:t>un clique droit</w:t>
+      </w:r>
+      <w:proofErr w:type="gramEnd"/>
+      <w:r>
+        <w:t xml:space="preserve"> sur un élément de la playlist. Il donne l’option à l’utilisateur de monter et descendre le fichier dans la liste, de l’écouter, de le sortir de la playlist, de le renommer et de réinitialiser les changements appliqués sur lui.</w:t>
+      </w:r>
+    </w:p>
     <w:p>
       <w:pPr>
         <w:pStyle w:val="Titre2"/>
       </w:pPr>
-      <w:r>
+      <w:bookmarkStart w:id="35" w:name="_Toc165556732"/>
+      <w:r>
+        <w:lastRenderedPageBreak/>
         <w:t>Tableau des tests</w:t>
       </w:r>
+      <w:bookmarkEnd w:id="35"/>
     </w:p>
     <w:p>
       <w:r>
@@ -5330,11 +6225,7 @@
               <w:cnfStyle w:val="000000000000" w:firstRow="0" w:lastRow="0" w:firstColumn="0" w:lastColumn="0" w:oddVBand="0" w:evenVBand="0" w:oddHBand="0" w:evenHBand="0" w:firstRowFirstColumn="0" w:firstRowLastColumn="0" w:lastRowFirstColumn="0" w:lastRowLastColumn="0"/>
             </w:pPr>
             <w:r>
-              <w:t xml:space="preserve">Tester qu’il soit possible de sortir </w:t>
-            </w:r>
-            <w:r>
-              <w:lastRenderedPageBreak/>
-              <w:t>tous les fichiers se trouvant dans la playlist.</w:t>
+              <w:t>Tester qu’il soit possible de sortir tous les fichiers se trouvant dans la playlist.</w:t>
             </w:r>
           </w:p>
         </w:tc>
@@ -5354,7 +6245,6 @@
               <w:cnfStyle w:val="000000000000" w:firstRow="0" w:lastRow="0" w:firstColumn="0" w:lastColumn="0" w:oddVBand="0" w:evenVBand="0" w:oddHBand="0" w:evenHBand="0" w:firstRowFirstColumn="0" w:firstRowLastColumn="0" w:lastRowFirstColumn="0" w:lastRowLastColumn="0"/>
             </w:pPr>
             <w:r>
-              <w:lastRenderedPageBreak/>
               <w:t>La playlist est vide</w:t>
             </w:r>
             <w:r>
@@ -5469,6 +6359,7 @@
               <w:jc w:val="left"/>
             </w:pPr>
             <w:r>
+              <w:lastRenderedPageBreak/>
               <w:t>Renommage de playlist</w:t>
             </w:r>
           </w:p>
@@ -5949,11 +6840,7 @@
               <w:cnfStyle w:val="000000100000" w:firstRow="0" w:lastRow="0" w:firstColumn="0" w:lastColumn="0" w:oddVBand="0" w:evenVBand="0" w:oddHBand="1" w:evenHBand="0" w:firstRowFirstColumn="0" w:firstRowLastColumn="0" w:lastRowFirstColumn="0" w:lastRowLastColumn="0"/>
             </w:pPr>
             <w:r>
-              <w:t xml:space="preserve">Tester qu’il soit possible de trier les fichiers avec les </w:t>
-            </w:r>
-            <w:r>
-              <w:lastRenderedPageBreak/>
-              <w:t>premiers en haut et les derniers en bas.</w:t>
+              <w:t>Tester qu’il soit possible de trier les fichiers avec les premiers en haut et les derniers en bas.</w:t>
             </w:r>
           </w:p>
         </w:tc>
@@ -5973,12 +6860,7 @@
               <w:cnfStyle w:val="000000100000" w:firstRow="0" w:lastRow="0" w:firstColumn="0" w:lastColumn="0" w:oddVBand="0" w:evenVBand="0" w:oddHBand="1" w:evenHBand="0" w:firstRowFirstColumn="0" w:firstRowLastColumn="0" w:lastRowFirstColumn="0" w:lastRowLastColumn="0"/>
             </w:pPr>
             <w:r>
-              <w:lastRenderedPageBreak/>
-              <w:t xml:space="preserve">Les premières lettres de l’alphabets et plus petits nombres </w:t>
-            </w:r>
-            <w:r>
-              <w:lastRenderedPageBreak/>
-              <w:t>sont au début de la liste.</w:t>
+              <w:t>Les premières lettres de l’alphabets et plus petits nombres sont au début de la liste.</w:t>
             </w:r>
           </w:p>
         </w:tc>
@@ -6003,7 +6885,6 @@
               <w:jc w:val="left"/>
             </w:pPr>
             <w:r>
-              <w:lastRenderedPageBreak/>
               <w:t>Triage descendant</w:t>
             </w:r>
           </w:p>
@@ -6044,19 +6925,7 @@
               <w:cnfStyle w:val="000000000000" w:firstRow="0" w:lastRow="0" w:firstColumn="0" w:lastColumn="0" w:oddVBand="0" w:evenVBand="0" w:oddHBand="0" w:evenHBand="0" w:firstRowFirstColumn="0" w:firstRowLastColumn="0" w:lastRowFirstColumn="0" w:lastRowLastColumn="0"/>
             </w:pPr>
             <w:r>
-              <w:t xml:space="preserve">Tester qu’il soit possible de trier les fichiers avec les </w:t>
-            </w:r>
-            <w:r>
-              <w:t>derniers</w:t>
-            </w:r>
-            <w:r>
-              <w:t xml:space="preserve"> en haut et les </w:t>
-            </w:r>
-            <w:r>
-              <w:t>premiers</w:t>
-            </w:r>
-            <w:r>
-              <w:t xml:space="preserve"> en bas.</w:t>
+              <w:t>Tester qu’il soit possible de trier les fichiers avec les derniers en haut et les premiers en bas.</w:t>
             </w:r>
           </w:p>
         </w:tc>
@@ -6076,22 +6945,7 @@
               <w:cnfStyle w:val="000000000000" w:firstRow="0" w:lastRow="0" w:firstColumn="0" w:lastColumn="0" w:oddVBand="0" w:evenVBand="0" w:oddHBand="0" w:evenHBand="0" w:firstRowFirstColumn="0" w:firstRowLastColumn="0" w:lastRowFirstColumn="0" w:lastRowLastColumn="0"/>
             </w:pPr>
             <w:r>
-              <w:t xml:space="preserve">Les </w:t>
-            </w:r>
-            <w:r>
-              <w:t>dernières</w:t>
-            </w:r>
-            <w:r>
-              <w:t xml:space="preserve"> lettres de l’alphabets et </w:t>
-            </w:r>
-            <w:r>
-              <w:t>plus grands nombres</w:t>
-            </w:r>
-            <w:r>
-              <w:t xml:space="preserve"> sont au début de la liste</w:t>
-            </w:r>
-            <w:r>
-              <w:t>.</w:t>
+              <w:t>Les dernières lettres de l’alphabets et plus grands nombres sont au début de la liste.</w:t>
             </w:r>
           </w:p>
         </w:tc>
@@ -6117,6 +6971,7 @@
               <w:jc w:val="left"/>
             </w:pPr>
             <w:r>
+              <w:lastRenderedPageBreak/>
               <w:t>Annulation des changements d’un fichier</w:t>
             </w:r>
           </w:p>
@@ -6405,10 +7260,7 @@
               <w:jc w:val="left"/>
             </w:pPr>
             <w:r>
-              <w:t>Modes d’application : Renommer</w:t>
-            </w:r>
-            <w:r>
-              <w:t xml:space="preserve"> et Copier</w:t>
+              <w:t>Modes d’application : Renommer et Copier</w:t>
             </w:r>
           </w:p>
         </w:tc>
@@ -6448,10 +7300,7 @@
               <w:cnfStyle w:val="000000000000" w:firstRow="0" w:lastRow="0" w:firstColumn="0" w:lastColumn="0" w:oddVBand="0" w:evenVBand="0" w:oddHBand="0" w:evenHBand="0" w:firstRowFirstColumn="0" w:firstRowLastColumn="0" w:lastRowFirstColumn="0" w:lastRowLastColumn="0"/>
             </w:pPr>
             <w:r>
-              <w:t>Test qu’il soit possible de renommer les fichiers originaux</w:t>
-            </w:r>
-            <w:r>
-              <w:t xml:space="preserve"> et de les copier dans le dossier cible.</w:t>
+              <w:t>Test qu’il soit possible de renommer les fichiers originaux et de les copier dans le dossier cible.</w:t>
             </w:r>
           </w:p>
         </w:tc>
@@ -6489,14 +7338,7 @@
               <w:t>aux</w:t>
             </w:r>
             <w:r>
-              <w:t xml:space="preserve"> et sont </w:t>
-            </w:r>
-            <w:r>
-              <w:lastRenderedPageBreak/>
-              <w:t>copiés dans le dossier cible</w:t>
-            </w:r>
-            <w:r>
-              <w:t>.</w:t>
+              <w:t xml:space="preserve"> et sont copiés dans le dossier cible.</w:t>
             </w:r>
           </w:p>
         </w:tc>
@@ -6522,11 +7364,7 @@
               <w:jc w:val="left"/>
             </w:pPr>
             <w:r>
-              <w:lastRenderedPageBreak/>
-              <w:t>Modes d’application : Renommer</w:t>
-            </w:r>
-            <w:r>
-              <w:t xml:space="preserve"> et Déplacer</w:t>
+              <w:t>Modes d’application : Renommer et Déplacer</w:t>
             </w:r>
           </w:p>
         </w:tc>
@@ -6566,10 +7404,7 @@
               <w:cnfStyle w:val="000000100000" w:firstRow="0" w:lastRow="0" w:firstColumn="0" w:lastColumn="0" w:oddVBand="0" w:evenVBand="0" w:oddHBand="1" w:evenHBand="0" w:firstRowFirstColumn="0" w:firstRowLastColumn="0" w:lastRowFirstColumn="0" w:lastRowLastColumn="0"/>
             </w:pPr>
             <w:r>
-              <w:t xml:space="preserve">Test qu’il soit possible de </w:t>
-            </w:r>
-            <w:r>
-              <w:t>déplacer les fichiers dans le dossier cible et de les renommer.</w:t>
+              <w:t>Test qu’il soit possible de déplacer les fichiers dans le dossier cible et de les renommer.</w:t>
             </w:r>
           </w:p>
         </w:tc>
@@ -6589,16 +7424,11 @@
               <w:cnfStyle w:val="000000100000" w:firstRow="0" w:lastRow="0" w:firstColumn="0" w:lastColumn="0" w:oddVBand="0" w:evenVBand="0" w:oddHBand="1" w:evenHBand="0" w:firstRowFirstColumn="0" w:firstRowLastColumn="0" w:lastRowFirstColumn="0" w:lastRowLastColumn="0"/>
             </w:pPr>
             <w:r>
-              <w:t xml:space="preserve">Dans le mode ‘Renommer et </w:t>
-            </w:r>
-            <w:r>
-              <w:t>déplacer’</w:t>
-            </w:r>
-            <w:r>
-              <w:t xml:space="preserve">, tous les fichiers </w:t>
-            </w:r>
-            <w:r>
-              <w:t>originaux sont déplacés dans le dossier cible et renommés.</w:t>
+              <w:t xml:space="preserve">Dans le mode ‘Renommer et déplacer’, tous les fichiers originaux sont déplacés dans </w:t>
+            </w:r>
+            <w:r>
+              <w:lastRenderedPageBreak/>
+              <w:t>le dossier cible et renommés.</w:t>
             </w:r>
           </w:p>
         </w:tc>
@@ -6623,6 +7453,7 @@
               <w:jc w:val="left"/>
             </w:pPr>
             <w:r>
+              <w:lastRenderedPageBreak/>
               <w:t>Lecture de musique</w:t>
             </w:r>
           </w:p>
@@ -6691,13 +7522,7 @@
               <w:cnfStyle w:val="000000000000" w:firstRow="0" w:lastRow="0" w:firstColumn="0" w:lastColumn="0" w:oddVBand="0" w:evenVBand="0" w:oddHBand="0" w:evenHBand="0" w:firstRowFirstColumn="0" w:firstRowLastColumn="0" w:lastRowFirstColumn="0" w:lastRowLastColumn="0"/>
             </w:pPr>
             <w:r>
-              <w:t xml:space="preserve">Des fichiers des types </w:t>
-            </w:r>
-            <w:r>
-              <w:t>FLAC, MP3 et WMA</w:t>
-            </w:r>
-            <w:r>
-              <w:t xml:space="preserve"> peuvent tous être lu.</w:t>
+              <w:t>Des fichiers des types FLAC, MP3 et WMA peuvent tous être lu.</w:t>
             </w:r>
           </w:p>
         </w:tc>
@@ -7226,6 +8051,7 @@
         </w:numPr>
       </w:pPr>
       <w:r>
+        <w:lastRenderedPageBreak/>
         <w:t xml:space="preserve">Le choix des systèmes d'exploitation pour la réalisation </w:t>
       </w:r>
       <w:r>
@@ -7361,19 +8187,19 @@
       <w:pPr>
         <w:pStyle w:val="Titre1"/>
       </w:pPr>
-      <w:bookmarkStart w:id="28" w:name="_Toc71703259"/>
-      <w:bookmarkStart w:id="29" w:name="_Toc499021842"/>
-      <w:bookmarkStart w:id="30" w:name="_Toc165454543"/>
+      <w:bookmarkStart w:id="36" w:name="_Toc71703259"/>
+      <w:bookmarkStart w:id="37" w:name="_Toc499021842"/>
+      <w:bookmarkStart w:id="38" w:name="_Toc165556733"/>
       <w:r>
         <w:lastRenderedPageBreak/>
         <w:t>R</w:t>
       </w:r>
-      <w:bookmarkEnd w:id="28"/>
+      <w:bookmarkEnd w:id="36"/>
       <w:r>
         <w:t>éalisation</w:t>
       </w:r>
-      <w:bookmarkEnd w:id="29"/>
-      <w:bookmarkEnd w:id="30"/>
+      <w:bookmarkEnd w:id="37"/>
+      <w:bookmarkEnd w:id="38"/>
     </w:p>
     <w:p>
       <w:pPr>
@@ -7382,20 +8208,20 @@
           <w:i/>
         </w:rPr>
       </w:pPr>
-      <w:bookmarkStart w:id="31" w:name="_Toc25553317"/>
-      <w:bookmarkStart w:id="32" w:name="_Toc71691022"/>
-      <w:bookmarkStart w:id="33" w:name="_Toc499021843"/>
-      <w:bookmarkStart w:id="34" w:name="_Toc165454544"/>
+      <w:bookmarkStart w:id="39" w:name="_Toc25553317"/>
+      <w:bookmarkStart w:id="40" w:name="_Toc71691022"/>
+      <w:bookmarkStart w:id="41" w:name="_Toc499021843"/>
+      <w:bookmarkStart w:id="42" w:name="_Toc165556734"/>
       <w:r>
         <w:t>Dossier de réalisation</w:t>
       </w:r>
-      <w:bookmarkStart w:id="35" w:name="_Toc25553318"/>
-      <w:bookmarkEnd w:id="31"/>
-      <w:bookmarkEnd w:id="32"/>
-      <w:bookmarkEnd w:id="33"/>
-      <w:bookmarkEnd w:id="34"/>
-    </w:p>
-    <w:bookmarkEnd w:id="35"/>
+      <w:bookmarkStart w:id="43" w:name="_Toc25553318"/>
+      <w:bookmarkEnd w:id="39"/>
+      <w:bookmarkEnd w:id="40"/>
+      <w:bookmarkEnd w:id="41"/>
+      <w:bookmarkEnd w:id="42"/>
+    </w:p>
+    <w:bookmarkEnd w:id="43"/>
     <w:p/>
     <w:p>
       <w:pPr>
@@ -7549,20 +8375,20 @@
       <w:pPr>
         <w:pStyle w:val="Titre2"/>
       </w:pPr>
-      <w:bookmarkStart w:id="36" w:name="_Toc25553321"/>
-      <w:bookmarkStart w:id="37" w:name="_Toc71691025"/>
-      <w:bookmarkStart w:id="38" w:name="_Toc499021844"/>
-      <w:bookmarkStart w:id="39" w:name="_Toc165454545"/>
+      <w:bookmarkStart w:id="44" w:name="_Toc25553321"/>
+      <w:bookmarkStart w:id="45" w:name="_Toc71691025"/>
+      <w:bookmarkStart w:id="46" w:name="_Toc499021844"/>
+      <w:bookmarkStart w:id="47" w:name="_Toc165556735"/>
       <w:r>
         <w:t>Description des test</w:t>
       </w:r>
-      <w:bookmarkEnd w:id="36"/>
+      <w:bookmarkEnd w:id="44"/>
       <w:r>
         <w:t>s effectués</w:t>
       </w:r>
-      <w:bookmarkEnd w:id="37"/>
-      <w:bookmarkEnd w:id="38"/>
-      <w:bookmarkEnd w:id="39"/>
+      <w:bookmarkEnd w:id="45"/>
+      <w:bookmarkEnd w:id="46"/>
+      <w:bookmarkEnd w:id="47"/>
     </w:p>
     <w:p/>
     <w:tbl>
@@ -7753,7 +8579,7 @@
               <mc:AlternateContent>
                 <mc:Choice Requires="wpg">
                   <w:drawing>
-                    <wp:anchor distT="0" distB="0" distL="114300" distR="114300" simplePos="0" relativeHeight="251663360" behindDoc="0" locked="0" layoutInCell="1" allowOverlap="1" wp14:anchorId="2C4DCF44" wp14:editId="719C6B4B">
+                    <wp:anchor distT="0" distB="0" distL="114300" distR="114300" simplePos="0" relativeHeight="251661312" behindDoc="0" locked="0" layoutInCell="1" allowOverlap="1" wp14:anchorId="2C4DCF44" wp14:editId="4C6AE177">
                       <wp:simplePos x="0" y="0"/>
                       <wp:positionH relativeFrom="column">
                         <wp:posOffset>166777</wp:posOffset>
@@ -7872,7 +8698,7 @@
                 </mc:Choice>
                 <mc:Fallback>
                   <w:pict>
-                    <v:group w14:anchorId="6E805110" id="Groupe 6" o:spid="_x0000_s1026" style="position:absolute;margin-left:13.15pt;margin-top:12.55pt;width:19.8pt;height:21.25pt;z-index:251663360" coordsize="251182,270000" o:gfxdata="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">
+                    <v:group w14:anchorId="14954E9E" id="Groupe 6" o:spid="_x0000_s1026" style="position:absolute;margin-left:13.15pt;margin-top:12.55pt;width:19.8pt;height:21.25pt;z-index:251661312" coordsize="251182,270000" o:gfxdata="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">
                       <v:rect id="Rectangle 3" o:spid="_x0000_s1027" style="position:absolute;left:161182;width:90000;height:270000;rotation:-2646918fd;flip:y;visibility:visible;mso-wrap-style:square;v-text-anchor:middle" o:gfxdata="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" fillcolor="#70ad47 [3209]" strokecolor="#70ad47 [3209]" strokeweight="1pt"/>
                       <v:rect id="Rectangle 3" o:spid="_x0000_s1028" style="position:absolute;left:45085;top:108804;width:89535;height:179705;rotation:3242300fd;flip:y;visibility:visible;mso-wrap-style:square;v-text-anchor:middle" o:gfxdata="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" fillcolor="#70ad47 [3209]" strokecolor="#70ad47 [3209]" strokeweight="1pt"/>
                     </v:group>
@@ -7995,7 +8821,7 @@
               <mc:AlternateContent>
                 <mc:Choice Requires="wps">
                   <w:drawing>
-                    <wp:anchor distT="0" distB="0" distL="114300" distR="114300" simplePos="0" relativeHeight="251664384" behindDoc="0" locked="0" layoutInCell="1" allowOverlap="1" wp14:anchorId="4B3F6F9B" wp14:editId="18CCFE8E">
+                    <wp:anchor distT="0" distB="0" distL="114300" distR="114300" simplePos="0" relativeHeight="251662336" behindDoc="0" locked="0" layoutInCell="1" allowOverlap="1" wp14:anchorId="4B3F6F9B" wp14:editId="3B587AAE">
                       <wp:simplePos x="0" y="0"/>
                       <wp:positionH relativeFrom="column">
                         <wp:posOffset>64770</wp:posOffset>
@@ -8065,7 +8891,7 @@
                 </mc:Choice>
                 <mc:Fallback>
                   <w:pict>
-                    <v:shape w14:anchorId="560D3887" id="Multiplication 5" o:spid="_x0000_s1026" style="position:absolute;margin-left:5.1pt;margin-top:2.95pt;width:37.8pt;height:37.8pt;z-index:251664384;visibility:visible;mso-wrap-style:square;mso-width-percent:0;mso-height-percent:0;mso-wrap-distance-left:9pt;mso-wrap-distance-top:0;mso-wrap-distance-right:9pt;mso-wrap-distance-bottom:0;mso-position-horizontal:absolute;mso-position-horizontal-relative:text;mso-position-vertical:absolute;mso-position-vertical-relative:text;mso-width-percent:0;mso-height-percent:0;mso-width-relative:margin;mso-height-relative:margin;v-text-anchor:middle" coordsize="479834,479834" o:gfxdata="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" path="m75343,155145l155145,75343r84772,84772l324689,75343r79802,79802l319719,239917r84772,84772l324689,404491,239917,319719r-84772,84772l75343,324689r84772,-84772l75343,155145xe" fillcolor="red" strokecolor="red" strokeweight="1pt">
+                    <v:shape w14:anchorId="1693FDC0" id="Multiplication 5" o:spid="_x0000_s1026" style="position:absolute;margin-left:5.1pt;margin-top:2.95pt;width:37.8pt;height:37.8pt;z-index:251662336;visibility:visible;mso-wrap-style:square;mso-width-percent:0;mso-height-percent:0;mso-wrap-distance-left:9pt;mso-wrap-distance-top:0;mso-wrap-distance-right:9pt;mso-wrap-distance-bottom:0;mso-position-horizontal:absolute;mso-position-horizontal-relative:text;mso-position-vertical:absolute;mso-position-vertical-relative:text;mso-width-percent:0;mso-height-percent:0;mso-width-relative:margin;mso-height-relative:margin;v-text-anchor:middle" coordsize="479834,479834" o:gfxdata="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" path="m75343,155145l155145,75343r84772,84772l324689,75343r79802,79802l319719,239917r84772,84772l324689,404491,239917,319719r-84772,84772l75343,324689r84772,-84772l75343,155145xe" fillcolor="red" strokecolor="red" strokeweight="1pt">
                       <v:stroke joinstyle="miter"/>
                       <v:path arrowok="t" o:connecttype="custom" o:connectlocs="75343,155145;155145,75343;239917,160115;324689,75343;404491,155145;319719,239917;404491,324689;324689,404491;239917,319719;155145,404491;75343,324689;160115,239917;75343,155145" o:connectangles="0,0,0,0,0,0,0,0,0,0,0,0,0"/>
                     </v:shape>
@@ -8322,20 +9148,20 @@
           <w:i/>
         </w:rPr>
       </w:pPr>
-      <w:bookmarkStart w:id="40" w:name="_Toc25553322"/>
-      <w:bookmarkStart w:id="41" w:name="_Toc71691026"/>
-      <w:bookmarkStart w:id="42" w:name="_Toc499021845"/>
-      <w:bookmarkStart w:id="43" w:name="_Toc165454546"/>
+      <w:bookmarkStart w:id="48" w:name="_Toc25553322"/>
+      <w:bookmarkStart w:id="49" w:name="_Toc71691026"/>
+      <w:bookmarkStart w:id="50" w:name="_Toc499021845"/>
+      <w:bookmarkStart w:id="51" w:name="_Toc165556736"/>
       <w:r>
         <w:t xml:space="preserve">Erreurs </w:t>
       </w:r>
-      <w:bookmarkEnd w:id="40"/>
+      <w:bookmarkEnd w:id="48"/>
       <w:r>
         <w:t>restantes</w:t>
       </w:r>
-      <w:bookmarkEnd w:id="41"/>
-      <w:bookmarkEnd w:id="42"/>
-      <w:bookmarkEnd w:id="43"/>
+      <w:bookmarkEnd w:id="49"/>
+      <w:bookmarkEnd w:id="50"/>
+      <w:bookmarkEnd w:id="51"/>
       <w:r>
         <w:t xml:space="preserve">  </w:t>
       </w:r>
@@ -8344,7 +9170,7 @@
       <w:pPr>
         <w:pStyle w:val="CommentairePersonnels"/>
       </w:pPr>
-      <w:bookmarkStart w:id="44" w:name="_Toc25553323"/>
+      <w:bookmarkStart w:id="52" w:name="_Toc25553323"/>
     </w:p>
     <w:p>
       <w:pPr>
@@ -8388,7 +9214,7 @@
       <w:r>
         <w:t>Conséquences sur l'utilisation du produit</w:t>
       </w:r>
-      <w:bookmarkEnd w:id="44"/>
+      <w:bookmarkEnd w:id="52"/>
     </w:p>
     <w:p>
       <w:pPr>
@@ -8414,20 +9240,20 @@
           <w:i/>
         </w:rPr>
       </w:pPr>
-      <w:bookmarkStart w:id="45" w:name="_Toc25553326"/>
-      <w:bookmarkStart w:id="46" w:name="_Toc71691029"/>
-      <w:bookmarkStart w:id="47" w:name="_Toc499021846"/>
-      <w:bookmarkStart w:id="48" w:name="_Toc165454547"/>
+      <w:bookmarkStart w:id="53" w:name="_Toc25553326"/>
+      <w:bookmarkStart w:id="54" w:name="_Toc71691029"/>
+      <w:bookmarkStart w:id="55" w:name="_Toc499021846"/>
+      <w:bookmarkStart w:id="56" w:name="_Toc165556737"/>
       <w:r>
         <w:t>Liste des documents</w:t>
       </w:r>
-      <w:bookmarkEnd w:id="45"/>
+      <w:bookmarkEnd w:id="53"/>
       <w:r>
         <w:t xml:space="preserve"> fournis</w:t>
       </w:r>
-      <w:bookmarkEnd w:id="46"/>
-      <w:bookmarkEnd w:id="47"/>
-      <w:bookmarkEnd w:id="48"/>
+      <w:bookmarkEnd w:id="54"/>
+      <w:bookmarkEnd w:id="55"/>
+      <w:bookmarkEnd w:id="56"/>
     </w:p>
     <w:p/>
     <w:p>
@@ -8520,21 +9346,21 @@
       <w:pPr>
         <w:pStyle w:val="Titre1"/>
       </w:pPr>
-      <w:bookmarkStart w:id="49" w:name="_Toc25553328"/>
-      <w:bookmarkStart w:id="50" w:name="_Toc71703263"/>
-      <w:bookmarkStart w:id="51" w:name="_Toc499021847"/>
-      <w:bookmarkStart w:id="52" w:name="_Toc165454548"/>
+      <w:bookmarkStart w:id="57" w:name="_Toc25553328"/>
+      <w:bookmarkStart w:id="58" w:name="_Toc71703263"/>
+      <w:bookmarkStart w:id="59" w:name="_Toc499021847"/>
+      <w:bookmarkStart w:id="60" w:name="_Toc165556738"/>
       <w:r>
         <w:lastRenderedPageBreak/>
         <w:t>C</w:t>
       </w:r>
-      <w:bookmarkEnd w:id="49"/>
-      <w:bookmarkEnd w:id="50"/>
+      <w:bookmarkEnd w:id="57"/>
+      <w:bookmarkEnd w:id="58"/>
       <w:r>
         <w:t>onclusions</w:t>
       </w:r>
-      <w:bookmarkEnd w:id="51"/>
-      <w:bookmarkEnd w:id="52"/>
+      <w:bookmarkEnd w:id="59"/>
+      <w:bookmarkEnd w:id="60"/>
     </w:p>
     <w:p>
       <w:pPr>
@@ -8627,14 +9453,14 @@
       <w:pPr>
         <w:pStyle w:val="Titre1"/>
       </w:pPr>
-      <w:bookmarkStart w:id="53" w:name="_Toc165454549"/>
-      <w:bookmarkStart w:id="54" w:name="_Toc71703264"/>
-      <w:bookmarkStart w:id="55" w:name="_Toc499021848"/>
+      <w:bookmarkStart w:id="61" w:name="_Toc71703264"/>
+      <w:bookmarkStart w:id="62" w:name="_Toc499021848"/>
+      <w:bookmarkStart w:id="63" w:name="_Toc165556739"/>
       <w:r>
         <w:lastRenderedPageBreak/>
         <w:t>Glossaire</w:t>
       </w:r>
-      <w:bookmarkEnd w:id="53"/>
+      <w:bookmarkEnd w:id="63"/>
     </w:p>
     <w:tbl>
       <w:tblPr>
@@ -9080,45 +9906,257 @@
       <w:pPr>
         <w:pStyle w:val="Titre1"/>
       </w:pPr>
-      <w:bookmarkStart w:id="56" w:name="_Toc165454550"/>
+      <w:bookmarkStart w:id="64" w:name="_Toc165556740"/>
       <w:r>
         <w:t>Table des illustrations</w:t>
       </w:r>
-      <w:bookmarkEnd w:id="56"/>
-    </w:p>
-    <w:p>
-      <w:r>
-        <w:br w:type="page"/>
+      <w:bookmarkEnd w:id="64"/>
+    </w:p>
+    <w:p>
+      <w:pPr>
+        <w:pStyle w:val="Tabledesillustrations"/>
+        <w:tabs>
+          <w:tab w:val="right" w:leader="dot" w:pos="9060"/>
+        </w:tabs>
+        <w:rPr>
+          <w:noProof/>
+        </w:rPr>
+      </w:pPr>
+      <w:r>
+        <w:fldChar w:fldCharType="begin"/>
+      </w:r>
+      <w:r>
+        <w:instrText xml:space="preserve"> TOC \h \z \c "Figure" </w:instrText>
+      </w:r>
+      <w:r>
+        <w:fldChar w:fldCharType="separate"/>
+      </w:r>
+      <w:hyperlink r:id="rId14" w:anchor="_Toc165556804" w:history="1">
+        <w:r>
+          <w:rPr>
+            <w:rStyle w:val="Lienhypertexte"/>
+            <w:noProof/>
+          </w:rPr>
+          <w:t>Figure 1 - Diagramme de cas d'utilisation</w:t>
+        </w:r>
+        <w:r>
+          <w:rPr>
+            <w:noProof/>
+            <w:webHidden/>
+          </w:rPr>
+          <w:tab/>
+        </w:r>
+        <w:r>
+          <w:rPr>
+            <w:noProof/>
+            <w:webHidden/>
+          </w:rPr>
+          <w:fldChar w:fldCharType="begin"/>
+        </w:r>
+        <w:r>
+          <w:rPr>
+            <w:noProof/>
+            <w:webHidden/>
+          </w:rPr>
+          <w:instrText xml:space="preserve"> PAGEREF _Toc165556804 \h </w:instrText>
+        </w:r>
+        <w:r>
+          <w:rPr>
+            <w:noProof/>
+            <w:webHidden/>
+          </w:rPr>
+        </w:r>
+        <w:r>
+          <w:rPr>
+            <w:noProof/>
+            <w:webHidden/>
+          </w:rPr>
+          <w:fldChar w:fldCharType="separate"/>
+        </w:r>
+        <w:r>
+          <w:rPr>
+            <w:noProof/>
+            <w:webHidden/>
+          </w:rPr>
+          <w:t>9</w:t>
+        </w:r>
+        <w:r>
+          <w:rPr>
+            <w:noProof/>
+            <w:webHidden/>
+          </w:rPr>
+          <w:fldChar w:fldCharType="end"/>
+        </w:r>
+      </w:hyperlink>
+    </w:p>
+    <w:p>
+      <w:pPr>
+        <w:pStyle w:val="Tabledesillustrations"/>
+        <w:tabs>
+          <w:tab w:val="right" w:leader="dot" w:pos="9060"/>
+        </w:tabs>
+        <w:rPr>
+          <w:noProof/>
+        </w:rPr>
+      </w:pPr>
+      <w:hyperlink r:id="rId15" w:anchor="_Toc165556805" w:history="1">
+        <w:r>
+          <w:rPr>
+            <w:rStyle w:val="Lienhypertexte"/>
+            <w:noProof/>
+          </w:rPr>
+          <w:t>Figure 2 - Maquette de l'application</w:t>
+        </w:r>
+        <w:r>
+          <w:rPr>
+            <w:noProof/>
+            <w:webHidden/>
+          </w:rPr>
+          <w:tab/>
+        </w:r>
+        <w:r>
+          <w:rPr>
+            <w:noProof/>
+            <w:webHidden/>
+          </w:rPr>
+          <w:fldChar w:fldCharType="begin"/>
+        </w:r>
+        <w:r>
+          <w:rPr>
+            <w:noProof/>
+            <w:webHidden/>
+          </w:rPr>
+          <w:instrText xml:space="preserve"> PAGEREF _Toc165556805 \h </w:instrText>
+        </w:r>
+        <w:r>
+          <w:rPr>
+            <w:noProof/>
+            <w:webHidden/>
+          </w:rPr>
+        </w:r>
+        <w:r>
+          <w:rPr>
+            <w:noProof/>
+            <w:webHidden/>
+          </w:rPr>
+          <w:fldChar w:fldCharType="separate"/>
+        </w:r>
+        <w:r>
+          <w:rPr>
+            <w:noProof/>
+            <w:webHidden/>
+          </w:rPr>
+          <w:t>12</w:t>
+        </w:r>
+        <w:r>
+          <w:rPr>
+            <w:noProof/>
+            <w:webHidden/>
+          </w:rPr>
+          <w:fldChar w:fldCharType="end"/>
+        </w:r>
+      </w:hyperlink>
+    </w:p>
+    <w:p>
+      <w:pPr>
+        <w:pStyle w:val="Tabledesillustrations"/>
+        <w:tabs>
+          <w:tab w:val="right" w:leader="dot" w:pos="9060"/>
+        </w:tabs>
+        <w:rPr>
+          <w:noProof/>
+        </w:rPr>
+      </w:pPr>
+      <w:hyperlink r:id="rId16" w:anchor="_Toc165556806" w:history="1">
+        <w:r>
+          <w:rPr>
+            <w:rStyle w:val="Lienhypertexte"/>
+            <w:noProof/>
+          </w:rPr>
+          <w:t>Figure 3 - Maquette des menus</w:t>
+        </w:r>
+        <w:r>
+          <w:rPr>
+            <w:noProof/>
+            <w:webHidden/>
+          </w:rPr>
+          <w:tab/>
+        </w:r>
+        <w:r>
+          <w:rPr>
+            <w:noProof/>
+            <w:webHidden/>
+          </w:rPr>
+          <w:fldChar w:fldCharType="begin"/>
+        </w:r>
+        <w:r>
+          <w:rPr>
+            <w:noProof/>
+            <w:webHidden/>
+          </w:rPr>
+          <w:instrText xml:space="preserve"> PAGEREF _Toc165556806 \h </w:instrText>
+        </w:r>
+        <w:r>
+          <w:rPr>
+            <w:noProof/>
+            <w:webHidden/>
+          </w:rPr>
+        </w:r>
+        <w:r>
+          <w:rPr>
+            <w:noProof/>
+            <w:webHidden/>
+          </w:rPr>
+          <w:fldChar w:fldCharType="separate"/>
+        </w:r>
+        <w:r>
+          <w:rPr>
+            <w:noProof/>
+            <w:webHidden/>
+          </w:rPr>
+          <w:t>13</w:t>
+        </w:r>
+        <w:r>
+          <w:rPr>
+            <w:noProof/>
+            <w:webHidden/>
+          </w:rPr>
+          <w:fldChar w:fldCharType="end"/>
+        </w:r>
+      </w:hyperlink>
+    </w:p>
+    <w:p>
+      <w:r>
+        <w:fldChar w:fldCharType="end"/>
       </w:r>
     </w:p>
     <w:p>
       <w:pPr>
         <w:pStyle w:val="Titre1"/>
       </w:pPr>
-      <w:bookmarkStart w:id="57" w:name="_Toc165454551"/>
-      <w:r>
-        <w:lastRenderedPageBreak/>
+      <w:bookmarkStart w:id="65" w:name="_Toc165556741"/>
+      <w:r>
         <w:t>A</w:t>
       </w:r>
-      <w:bookmarkEnd w:id="54"/>
+      <w:bookmarkEnd w:id="61"/>
       <w:r>
         <w:t>nnexes</w:t>
       </w:r>
-      <w:bookmarkEnd w:id="55"/>
-      <w:bookmarkEnd w:id="57"/>
+      <w:bookmarkEnd w:id="62"/>
+      <w:bookmarkEnd w:id="65"/>
     </w:p>
     <w:p/>
     <w:p>
       <w:pPr>
         <w:pStyle w:val="Titre2"/>
       </w:pPr>
-      <w:bookmarkStart w:id="58" w:name="_Toc499021849"/>
-      <w:bookmarkStart w:id="59" w:name="_Toc165454552"/>
+      <w:bookmarkStart w:id="66" w:name="_Toc499021849"/>
+      <w:bookmarkStart w:id="67" w:name="_Toc165556742"/>
       <w:r>
         <w:t>Résumé du rapport du TPI / version succincte de la documentation</w:t>
       </w:r>
-      <w:bookmarkEnd w:id="58"/>
-      <w:bookmarkEnd w:id="59"/>
+      <w:bookmarkEnd w:id="66"/>
+      <w:bookmarkEnd w:id="67"/>
     </w:p>
     <w:p/>
     <w:p>
@@ -9186,15 +10224,15 @@
       <w:pPr>
         <w:pStyle w:val="Titre2"/>
       </w:pPr>
-      <w:bookmarkStart w:id="60" w:name="_Toc71703265"/>
-      <w:bookmarkStart w:id="61" w:name="_Toc499021850"/>
-      <w:bookmarkStart w:id="62" w:name="_Toc165454553"/>
+      <w:bookmarkStart w:id="68" w:name="_Toc71703265"/>
+      <w:bookmarkStart w:id="69" w:name="_Toc499021850"/>
+      <w:bookmarkStart w:id="70" w:name="_Toc165556743"/>
       <w:r>
         <w:t>Sources – Bibliographie</w:t>
       </w:r>
-      <w:bookmarkEnd w:id="60"/>
-      <w:bookmarkEnd w:id="61"/>
-      <w:bookmarkEnd w:id="62"/>
+      <w:bookmarkEnd w:id="68"/>
+      <w:bookmarkEnd w:id="69"/>
+      <w:bookmarkEnd w:id="70"/>
     </w:p>
     <w:p>
       <w:pPr>
@@ -9236,6 +10274,7 @@
         </w:numPr>
       </w:pPr>
       <w:r>
+        <w:lastRenderedPageBreak/>
         <w:t xml:space="preserve">Liste </w:t>
       </w:r>
       <w:r>
@@ -9279,24 +10318,24 @@
       <w:pPr>
         <w:pStyle w:val="Titre2"/>
       </w:pPr>
-      <w:bookmarkStart w:id="63" w:name="_Toc25553330"/>
-      <w:bookmarkStart w:id="64" w:name="_Toc71703266"/>
-      <w:bookmarkStart w:id="65" w:name="_Toc499021851"/>
-      <w:bookmarkStart w:id="66" w:name="_Toc165454554"/>
+      <w:bookmarkStart w:id="71" w:name="_Toc25553330"/>
+      <w:bookmarkStart w:id="72" w:name="_Toc71703266"/>
+      <w:bookmarkStart w:id="73" w:name="_Toc499021851"/>
+      <w:bookmarkStart w:id="74" w:name="_Toc165556744"/>
       <w:r>
         <w:t xml:space="preserve">Journal de </w:t>
       </w:r>
-      <w:bookmarkEnd w:id="63"/>
-      <w:bookmarkEnd w:id="64"/>
+      <w:bookmarkEnd w:id="71"/>
+      <w:bookmarkEnd w:id="72"/>
       <w:r>
         <w:t>travai</w:t>
       </w:r>
-      <w:bookmarkStart w:id="67" w:name="_Toc25553331"/>
-      <w:bookmarkEnd w:id="65"/>
+      <w:bookmarkStart w:id="75" w:name="_Toc25553331"/>
+      <w:bookmarkEnd w:id="73"/>
       <w:r>
         <w:t>l</w:t>
       </w:r>
-      <w:bookmarkEnd w:id="66"/>
+      <w:bookmarkEnd w:id="74"/>
     </w:p>
     <w:p>
       <w:pPr>
@@ -9323,16 +10362,16 @@
           <w:i/>
         </w:rPr>
       </w:pPr>
-      <w:bookmarkStart w:id="68" w:name="_Toc71703267"/>
-      <w:bookmarkStart w:id="69" w:name="_Toc499021852"/>
-      <w:bookmarkStart w:id="70" w:name="_Toc165454555"/>
+      <w:bookmarkStart w:id="76" w:name="_Toc71703267"/>
+      <w:bookmarkStart w:id="77" w:name="_Toc499021852"/>
+      <w:bookmarkStart w:id="78" w:name="_Toc165556745"/>
       <w:r>
         <w:t>Manuel d'Installation</w:t>
       </w:r>
-      <w:bookmarkEnd w:id="67"/>
-      <w:bookmarkEnd w:id="68"/>
-      <w:bookmarkEnd w:id="69"/>
-      <w:bookmarkEnd w:id="70"/>
+      <w:bookmarkEnd w:id="75"/>
+      <w:bookmarkEnd w:id="76"/>
+      <w:bookmarkEnd w:id="77"/>
+      <w:bookmarkEnd w:id="78"/>
     </w:p>
     <w:p/>
     <w:p>
@@ -9342,17 +10381,17 @@
           <w:i/>
         </w:rPr>
       </w:pPr>
-      <w:bookmarkStart w:id="71" w:name="_Toc25553332"/>
-      <w:bookmarkStart w:id="72" w:name="_Toc71703268"/>
-      <w:bookmarkStart w:id="73" w:name="_Toc499021853"/>
-      <w:bookmarkStart w:id="74" w:name="_Toc165454556"/>
+      <w:bookmarkStart w:id="79" w:name="_Toc25553332"/>
+      <w:bookmarkStart w:id="80" w:name="_Toc71703268"/>
+      <w:bookmarkStart w:id="81" w:name="_Toc499021853"/>
+      <w:bookmarkStart w:id="82" w:name="_Toc165556746"/>
       <w:r>
         <w:t>Manuel d'Utilisation</w:t>
       </w:r>
-      <w:bookmarkEnd w:id="71"/>
-      <w:bookmarkEnd w:id="72"/>
-      <w:bookmarkEnd w:id="73"/>
-      <w:bookmarkEnd w:id="74"/>
+      <w:bookmarkEnd w:id="79"/>
+      <w:bookmarkEnd w:id="80"/>
+      <w:bookmarkEnd w:id="81"/>
+      <w:bookmarkEnd w:id="82"/>
     </w:p>
     <w:p/>
     <w:p>
@@ -9375,23 +10414,23 @@
       <w:pPr>
         <w:pStyle w:val="Titre2"/>
       </w:pPr>
-      <w:bookmarkStart w:id="75" w:name="_Toc71703270"/>
-      <w:bookmarkStart w:id="76" w:name="_Toc499021854"/>
-      <w:bookmarkStart w:id="77" w:name="_Toc165454557"/>
-      <w:bookmarkStart w:id="78" w:name="_Toc25553334"/>
+      <w:bookmarkStart w:id="83" w:name="_Toc71703270"/>
+      <w:bookmarkStart w:id="84" w:name="_Toc499021854"/>
+      <w:bookmarkStart w:id="85" w:name="_Toc25553334"/>
+      <w:bookmarkStart w:id="86" w:name="_Toc165556747"/>
       <w:r>
         <w:t>A</w:t>
       </w:r>
       <w:r>
         <w:t>rchives du projet</w:t>
       </w:r>
-      <w:bookmarkEnd w:id="75"/>
-      <w:bookmarkEnd w:id="76"/>
-      <w:bookmarkEnd w:id="77"/>
+      <w:bookmarkEnd w:id="83"/>
+      <w:bookmarkEnd w:id="84"/>
+      <w:bookmarkEnd w:id="86"/>
       <w:r>
         <w:t xml:space="preserve"> </w:t>
       </w:r>
-      <w:bookmarkEnd w:id="78"/>
+      <w:bookmarkEnd w:id="85"/>
     </w:p>
     <w:p/>
     <w:p>
@@ -9415,7 +10454,6 @@
         </w:numPr>
       </w:pPr>
       <w:r>
-        <w:lastRenderedPageBreak/>
         <w:t>La planification</w:t>
       </w:r>
     </w:p>
@@ -9450,8 +10488,8 @@
     </w:p>
     <w:p/>
     <w:sectPr>
-      <w:headerReference w:type="default" r:id="rId10"/>
-      <w:footerReference w:type="default" r:id="rId11"/>
+      <w:headerReference w:type="default" r:id="rId17"/>
+      <w:footerReference w:type="default" r:id="rId18"/>
       <w:pgSz w:w="11906" w:h="16838" w:code="9"/>
       <w:pgMar w:top="1418" w:right="1418" w:bottom="1418" w:left="1418" w:header="720" w:footer="720" w:gutter="0"/>
       <w:cols w:space="720"/>
@@ -9581,7 +10619,7 @@
         <w:rPr>
           <w:noProof/>
         </w:rPr>
-        <w:t>01/05/2024</w:t>
+        <w:t>02/05/2024</w:t>
       </w:r>
     </w:fldSimple>
   </w:p>
@@ -17095,6 +18133,7 @@
     <w:lsdException w:name="toc 2" w:uiPriority="39"/>
     <w:lsdException w:name="toc 3" w:uiPriority="39"/>
     <w:lsdException w:name="caption" w:semiHidden="1" w:unhideWhenUsed="1" w:qFormat="1"/>
+    <w:lsdException w:name="table of figures" w:uiPriority="99"/>
     <w:lsdException w:name="Title" w:qFormat="1"/>
     <w:lsdException w:name="Subtitle" w:qFormat="1"/>
     <w:lsdException w:name="Hyperlink" w:uiPriority="99"/>
@@ -18575,6 +19614,13 @@
       <w:szCs w:val="18"/>
     </w:rPr>
   </w:style>
+  <w:style w:type="paragraph" w:styleId="Tabledesillustrations">
+    <w:name w:val="table of figures"/>
+    <w:basedOn w:val="Normal"/>
+    <w:next w:val="Normal"/>
+    <w:uiPriority w:val="99"/>
+    <w:rsid w:val="003D6678"/>
+  </w:style>
 </w:styles>
 </file>
 

</xml_diff>

<commit_message>
Diagramme d'activité fait et diagramme de classe entâmé
</commit_message>
<xml_diff>
--- a/03-Documentation/TPI-MusicSort-AurelienDevaud-Documentation.docx
+++ b/03-Documentation/TPI-MusicSort-AurelienDevaud-Documentation.docx
@@ -112,6 +112,12 @@
     <w:sdt>
       <w:sdtPr>
         <w:rPr>
+          <w:rFonts w:asciiTheme="minorHAnsi" w:eastAsia="Times New Roman" w:hAnsiTheme="minorHAnsi" w:cs="Times New Roman"/>
+          <w:b w:val="0"/>
+          <w:bCs w:val="0"/>
+          <w:color w:val="auto"/>
+          <w:sz w:val="24"/>
+          <w:szCs w:val="20"/>
           <w:lang w:val="fr-FR"/>
         </w:rPr>
         <w:id w:val="-48298883"/>
@@ -120,14 +126,6 @@
           <w:docPartUnique/>
         </w:docPartObj>
       </w:sdtPr>
-      <w:sdtEndPr>
-        <w:rPr>
-          <w:rFonts w:asciiTheme="minorHAnsi" w:eastAsia="Times New Roman" w:hAnsiTheme="minorHAnsi" w:cs="Times New Roman"/>
-          <w:color w:val="auto"/>
-          <w:sz w:val="24"/>
-          <w:szCs w:val="20"/>
-        </w:rPr>
-      </w:sdtEndPr>
       <w:sdtContent>
         <w:p>
           <w:pPr>
@@ -3388,9 +3386,6 @@
       <w:r>
         <w:t>Planification</w:t>
       </w:r>
-      <w:r>
-        <w:t xml:space="preserve"> initiale</w:t>
-      </w:r>
       <w:bookmarkEnd w:id="6"/>
       <w:bookmarkEnd w:id="7"/>
     </w:p>
@@ -3880,10 +3875,20 @@
       <w:r>
         <w:t xml:space="preserve"> (~7h02).</w:t>
       </w:r>
-      <w:r>
-        <w:rPr>
-          <w:szCs w:val="14"/>
-        </w:rPr>
+    </w:p>
+    <w:p>
+      <w:pPr>
+        <w:pStyle w:val="Titre3"/>
+      </w:pPr>
+      <w:r>
+        <w:t>Planification détaillée</w:t>
+      </w:r>
+    </w:p>
+    <w:p>
+      <w:r>
+        <w:t>La planification détaillée a été créée à l’aide des tâches et ratios présenté ci-dessus. Un fichier Excel a été utilisé qui décrit plus ou moins précisément les dates et durées des tâches sur les jours. Le fichier peut se trouver dans l’annexe du document.</w:t>
+      </w:r>
+      <w:r>
         <w:br w:type="page"/>
       </w:r>
     </w:p>
@@ -3951,190 +3956,126 @@
       </w:r>
       <w:bookmarkEnd w:id="11"/>
     </w:p>
-    <w:p/>
-    <w:p>
-      <w:pPr>
-        <w:pStyle w:val="CommentairePersonnels"/>
-        <w:numPr>
-          <w:ilvl w:val="0"/>
-          <w:numId w:val="19"/>
-        </w:numPr>
+    <w:p>
+      <w:r>
+        <w:t xml:space="preserve">Ici est </w:t>
+      </w:r>
+      <w:r>
+        <w:t>analysé tous les concepts utilisés pour arriver à fin du projet.</w:t>
+      </w:r>
+    </w:p>
+    <w:p>
+      <w:pPr>
+        <w:pStyle w:val="Titre3"/>
+      </w:pPr>
+      <w:r>
+        <w:t>Environnement utilisé</w:t>
+      </w:r>
+    </w:p>
+    <w:p>
+      <w:r>
+        <w:t xml:space="preserve">Le projet demandant la navigation dans des fichiers et leur manipulation, il a été décidé d’utiliser des librairies capables d’afficher des formulaires. Pour ce cas, Windows Forms sera utilisé avec comme aide </w:t>
+      </w:r>
+      <w:proofErr w:type="spellStart"/>
+      <w:r>
+        <w:t>VisualStudio</w:t>
+      </w:r>
+      <w:proofErr w:type="spellEnd"/>
+      <w:r>
+        <w:t xml:space="preserve"> 2022 qui propose beaucoup d’options pour faciliter son utilisation.</w:t>
+      </w:r>
+    </w:p>
+    <w:p>
+      <w:r>
+        <w:t xml:space="preserve">Pour lire les fichiers de musique et pouvoir les écouter, le ‘control’ Windows Media Player sera employé en addition d’une librairie, </w:t>
+      </w:r>
+      <w:proofErr w:type="spellStart"/>
+      <w:r>
+        <w:t>NAudio.Wave</w:t>
+      </w:r>
+      <w:proofErr w:type="spellEnd"/>
+      <w:r>
+        <w:t xml:space="preserve">, pour convertir les fichiers FLAC, </w:t>
+      </w:r>
+      <w:proofErr w:type="spellStart"/>
+      <w:r>
+        <w:t>ilisible</w:t>
+      </w:r>
+      <w:proofErr w:type="spellEnd"/>
+      <w:r>
+        <w:t xml:space="preserve"> par le ‘control’, en MP3.</w:t>
+      </w:r>
+    </w:p>
+    <w:p>
+      <w:pPr>
+        <w:pStyle w:val="Titre3"/>
+      </w:pPr>
+      <w:r>
+        <w:t>Stratégie de conception</w:t>
+      </w:r>
+    </w:p>
+    <w:p>
+      <w:r>
+        <w:t xml:space="preserve">Pour concevoir </w:t>
+      </w:r>
+      <w:r>
+        <w:t>l’application, un premier diagramme de cas d’utilisation pour identifier les fonctionnalités à implémenter et une maquette qui devra présenter l’apparence de l’interface qui devrait donner à l’utilisateur la possibilité d’exécuter toutes les actions décrites dans le premier diagramme seront créés.</w:t>
+      </w:r>
+    </w:p>
+    <w:p>
+      <w:r>
+        <w:t>Ensuite les processus seront pensés et présenté dans le diagramme d’activité et le programme structuré dans un diagramme de classe.</w:t>
+      </w:r>
+    </w:p>
+    <w:p>
+      <w:pPr>
+        <w:pStyle w:val="Titre3"/>
+      </w:pPr>
+      <w:r>
+        <w:t>Structure du code</w:t>
+      </w:r>
+    </w:p>
+    <w:p>
+      <w:r>
+        <w:t xml:space="preserve">Dans le but de pouvoir bien s’organiser et se retrouver dans le code malgré les différences entre ce qui est affiché et ce qui est réel, on utilisera le model MVC pour séparer </w:t>
+      </w:r>
+      <w:r>
+        <w:t>effectivement l’interface des données.</w:t>
+      </w:r>
+    </w:p>
+    <w:p>
+      <w:pPr>
+        <w:pStyle w:val="Titre3"/>
+      </w:pPr>
+      <w:r>
+        <w:t>Installer</w:t>
+      </w:r>
+    </w:p>
+    <w:p>
+      <w:pPr>
         <w:rPr>
           <w:lang w:val="fr-CH"/>
         </w:rPr>
       </w:pPr>
       <w:r>
-        <w:rPr>
-          <w:lang w:val="fr-CH"/>
-        </w:rPr>
-        <w:t>Définir un concept</w:t>
-      </w:r>
-    </w:p>
-    <w:p>
-      <w:pPr>
-        <w:pStyle w:val="CommentairePersonnels"/>
-        <w:numPr>
-          <w:ilvl w:val="0"/>
-          <w:numId w:val="19"/>
-        </w:numPr>
-        <w:rPr>
-          <w:lang w:val="fr-CH"/>
-        </w:rPr>
-      </w:pPr>
-      <w:r>
-        <w:rPr>
-          <w:lang w:val="fr-CH"/>
-        </w:rPr>
-        <w:t>Mettre en évidence les principaux aspects du CDC</w:t>
-      </w:r>
-    </w:p>
-    <w:p>
-      <w:pPr>
-        <w:pStyle w:val="CommentairePersonnels"/>
-        <w:numPr>
-          <w:ilvl w:val="0"/>
-          <w:numId w:val="19"/>
-        </w:numPr>
-        <w:rPr>
-          <w:lang w:val="fr-CH"/>
-        </w:rPr>
-      </w:pPr>
-      <w:r>
-        <w:rPr>
-          <w:lang w:val="fr-CH"/>
-        </w:rPr>
-        <w:t>Bien connaitre les interaction</w:t>
-      </w:r>
-      <w:r>
-        <w:rPr>
-          <w:lang w:val="fr-CH"/>
-        </w:rPr>
-        <w:t>s</w:t>
-      </w:r>
-      <w:r>
-        <w:rPr>
-          <w:lang w:val="fr-CH"/>
-        </w:rPr>
-        <w:t xml:space="preserve"> entre les sous-systèmes du travail à réaliser</w:t>
-      </w:r>
-    </w:p>
-    <w:p/>
-    <w:p>
-      <w:pPr>
-        <w:pStyle w:val="CommentairePersonnels"/>
-      </w:pPr>
-      <w:r>
-        <w:t>Le concept</w:t>
-      </w:r>
-      <w:r>
-        <w:t xml:space="preserve"> complet avec toutes ses </w:t>
-      </w:r>
-      <w:r>
-        <w:t>annexes :</w:t>
-      </w:r>
-    </w:p>
-    <w:p>
-      <w:pPr>
-        <w:pStyle w:val="Retraitnormal1"/>
-      </w:pPr>
-    </w:p>
-    <w:p>
-      <w:pPr>
-        <w:pStyle w:val="CommentairePersonnels"/>
-      </w:pPr>
-      <w:r>
-        <w:t xml:space="preserve">Par exemple : </w:t>
-      </w:r>
-    </w:p>
-    <w:p>
-      <w:pPr>
-        <w:pStyle w:val="CommentairePersonnels"/>
-      </w:pPr>
-    </w:p>
-    <w:p>
-      <w:pPr>
-        <w:pStyle w:val="CommentairePersonnels"/>
-        <w:numPr>
-          <w:ilvl w:val="0"/>
-          <w:numId w:val="20"/>
-        </w:numPr>
-      </w:pPr>
-      <w:r>
-        <w:t>M</w:t>
-      </w:r>
-      <w:r>
-        <w:t>ultimédia :</w:t>
-      </w:r>
-      <w:r>
-        <w:t xml:space="preserve"> carte de site, maquettes papier, story </w:t>
+        <w:t xml:space="preserve">Pour que l’utilisateur puisse mettre en place l’application facilement et rapidement, un installer est nécessaire. L’installer de l’application ne sera pas celui de </w:t>
       </w:r>
       <w:proofErr w:type="spellStart"/>
       <w:r>
-        <w:t>board</w:t>
+        <w:t>VisualStudio</w:t>
       </w:r>
       <w:proofErr w:type="spellEnd"/>
       <w:r>
-        <w:t xml:space="preserve"> préliminaire, …</w:t>
-      </w:r>
-    </w:p>
-    <w:p>
-      <w:pPr>
-        <w:pStyle w:val="CommentairePersonnels"/>
-        <w:numPr>
-          <w:ilvl w:val="0"/>
-          <w:numId w:val="20"/>
-        </w:numPr>
-      </w:pPr>
-      <w:r>
-        <w:t>B</w:t>
-      </w:r>
-      <w:r>
-        <w:t xml:space="preserve">ases de </w:t>
-      </w:r>
-      <w:r>
-        <w:t>données :</w:t>
-      </w:r>
-      <w:r>
-        <w:t xml:space="preserve"> interfaces graphiques, modèle conceptuel</w:t>
-      </w:r>
+        <w:t xml:space="preserve"> car de précédents cas ont prouvé qu’il était enclin à ne pas fonctionner correctement. Une alternative est l’application </w:t>
+      </w:r>
+      <w:proofErr w:type="spellStart"/>
+      <w:r>
+        <w:t>innosetup</w:t>
+      </w:r>
+      <w:proofErr w:type="spellEnd"/>
       <w:r>
         <w:t>.</w:t>
       </w:r>
-    </w:p>
-    <w:p>
-      <w:pPr>
-        <w:pStyle w:val="CommentairePersonnels"/>
-        <w:numPr>
-          <w:ilvl w:val="0"/>
-          <w:numId w:val="20"/>
-        </w:numPr>
-      </w:pPr>
-      <w:r>
-        <w:t>P</w:t>
-      </w:r>
-      <w:r>
-        <w:t>rogrammation :</w:t>
-      </w:r>
-      <w:r>
-        <w:t xml:space="preserve"> interfaces graphiques, maquettes, analyse fonctionnelle…</w:t>
-      </w:r>
-    </w:p>
-    <w:p>
-      <w:pPr>
-        <w:pStyle w:val="CommentairePersonnels"/>
-        <w:numPr>
-          <w:ilvl w:val="0"/>
-          <w:numId w:val="20"/>
-        </w:numPr>
-      </w:pPr>
-      <w:r>
-        <w:t>…</w:t>
-      </w:r>
-    </w:p>
-    <w:p>
-      <w:pPr>
-        <w:pStyle w:val="Retraitnormal1"/>
-      </w:pPr>
     </w:p>
     <w:p>
       <w:pPr>
@@ -4144,6 +4085,7 @@
       <w:bookmarkStart w:id="13" w:name="_Toc499021838"/>
       <w:bookmarkStart w:id="14" w:name="_Toc165556724"/>
       <w:r>
+        <w:lastRenderedPageBreak/>
         <w:t>Stratégie de test</w:t>
       </w:r>
       <w:bookmarkEnd w:id="12"/>
@@ -4180,21 +4122,11 @@
         <w:t>lister les tests à effectuer,</w:t>
       </w:r>
       <w:r>
-        <w:t xml:space="preserve"> a donc été utilisé avec la première colonne servant de nom et d’identifiant, la deuxième désignant quelle action elle représente, la troisième décrivant le test et la dernière montrant le résultat attendu. </w:t>
-      </w:r>
-    </w:p>
-    <w:p>
-      <w:pPr>
-        <w:spacing w:before="0"/>
-        <w:jc w:val="left"/>
-      </w:pPr>
-      <w:r>
-        <w:br w:type="page"/>
-      </w:r>
-    </w:p>
-    <w:p>
-      <w:r>
-        <w:lastRenderedPageBreak/>
+        <w:t xml:space="preserve"> a donc été utilisé avec la première colonne servant de nom et d’identifiant, la deuxième désignant quelle action elle représente, la troisième décrivant le test et la dernière montrant le résultat attendu.</w:t>
+      </w:r>
+    </w:p>
+    <w:p>
+      <w:r>
         <w:t>Un nouveau tableau sera créé pour décrire les résultats des tests. Il possède 5 colonnes. La première l’identifie avec son par rapport au premier tableau des tests</w:t>
       </w:r>
       <w:r>
@@ -4325,24 +4257,26 @@
     </w:p>
     <w:p>
       <w:pPr>
-        <w:pStyle w:val="Titre3"/>
-      </w:pPr>
-      <w:bookmarkStart w:id="20" w:name="_Toc165556727"/>
-      <w:r>
-        <w:t>Manque de compétences</w:t>
-      </w:r>
-      <w:bookmarkEnd w:id="20"/>
-    </w:p>
-    <w:p>
-      <w:pPr>
         <w:pStyle w:val="Paragraphedeliste"/>
         <w:numPr>
           <w:ilvl w:val="0"/>
           <w:numId w:val="51"/>
         </w:numPr>
-      </w:pPr>
-      <w:r>
-        <w:t>Manque de connaissance sur la lecture de fichier son.</w:t>
+        <w:rPr>
+          <w:lang w:val="fr-CH"/>
+        </w:rPr>
+      </w:pPr>
+      <w:r>
+        <w:rPr>
+          <w:lang w:val="fr-CH"/>
+        </w:rPr>
+        <w:t xml:space="preserve">Le ‘control’ Windows Forms utilisé </w:t>
+      </w:r>
+      <w:r>
+        <w:rPr>
+          <w:lang w:val="fr-CH"/>
+        </w:rPr>
+        <w:t>ne supporte pas les fichiers FLAC.</w:t>
       </w:r>
     </w:p>
     <w:p>
@@ -4352,9 +4286,80 @@
           <w:ilvl w:val="1"/>
           <w:numId w:val="51"/>
         </w:numPr>
+        <w:rPr>
+          <w:lang w:val="fr-CH"/>
+        </w:rPr>
+      </w:pPr>
+      <w:r>
+        <w:rPr>
+          <w:lang w:val="fr-CH"/>
+        </w:rPr>
+        <w:t xml:space="preserve">Solution : Créer une copie du fichier convertie en MP3 pour être lu en utilisant la librairie </w:t>
+      </w:r>
+      <w:proofErr w:type="spellStart"/>
+      <w:r>
+        <w:rPr>
+          <w:lang w:val="fr-CH"/>
+        </w:rPr>
+        <w:t>Naudio.Wave</w:t>
+      </w:r>
+      <w:proofErr w:type="spellEnd"/>
+      <w:r>
+        <w:rPr>
+          <w:lang w:val="fr-CH"/>
+        </w:rPr>
+        <w:t xml:space="preserve"> (librairie proposée par </w:t>
+      </w:r>
+      <w:proofErr w:type="spellStart"/>
+      <w:r>
+        <w:rPr>
+          <w:lang w:val="fr-CH"/>
+        </w:rPr>
+        <w:t>ChatGPT</w:t>
+      </w:r>
+      <w:proofErr w:type="spellEnd"/>
+      <w:r>
+        <w:rPr>
+          <w:lang w:val="fr-CH"/>
+        </w:rPr>
+        <w:t>).</w:t>
+      </w:r>
+    </w:p>
+    <w:p>
+      <w:pPr>
+        <w:pStyle w:val="Titre3"/>
+      </w:pPr>
+      <w:bookmarkStart w:id="20" w:name="_Toc165556727"/>
+      <w:r>
+        <w:t>Manque de compétences</w:t>
+      </w:r>
+      <w:bookmarkEnd w:id="20"/>
+    </w:p>
+    <w:p>
+      <w:pPr>
+        <w:pStyle w:val="Paragraphedeliste"/>
+        <w:numPr>
+          <w:ilvl w:val="0"/>
+          <w:numId w:val="51"/>
+        </w:numPr>
+      </w:pPr>
+      <w:r>
+        <w:t>Manque de connaissance sur la lecture de fichier son.</w:t>
+      </w:r>
+    </w:p>
+    <w:p>
+      <w:pPr>
+        <w:pStyle w:val="Paragraphedeliste"/>
+        <w:numPr>
+          <w:ilvl w:val="1"/>
+          <w:numId w:val="51"/>
+        </w:numPr>
       </w:pPr>
       <w:r>
         <w:t xml:space="preserve">Solution : lecture de la documentation Windows Forms pour trouver </w:t>
+      </w:r>
+      <w:r>
+        <w:t>un ’control’ utilisable. ‘Control’ Windows Media Player trouvé.</w:t>
       </w:r>
     </w:p>
     <w:p>
@@ -4364,110 +4369,17 @@
           <w:i/>
         </w:rPr>
       </w:pPr>
-      <w:bookmarkStart w:id="21" w:name="_Toc499021840"/>
-      <w:bookmarkStart w:id="22" w:name="_Toc165556728"/>
-      <w:r>
-        <w:t>Planification</w:t>
+      <w:bookmarkStart w:id="21" w:name="_Toc25553314"/>
+      <w:bookmarkStart w:id="22" w:name="_Toc71691019"/>
+      <w:bookmarkStart w:id="23" w:name="_Toc499021841"/>
+      <w:bookmarkStart w:id="24" w:name="_Toc165556729"/>
+      <w:r>
+        <w:t>Dossier de conception</w:t>
       </w:r>
       <w:bookmarkEnd w:id="21"/>
       <w:bookmarkEnd w:id="22"/>
-    </w:p>
-    <w:p/>
-    <w:p>
-      <w:pPr>
-        <w:pStyle w:val="CommentairePersonnels"/>
-      </w:pPr>
-      <w:r>
-        <w:t xml:space="preserve">Cette planification est la planification détaillée du projet. Elle doit contenir : </w:t>
-      </w:r>
-    </w:p>
-    <w:p>
-      <w:pPr>
-        <w:pStyle w:val="CommentairePersonnels"/>
-      </w:pPr>
-    </w:p>
-    <w:p>
-      <w:pPr>
-        <w:pStyle w:val="CommentairePersonnels"/>
-        <w:numPr>
-          <w:ilvl w:val="0"/>
-          <w:numId w:val="29"/>
-        </w:numPr>
-      </w:pPr>
-      <w:r>
-        <w:t>La méthode de projet utilisée</w:t>
-      </w:r>
-    </w:p>
-    <w:p>
-      <w:pPr>
-        <w:pStyle w:val="CommentairePersonnels"/>
-        <w:numPr>
-          <w:ilvl w:val="0"/>
-          <w:numId w:val="29"/>
-        </w:numPr>
-      </w:pPr>
-      <w:r>
-        <w:t>Décrire éventuellement les tâches faites dans chaque étape de la méthode</w:t>
-      </w:r>
-    </w:p>
-    <w:p>
-      <w:pPr>
-        <w:pStyle w:val="CommentairePersonnels"/>
-        <w:numPr>
-          <w:ilvl w:val="0"/>
-          <w:numId w:val="29"/>
-        </w:numPr>
-      </w:pPr>
-      <w:r>
-        <w:t>Décrire les tâches détaillées (Nom, date de début, date de fin)</w:t>
-      </w:r>
-    </w:p>
-    <w:p>
-      <w:pPr>
-        <w:pStyle w:val="CommentairePersonnels"/>
-      </w:pPr>
-    </w:p>
-    <w:p>
-      <w:pPr>
-        <w:pStyle w:val="CommentairePersonnels"/>
-      </w:pPr>
-      <w:r>
-        <w:t xml:space="preserve">Il s’agit en principe de la planification </w:t>
-      </w:r>
-      <w:r>
-        <w:rPr>
-          <w:b/>
-          <w:bCs/>
-        </w:rPr>
-        <w:t>définitive du projet</w:t>
-      </w:r>
-      <w:r>
-        <w:t>. Elle peut être ensuite affinée (découpage des tâches). Si les délais doivent être ensuite modifiés, le responsable de projet doit être avisé, et les raisons doivent être expliquées dans l’historique.</w:t>
-      </w:r>
-    </w:p>
-    <w:p>
-      <w:pPr>
-        <w:pStyle w:val="CommentairePersonnels"/>
-      </w:pPr>
-    </w:p>
-    <w:p>
-      <w:pPr>
-        <w:pStyle w:val="Titre2"/>
-        <w:rPr>
-          <w:i/>
-        </w:rPr>
-      </w:pPr>
-      <w:bookmarkStart w:id="23" w:name="_Toc25553314"/>
-      <w:bookmarkStart w:id="24" w:name="_Toc71691019"/>
-      <w:bookmarkStart w:id="25" w:name="_Toc499021841"/>
-      <w:bookmarkStart w:id="26" w:name="_Toc165556729"/>
-      <w:r>
-        <w:t>Dossier de conception</w:t>
-      </w:r>
       <w:bookmarkEnd w:id="23"/>
       <w:bookmarkEnd w:id="24"/>
-      <w:bookmarkEnd w:id="25"/>
-      <w:bookmarkEnd w:id="26"/>
     </w:p>
     <w:p>
       <w:r>
@@ -4478,12 +4390,12 @@
       <w:pPr>
         <w:pStyle w:val="Titre3"/>
       </w:pPr>
-      <w:bookmarkStart w:id="27" w:name="_Toc165556730"/>
+      <w:bookmarkStart w:id="25" w:name="_Toc165556730"/>
       <w:r>
         <w:lastRenderedPageBreak/>
         <w:t>Modèles de cas d’utilisation</w:t>
       </w:r>
-      <w:bookmarkEnd w:id="27"/>
+      <w:bookmarkEnd w:id="25"/>
     </w:p>
     <w:p>
       <w:r>
@@ -4593,7 +4505,7 @@
                                   <w:szCs w:val="20"/>
                                 </w:rPr>
                               </w:pPr>
-                              <w:bookmarkStart w:id="28" w:name="_Toc165556804"/>
+                              <w:bookmarkStart w:id="26" w:name="_Toc165556804"/>
                               <w:r>
                                 <w:t xml:space="preserve">Figure </w:t>
                               </w:r>
@@ -4621,7 +4533,7 @@
                               <w:r>
                                 <w:t xml:space="preserve"> - Diagramme de cas d'utilisation</w:t>
                               </w:r>
-                              <w:bookmarkEnd w:id="28"/>
+                              <w:bookmarkEnd w:id="26"/>
                             </w:p>
                           </w:txbxContent>
                         </wps:txbx>
@@ -4680,7 +4592,7 @@
                             <w:szCs w:val="20"/>
                           </w:rPr>
                         </w:pPr>
-                        <w:bookmarkStart w:id="29" w:name="_Toc165556804"/>
+                        <w:bookmarkStart w:id="27" w:name="_Toc165556804"/>
                         <w:r>
                           <w:t xml:space="preserve">Figure </w:t>
                         </w:r>
@@ -4708,7 +4620,7 @@
                         <w:r>
                           <w:t xml:space="preserve"> - Diagramme de cas d'utilisation</w:t>
                         </w:r>
-                        <w:bookmarkEnd w:id="29"/>
+                        <w:bookmarkEnd w:id="27"/>
                       </w:p>
                     </w:txbxContent>
                   </v:textbox>
@@ -4975,11 +4887,9 @@
       <w:r>
         <w:t xml:space="preserve">et ‘Renommer et copier’. Dans </w:t>
       </w:r>
-      <w:proofErr w:type="spellStart"/>
-      <w:r>
-        <w:t>se</w:t>
-      </w:r>
-      <w:proofErr w:type="spellEnd"/>
+      <w:r>
+        <w:t>ce</w:t>
+      </w:r>
       <w:r>
         <w:t xml:space="preserve"> cas, les fichiers originaux seront renommés et copier dans le dossier cible. Le troisième mode est ‘Renommer et déplacer’ qui déplace le fichier de son emplacement original au dossier cible tout en le renommant.</w:t>
       </w:r>
@@ -5131,11 +5041,11 @@
       <w:pPr>
         <w:pStyle w:val="Titre3"/>
       </w:pPr>
-      <w:bookmarkStart w:id="30" w:name="_Toc165556731"/>
+      <w:bookmarkStart w:id="28" w:name="_Toc165556731"/>
       <w:r>
         <w:t>Maquettes</w:t>
       </w:r>
-      <w:bookmarkEnd w:id="30"/>
+      <w:bookmarkEnd w:id="28"/>
     </w:p>
     <w:p>
       <w:r>
@@ -5145,10 +5055,7 @@
         <w:t xml:space="preserve"> </w:t>
       </w:r>
       <w:r>
-        <w:t>Elles ne représentent pas la manière</w:t>
-      </w:r>
-      <w:r>
-        <w:t xml:space="preserve"> exacte dans laquelle l’application se présentera mais serviront de guides pour la création du programme.</w:t>
+        <w:t>Elles ne représentent pas la manière exacte dans laquelle l’application se présentera mais serviront de guides pour la création du programme.</w:t>
       </w:r>
     </w:p>
     <w:p>
@@ -5178,7 +5085,7 @@
                       <wpg:cNvGrpSpPr/>
                       <wpg:grpSpPr>
                         <a:xfrm>
-                          <a:off x="0" y="2381"/>
+                          <a:off x="0" y="0"/>
                           <a:ext cx="5753100" cy="5131594"/>
                           <a:chOff x="0" y="2381"/>
                           <a:chExt cx="5753100" cy="5131594"/>
@@ -5246,7 +5153,7 @@
                                   <w:szCs w:val="20"/>
                                 </w:rPr>
                               </w:pPr>
-                              <w:bookmarkStart w:id="31" w:name="_Toc165556805"/>
+                              <w:bookmarkStart w:id="29" w:name="_Toc165556805"/>
                               <w:r>
                                 <w:t xml:space="preserve">Figure </w:t>
                               </w:r>
@@ -5271,7 +5178,7 @@
                               <w:r>
                                 <w:t xml:space="preserve"> - Maquette de l'application</w:t>
                               </w:r>
-                              <w:bookmarkEnd w:id="31"/>
+                              <w:bookmarkEnd w:id="29"/>
                             </w:p>
                           </w:txbxContent>
                         </wps:txbx>
@@ -5290,7 +5197,7 @@
           </mc:Choice>
           <mc:Fallback>
             <w:pict>
-              <v:group w14:anchorId="0F539225" id="Groupe 6" o:spid="_x0000_s1029" style="width:453pt;height:404.25pt;mso-position-horizontal-relative:char;mso-position-vertical-relative:line" coordorigin=",23" coordsize="57531,51315" o:gfxdata="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">
+              <v:group w14:anchorId="0F539225" id="Groupe 6" o:spid="_x0000_s1029" style="width:453pt;height:404.25pt;mso-position-horizontal-relative:char;mso-position-vertical-relative:line" coordorigin=",23" coordsize="57531,51315" o:gfxdata="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">
                 <v:shape id="Image 4" o:spid="_x0000_s1030" type="#_x0000_t75" style="position:absolute;top:23;width:57531;height:50340;visibility:visible;mso-wrap-style:square" o:gfxdata="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">
                   <v:imagedata r:id="rId11" o:title=""/>
                 </v:shape>
@@ -5307,7 +5214,7 @@
                             <w:szCs w:val="20"/>
                           </w:rPr>
                         </w:pPr>
-                        <w:bookmarkStart w:id="32" w:name="_Toc165556805"/>
+                        <w:bookmarkStart w:id="30" w:name="_Toc165556805"/>
                         <w:r>
                           <w:t xml:space="preserve">Figure </w:t>
                         </w:r>
@@ -5332,7 +5239,7 @@
                         <w:r>
                           <w:t xml:space="preserve"> - Maquette de l'application</w:t>
                         </w:r>
-                        <w:bookmarkEnd w:id="32"/>
+                        <w:bookmarkEnd w:id="30"/>
                       </w:p>
                     </w:txbxContent>
                   </v:textbox>
@@ -5480,7 +5387,7 @@
                                   <w:szCs w:val="20"/>
                                 </w:rPr>
                               </w:pPr>
-                              <w:bookmarkStart w:id="33" w:name="_Toc165556806"/>
+                              <w:bookmarkStart w:id="31" w:name="_Toc165556806"/>
                               <w:r>
                                 <w:t xml:space="preserve">Figure </w:t>
                               </w:r>
@@ -5505,7 +5412,7 @@
                               <w:r>
                                 <w:t xml:space="preserve"> - Maquette des menus</w:t>
                               </w:r>
-                              <w:bookmarkEnd w:id="33"/>
+                              <w:bookmarkEnd w:id="31"/>
                             </w:p>
                           </w:txbxContent>
                         </wps:txbx>
@@ -5540,7 +5447,7 @@
                             <w:szCs w:val="20"/>
                           </w:rPr>
                         </w:pPr>
-                        <w:bookmarkStart w:id="34" w:name="_Toc165556806"/>
+                        <w:bookmarkStart w:id="32" w:name="_Toc165556806"/>
                         <w:r>
                           <w:t xml:space="preserve">Figure </w:t>
                         </w:r>
@@ -5565,7 +5472,7 @@
                         <w:r>
                           <w:t xml:space="preserve"> - Maquette des menus</w:t>
                         </w:r>
-                        <w:bookmarkEnd w:id="34"/>
+                        <w:bookmarkEnd w:id="32"/>
                       </w:p>
                     </w:txbxContent>
                   </v:textbox>
@@ -5579,43 +5486,976 @@
     </w:p>
     <w:p>
       <w:r>
-        <w:t xml:space="preserve">Le menu à gauche est activé lorsque l’on fait </w:t>
+        <w:t xml:space="preserve">Le menu à gauche est activé lorsque l’on fait un </w:t>
+      </w:r>
+      <w:r>
+        <w:t>clic</w:t>
+      </w:r>
+      <w:r>
+        <w:t xml:space="preserve"> droit sur un élément des fichiers </w:t>
+      </w:r>
+      <w:r>
+        <w:t xml:space="preserve">du dossier sélectionné. Il donne l’option à l’utilisateur d’écouter le fichier individuellement ou l’envoyer dans la playlist. </w:t>
+      </w:r>
+    </w:p>
+    <w:p>
+      <w:r>
+        <w:t xml:space="preserve">Le menu à droite est activé lorsque l’on fait un </w:t>
+      </w:r>
+      <w:r>
+        <w:t>clic</w:t>
+      </w:r>
+      <w:r>
+        <w:t xml:space="preserve"> droit sur un élément de la playlist. Il donne l’option à l’utilisateur de monter et descendre le fichier dans la liste, de l’écouter, de le sortir de la playlist, de le renommer et de réinitialiser les changements appliqués sur lui.</w:t>
+      </w:r>
+    </w:p>
+    <w:p>
+      <w:pPr>
+        <w:pStyle w:val="Titre3"/>
+      </w:pPr>
+      <w:r>
+        <w:lastRenderedPageBreak/>
+        <w:t>Diagramme d’activité</w:t>
+      </w:r>
+    </w:p>
+    <w:p>
+      <w:r>
+        <w:t xml:space="preserve">Le diagramme d’activité décrit conceptuellement comment les processus du programme </w:t>
       </w:r>
       <w:proofErr w:type="gramStart"/>
       <w:r>
-        <w:t>un clique droit</w:t>
+        <w:t>devraient</w:t>
       </w:r>
       <w:proofErr w:type="gramEnd"/>
       <w:r>
-        <w:t xml:space="preserve"> sur un élément des fichiers </w:t>
-      </w:r>
-      <w:r>
-        <w:t xml:space="preserve">du dossier sélectionné. Il donne l’option à l’utilisateur d’écouter le fichier individuellement ou l’envoyer dans la playlist. </w:t>
-      </w:r>
-    </w:p>
-    <w:p>
-      <w:r>
-        <w:t xml:space="preserve">Le menu à droite est activé lorsque l’on fait </w:t>
-      </w:r>
-      <w:proofErr w:type="gramStart"/>
-      <w:r>
-        <w:t>un clique droit</w:t>
-      </w:r>
-      <w:proofErr w:type="gramEnd"/>
-      <w:r>
-        <w:t xml:space="preserve"> sur un élément de la playlist. Il donne l’option à l’utilisateur de monter et descendre le fichier dans la liste, de l’écouter, de le sortir de la playlist, de le renommer et de réinitialiser les changements appliqués sur lui.</w:t>
+        <w:t xml:space="preserve"> se dérouler. Le diagramme étant trop volumineux, seul des parties limitées seront affichées et expliquée. Pour observer le diagramme en son intégralité, allez dans les annexes.</w:t>
+      </w:r>
+    </w:p>
+    <w:p>
+      <w:pPr>
+        <w:pStyle w:val="Titre4"/>
+      </w:pPr>
+      <w:r>
+        <w:rPr>
+          <w:noProof/>
+        </w:rPr>
+        <mc:AlternateContent>
+          <mc:Choice Requires="wpg">
+            <w:drawing>
+              <wp:anchor distT="0" distB="0" distL="114300" distR="114300" simplePos="0" relativeHeight="251659264" behindDoc="0" locked="0" layoutInCell="1" allowOverlap="1" wp14:anchorId="620D992D" wp14:editId="5B6F2696">
+                <wp:simplePos x="0" y="0"/>
+                <wp:positionH relativeFrom="margin">
+                  <wp:align>left</wp:align>
+                </wp:positionH>
+                <wp:positionV relativeFrom="paragraph">
+                  <wp:posOffset>42</wp:posOffset>
+                </wp:positionV>
+                <wp:extent cx="1457325" cy="4053205"/>
+                <wp:effectExtent l="0" t="0" r="9525" b="4445"/>
+                <wp:wrapSquare wrapText="bothSides"/>
+                <wp:docPr id="12" name="Groupe 12"/>
+                <wp:cNvGraphicFramePr/>
+                <a:graphic xmlns:a="http://schemas.openxmlformats.org/drawingml/2006/main">
+                  <a:graphicData uri="http://schemas.microsoft.com/office/word/2010/wordprocessingGroup">
+                    <wpg:wgp>
+                      <wpg:cNvGrpSpPr/>
+                      <wpg:grpSpPr>
+                        <a:xfrm>
+                          <a:off x="0" y="0"/>
+                          <a:ext cx="1457325" cy="4053205"/>
+                          <a:chOff x="0" y="0"/>
+                          <a:chExt cx="1457325" cy="4053385"/>
+                        </a:xfrm>
+                      </wpg:grpSpPr>
+                      <pic:pic xmlns:pic="http://schemas.openxmlformats.org/drawingml/2006/picture">
+                        <pic:nvPicPr>
+                          <pic:cNvPr id="10" name="Image 10"/>
+                          <pic:cNvPicPr>
+                            <a:picLocks noChangeAspect="1"/>
+                          </pic:cNvPicPr>
+                        </pic:nvPicPr>
+                        <pic:blipFill>
+                          <a:blip r:embed="rId14">
+                            <a:extLst>
+                              <a:ext uri="{28A0092B-C50C-407E-A947-70E740481C1C}">
+                                <a14:useLocalDpi xmlns:a14="http://schemas.microsoft.com/office/drawing/2010/main" val="0"/>
+                              </a:ext>
+                            </a:extLst>
+                          </a:blip>
+                          <a:stretch>
+                            <a:fillRect/>
+                          </a:stretch>
+                        </pic:blipFill>
+                        <pic:spPr>
+                          <a:xfrm>
+                            <a:off x="0" y="0"/>
+                            <a:ext cx="1457325" cy="3838575"/>
+                          </a:xfrm>
+                          <a:prstGeom prst="rect">
+                            <a:avLst/>
+                          </a:prstGeom>
+                        </pic:spPr>
+                      </pic:pic>
+                      <wps:wsp>
+                        <wps:cNvPr id="11" name="Zone de texte 11"/>
+                        <wps:cNvSpPr txBox="1"/>
+                        <wps:spPr>
+                          <a:xfrm>
+                            <a:off x="0" y="3889375"/>
+                            <a:ext cx="1457325" cy="164010"/>
+                          </a:xfrm>
+                          <a:prstGeom prst="rect">
+                            <a:avLst/>
+                          </a:prstGeom>
+                          <a:solidFill>
+                            <a:prstClr val="white"/>
+                          </a:solidFill>
+                          <a:ln>
+                            <a:noFill/>
+                          </a:ln>
+                        </wps:spPr>
+                        <wps:txbx>
+                          <w:txbxContent>
+                            <w:p>
+                              <w:pPr>
+                                <w:pStyle w:val="Lgende"/>
+                                <w:jc w:val="center"/>
+                                <w:rPr>
+                                  <w:sz w:val="24"/>
+                                  <w:szCs w:val="20"/>
+                                </w:rPr>
+                              </w:pPr>
+                              <w:r>
+                                <w:t xml:space="preserve">Figure </w:t>
+                              </w:r>
+                              <w:r>
+                                <w:fldChar w:fldCharType="begin"/>
+                              </w:r>
+                              <w:r>
+                                <w:instrText xml:space="preserve"> SEQ Figure \* ARABIC </w:instrText>
+                              </w:r>
+                              <w:r>
+                                <w:fldChar w:fldCharType="separate"/>
+                              </w:r>
+                              <w:r>
+                                <w:rPr>
+                                  <w:noProof/>
+                                </w:rPr>
+                                <w:t>4</w:t>
+                              </w:r>
+                              <w:r>
+                                <w:fldChar w:fldCharType="end"/>
+                              </w:r>
+                              <w:r>
+                                <w:t xml:space="preserve"> - Sélection d'un dossier</w:t>
+                              </w:r>
+                            </w:p>
+                          </w:txbxContent>
+                        </wps:txbx>
+                        <wps:bodyPr rot="0" spcFirstLastPara="0" vertOverflow="overflow" horzOverflow="overflow" vert="horz" wrap="square" lIns="0" tIns="0" rIns="0" bIns="0" numCol="1" spcCol="0" rtlCol="0" fromWordArt="0" anchor="t" anchorCtr="0" forceAA="0" compatLnSpc="1">
+                          <a:prstTxWarp prst="textNoShape">
+                            <a:avLst/>
+                          </a:prstTxWarp>
+                          <a:noAutofit/>
+                        </wps:bodyPr>
+                      </wps:wsp>
+                    </wpg:wgp>
+                  </a:graphicData>
+                </a:graphic>
+              </wp:anchor>
+            </w:drawing>
+          </mc:Choice>
+          <mc:Fallback>
+            <w:pict>
+              <v:group w14:anchorId="620D992D" id="Groupe 12" o:spid="_x0000_s1035" style="position:absolute;left:0;text-align:left;margin-left:0;margin-top:0;width:114.75pt;height:319.15pt;z-index:251659264;mso-position-horizontal:left;mso-position-horizontal-relative:margin;mso-position-vertical-relative:text" coordsize="14573,40533" o:gfxdata="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">
+                <v:shape id="Image 10" o:spid="_x0000_s1036" type="#_x0000_t75" style="position:absolute;width:14573;height:38385;visibility:visible;mso-wrap-style:square" o:gfxdata="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">
+                  <v:imagedata r:id="rId15" o:title=""/>
+                </v:shape>
+                <v:shape id="Zone de texte 11" o:spid="_x0000_s1037" type="#_x0000_t202" style="position:absolute;top:38893;width:14573;height:1640;visibility:visible;mso-wrap-style:square;v-text-anchor:top" o:gfxdata="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" stroked="f">
+                  <v:textbox inset="0,0,0,0">
+                    <w:txbxContent>
+                      <w:p>
+                        <w:pPr>
+                          <w:pStyle w:val="Lgende"/>
+                          <w:jc w:val="center"/>
+                          <w:rPr>
+                            <w:sz w:val="24"/>
+                            <w:szCs w:val="20"/>
+                          </w:rPr>
+                        </w:pPr>
+                        <w:r>
+                          <w:t xml:space="preserve">Figure </w:t>
+                        </w:r>
+                        <w:r>
+                          <w:fldChar w:fldCharType="begin"/>
+                        </w:r>
+                        <w:r>
+                          <w:instrText xml:space="preserve"> SEQ Figure \* ARABIC </w:instrText>
+                        </w:r>
+                        <w:r>
+                          <w:fldChar w:fldCharType="separate"/>
+                        </w:r>
+                        <w:r>
+                          <w:rPr>
+                            <w:noProof/>
+                          </w:rPr>
+                          <w:t>4</w:t>
+                        </w:r>
+                        <w:r>
+                          <w:fldChar w:fldCharType="end"/>
+                        </w:r>
+                        <w:r>
+                          <w:t xml:space="preserve"> - Sélection d'un dossier</w:t>
+                        </w:r>
+                      </w:p>
+                    </w:txbxContent>
+                  </v:textbox>
+                </v:shape>
+                <w10:wrap type="square" anchorx="margin"/>
+              </v:group>
+            </w:pict>
+          </mc:Fallback>
+        </mc:AlternateContent>
+      </w:r>
+      <w:r>
+        <w:t>Gestion des fichiers FLAC</w:t>
+      </w:r>
+    </w:p>
+    <w:p>
+      <w:bookmarkStart w:id="33" w:name="_Toc165556732"/>
+      <w:r>
+        <w:t xml:space="preserve">Lorsqu’un dossier est </w:t>
+      </w:r>
+      <w:r>
+        <w:t xml:space="preserve">choisi, les fichiers MP3, WAV et FLAC sont sélectionné et affiché pour pouvoir être lu. Malheureusement, le moyen de lecture utilisé n’est pas compatible avec les fichiers de type FLAC. Alors, une copie temporaire convertie en MP3 de ces fichiers dans un dossier en effectuée. Le lecteur utilisera ces copies durant l’écoute. </w:t>
+      </w:r>
+    </w:p>
+    <w:p>
+      <w:pPr>
+        <w:pStyle w:val="Titre4"/>
+      </w:pPr>
+      <w:r>
+        <w:t>Changement du mode d’application</w:t>
+      </w:r>
+    </w:p>
+    <w:p>
+      <w:r>
+        <w:t>Lorsque l’on active le mode ‘Renommer’, une vérification de l’unicité des noms est entreprise. Quand le mode ‘Renommer et déplacer’ ou ‘Renommer et copier’ sont eux activer, il y a en plus une vérification que l’on a bien sélectionné un dossier et sinon, la fenêtre de navigation des dossiers s’affiche.</w:t>
+      </w:r>
+    </w:p>
+    <w:p>
+      <w:pPr>
+        <w:spacing w:before="0"/>
+        <w:jc w:val="left"/>
+      </w:pPr>
+      <w:r>
+        <w:rPr>
+          <w:noProof/>
+        </w:rPr>
+        <w:lastRenderedPageBreak/>
+        <mc:AlternateContent>
+          <mc:Choice Requires="wpg">
+            <w:drawing>
+              <wp:anchor distT="0" distB="0" distL="114300" distR="114300" simplePos="0" relativeHeight="251663360" behindDoc="0" locked="0" layoutInCell="1" allowOverlap="1" wp14:anchorId="576B1806" wp14:editId="52283643">
+                <wp:simplePos x="0" y="0"/>
+                <wp:positionH relativeFrom="margin">
+                  <wp:align>right</wp:align>
+                </wp:positionH>
+                <wp:positionV relativeFrom="paragraph">
+                  <wp:posOffset>288793</wp:posOffset>
+                </wp:positionV>
+                <wp:extent cx="3152775" cy="4924425"/>
+                <wp:effectExtent l="0" t="0" r="9525" b="9525"/>
+                <wp:wrapSquare wrapText="bothSides"/>
+                <wp:docPr id="15" name="Groupe 15"/>
+                <wp:cNvGraphicFramePr/>
+                <a:graphic xmlns:a="http://schemas.openxmlformats.org/drawingml/2006/main">
+                  <a:graphicData uri="http://schemas.microsoft.com/office/word/2010/wordprocessingGroup">
+                    <wpg:wgp>
+                      <wpg:cNvGrpSpPr/>
+                      <wpg:grpSpPr>
+                        <a:xfrm>
+                          <a:off x="0" y="0"/>
+                          <a:ext cx="3152775" cy="4924425"/>
+                          <a:chOff x="0" y="0"/>
+                          <a:chExt cx="3152775" cy="4924425"/>
+                        </a:xfrm>
+                      </wpg:grpSpPr>
+                      <pic:pic xmlns:pic="http://schemas.openxmlformats.org/drawingml/2006/picture">
+                        <pic:nvPicPr>
+                          <pic:cNvPr id="13" name="Image 13"/>
+                          <pic:cNvPicPr>
+                            <a:picLocks noChangeAspect="1"/>
+                          </pic:cNvPicPr>
+                        </pic:nvPicPr>
+                        <pic:blipFill>
+                          <a:blip r:embed="rId16">
+                            <a:extLst>
+                              <a:ext uri="{28A0092B-C50C-407E-A947-70E740481C1C}">
+                                <a14:useLocalDpi xmlns:a14="http://schemas.microsoft.com/office/drawing/2010/main" val="0"/>
+                              </a:ext>
+                            </a:extLst>
+                          </a:blip>
+                          <a:stretch>
+                            <a:fillRect/>
+                          </a:stretch>
+                        </pic:blipFill>
+                        <pic:spPr>
+                          <a:xfrm>
+                            <a:off x="0" y="0"/>
+                            <a:ext cx="3152774" cy="4662170"/>
+                          </a:xfrm>
+                          <a:prstGeom prst="rect">
+                            <a:avLst/>
+                          </a:prstGeom>
+                        </pic:spPr>
+                      </pic:pic>
+                      <wps:wsp>
+                        <wps:cNvPr id="14" name="Zone de texte 14"/>
+                        <wps:cNvSpPr txBox="1"/>
+                        <wps:spPr>
+                          <a:xfrm>
+                            <a:off x="0" y="4714875"/>
+                            <a:ext cx="3152775" cy="209550"/>
+                          </a:xfrm>
+                          <a:prstGeom prst="rect">
+                            <a:avLst/>
+                          </a:prstGeom>
+                          <a:solidFill>
+                            <a:prstClr val="white"/>
+                          </a:solidFill>
+                          <a:ln>
+                            <a:noFill/>
+                          </a:ln>
+                        </wps:spPr>
+                        <wps:txbx>
+                          <w:txbxContent>
+                            <w:p>
+                              <w:pPr>
+                                <w:pStyle w:val="Lgende"/>
+                                <w:jc w:val="center"/>
+                                <w:rPr>
+                                  <w:sz w:val="24"/>
+                                  <w:szCs w:val="20"/>
+                                </w:rPr>
+                              </w:pPr>
+                              <w:r>
+                                <w:t xml:space="preserve">Figure </w:t>
+                              </w:r>
+                              <w:r>
+                                <w:fldChar w:fldCharType="begin"/>
+                              </w:r>
+                              <w:r>
+                                <w:instrText xml:space="preserve"> SEQ Figure \* ARABIC </w:instrText>
+                              </w:r>
+                              <w:r>
+                                <w:fldChar w:fldCharType="separate"/>
+                              </w:r>
+                              <w:r>
+                                <w:rPr>
+                                  <w:noProof/>
+                                </w:rPr>
+                                <w:t>5</w:t>
+                              </w:r>
+                              <w:r>
+                                <w:fldChar w:fldCharType="end"/>
+                              </w:r>
+                              <w:r>
+                                <w:t xml:space="preserve"> - Changement du mode d'application</w:t>
+                              </w:r>
+                            </w:p>
+                          </w:txbxContent>
+                        </wps:txbx>
+                        <wps:bodyPr rot="0" spcFirstLastPara="0" vertOverflow="overflow" horzOverflow="overflow" vert="horz" wrap="square" lIns="0" tIns="0" rIns="0" bIns="0" numCol="1" spcCol="0" rtlCol="0" fromWordArt="0" anchor="t" anchorCtr="0" forceAA="0" compatLnSpc="1">
+                          <a:prstTxWarp prst="textNoShape">
+                            <a:avLst/>
+                          </a:prstTxWarp>
+                          <a:noAutofit/>
+                        </wps:bodyPr>
+                      </wps:wsp>
+                    </wpg:wgp>
+                  </a:graphicData>
+                </a:graphic>
+                <wp14:sizeRelH relativeFrom="margin">
+                  <wp14:pctWidth>0</wp14:pctWidth>
+                </wp14:sizeRelH>
+                <wp14:sizeRelV relativeFrom="margin">
+                  <wp14:pctHeight>0</wp14:pctHeight>
+                </wp14:sizeRelV>
+              </wp:anchor>
+            </w:drawing>
+          </mc:Choice>
+          <mc:Fallback>
+            <w:pict>
+              <v:group w14:anchorId="576B1806" id="Groupe 15" o:spid="_x0000_s1038" style="position:absolute;margin-left:197.05pt;margin-top:22.75pt;width:248.25pt;height:387.75pt;z-index:251663360;mso-position-horizontal:right;mso-position-horizontal-relative:margin;mso-position-vertical-relative:text;mso-width-relative:margin;mso-height-relative:margin" coordsize="31527,49244" o:gfxdata="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">
+                <v:shape id="Image 13" o:spid="_x0000_s1039" type="#_x0000_t75" style="position:absolute;width:31527;height:46621;visibility:visible;mso-wrap-style:square" o:gfxdata="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">
+                  <v:imagedata r:id="rId17" o:title=""/>
+                </v:shape>
+                <v:shape id="Zone de texte 14" o:spid="_x0000_s1040" type="#_x0000_t202" style="position:absolute;top:47148;width:31527;height:2096;visibility:visible;mso-wrap-style:square;v-text-anchor:top" o:gfxdata="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" stroked="f">
+                  <v:textbox inset="0,0,0,0">
+                    <w:txbxContent>
+                      <w:p>
+                        <w:pPr>
+                          <w:pStyle w:val="Lgende"/>
+                          <w:jc w:val="center"/>
+                          <w:rPr>
+                            <w:sz w:val="24"/>
+                            <w:szCs w:val="20"/>
+                          </w:rPr>
+                        </w:pPr>
+                        <w:r>
+                          <w:t xml:space="preserve">Figure </w:t>
+                        </w:r>
+                        <w:r>
+                          <w:fldChar w:fldCharType="begin"/>
+                        </w:r>
+                        <w:r>
+                          <w:instrText xml:space="preserve"> SEQ Figure \* ARABIC </w:instrText>
+                        </w:r>
+                        <w:r>
+                          <w:fldChar w:fldCharType="separate"/>
+                        </w:r>
+                        <w:r>
+                          <w:rPr>
+                            <w:noProof/>
+                          </w:rPr>
+                          <w:t>5</w:t>
+                        </w:r>
+                        <w:r>
+                          <w:fldChar w:fldCharType="end"/>
+                        </w:r>
+                        <w:r>
+                          <w:t xml:space="preserve"> - Changement du mode d'application</w:t>
+                        </w:r>
+                      </w:p>
+                    </w:txbxContent>
+                  </v:textbox>
+                </v:shape>
+                <w10:wrap type="square" anchorx="margin"/>
+              </v:group>
+            </w:pict>
+          </mc:Fallback>
+        </mc:AlternateContent>
+      </w:r>
+      <w:r>
+        <w:br w:type="page"/>
+      </w:r>
+    </w:p>
+    <w:p>
+      <w:pPr>
+        <w:pStyle w:val="Titre4"/>
+      </w:pPr>
+      <w:r>
+        <w:lastRenderedPageBreak/>
+        <w:t>Affichage des changements</w:t>
+      </w:r>
+    </w:p>
+    <w:p>
+      <w:r>
+        <w:rPr>
+          <w:noProof/>
+        </w:rPr>
+        <mc:AlternateContent>
+          <mc:Choice Requires="wpg">
+            <w:drawing>
+              <wp:anchor distT="0" distB="0" distL="114300" distR="114300" simplePos="0" relativeHeight="251667456" behindDoc="0" locked="0" layoutInCell="1" allowOverlap="1" wp14:anchorId="31223DD7" wp14:editId="6BB68626">
+                <wp:simplePos x="0" y="0"/>
+                <wp:positionH relativeFrom="column">
+                  <wp:posOffset>2095</wp:posOffset>
+                </wp:positionH>
+                <wp:positionV relativeFrom="paragraph">
+                  <wp:posOffset>33193</wp:posOffset>
+                </wp:positionV>
+                <wp:extent cx="3082290" cy="7809865"/>
+                <wp:effectExtent l="0" t="0" r="3810" b="635"/>
+                <wp:wrapSquare wrapText="bothSides"/>
+                <wp:docPr id="18" name="Groupe 18"/>
+                <wp:cNvGraphicFramePr/>
+                <a:graphic xmlns:a="http://schemas.openxmlformats.org/drawingml/2006/main">
+                  <a:graphicData uri="http://schemas.microsoft.com/office/word/2010/wordprocessingGroup">
+                    <wpg:wgp>
+                      <wpg:cNvGrpSpPr/>
+                      <wpg:grpSpPr>
+                        <a:xfrm>
+                          <a:off x="0" y="0"/>
+                          <a:ext cx="3082290" cy="7809865"/>
+                          <a:chOff x="0" y="0"/>
+                          <a:chExt cx="3082290" cy="7809865"/>
+                        </a:xfrm>
+                      </wpg:grpSpPr>
+                      <pic:pic xmlns:pic="http://schemas.openxmlformats.org/drawingml/2006/picture">
+                        <pic:nvPicPr>
+                          <pic:cNvPr id="16" name="Image 16"/>
+                          <pic:cNvPicPr>
+                            <a:picLocks noChangeAspect="1"/>
+                          </pic:cNvPicPr>
+                        </pic:nvPicPr>
+                        <pic:blipFill>
+                          <a:blip r:embed="rId18">
+                            <a:extLst>
+                              <a:ext uri="{28A0092B-C50C-407E-A947-70E740481C1C}">
+                                <a14:useLocalDpi xmlns:a14="http://schemas.microsoft.com/office/drawing/2010/main" val="0"/>
+                              </a:ext>
+                            </a:extLst>
+                          </a:blip>
+                          <a:stretch>
+                            <a:fillRect/>
+                          </a:stretch>
+                        </pic:blipFill>
+                        <pic:spPr>
+                          <a:xfrm>
+                            <a:off x="0" y="0"/>
+                            <a:ext cx="3082290" cy="7451090"/>
+                          </a:xfrm>
+                          <a:prstGeom prst="rect">
+                            <a:avLst/>
+                          </a:prstGeom>
+                        </pic:spPr>
+                      </pic:pic>
+                      <wps:wsp>
+                        <wps:cNvPr id="17" name="Zone de texte 17"/>
+                        <wps:cNvSpPr txBox="1"/>
+                        <wps:spPr>
+                          <a:xfrm>
+                            <a:off x="0" y="7505065"/>
+                            <a:ext cx="3082290" cy="304800"/>
+                          </a:xfrm>
+                          <a:prstGeom prst="rect">
+                            <a:avLst/>
+                          </a:prstGeom>
+                          <a:solidFill>
+                            <a:prstClr val="white"/>
+                          </a:solidFill>
+                          <a:ln>
+                            <a:noFill/>
+                          </a:ln>
+                        </wps:spPr>
+                        <wps:txbx>
+                          <w:txbxContent>
+                            <w:p>
+                              <w:pPr>
+                                <w:pStyle w:val="Lgende"/>
+                                <w:jc w:val="center"/>
+                                <w:rPr>
+                                  <w:sz w:val="24"/>
+                                  <w:szCs w:val="20"/>
+                                </w:rPr>
+                              </w:pPr>
+                              <w:r>
+                                <w:t xml:space="preserve">Figure </w:t>
+                              </w:r>
+                              <w:r>
+                                <w:fldChar w:fldCharType="begin"/>
+                              </w:r>
+                              <w:r>
+                                <w:instrText xml:space="preserve"> SEQ Figure \* ARABIC </w:instrText>
+                              </w:r>
+                              <w:r>
+                                <w:fldChar w:fldCharType="separate"/>
+                              </w:r>
+                              <w:r>
+                                <w:rPr>
+                                  <w:noProof/>
+                                </w:rPr>
+                                <w:t>6</w:t>
+                              </w:r>
+                              <w:r>
+                                <w:fldChar w:fldCharType="end"/>
+                              </w:r>
+                              <w:r>
+                                <w:t xml:space="preserve"> - Affichage des changements</w:t>
+                              </w:r>
+                            </w:p>
+                          </w:txbxContent>
+                        </wps:txbx>
+                        <wps:bodyPr rot="0" spcFirstLastPara="0" vertOverflow="overflow" horzOverflow="overflow" vert="horz" wrap="square" lIns="0" tIns="0" rIns="0" bIns="0" numCol="1" spcCol="0" rtlCol="0" fromWordArt="0" anchor="t" anchorCtr="0" forceAA="0" compatLnSpc="1">
+                          <a:prstTxWarp prst="textNoShape">
+                            <a:avLst/>
+                          </a:prstTxWarp>
+                          <a:spAutoFit/>
+                        </wps:bodyPr>
+                      </wps:wsp>
+                    </wpg:wgp>
+                  </a:graphicData>
+                </a:graphic>
+              </wp:anchor>
+            </w:drawing>
+          </mc:Choice>
+          <mc:Fallback>
+            <w:pict>
+              <v:group w14:anchorId="31223DD7" id="Groupe 18" o:spid="_x0000_s1041" style="position:absolute;left:0;text-align:left;margin-left:.15pt;margin-top:2.6pt;width:242.7pt;height:614.95pt;z-index:251667456;mso-position-horizontal-relative:text;mso-position-vertical-relative:text" coordsize="30822,78098" o:gfxdata="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">
+                <v:shape id="Image 16" o:spid="_x0000_s1042" type="#_x0000_t75" style="position:absolute;width:30822;height:74510;visibility:visible;mso-wrap-style:square" o:gfxdata="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">
+                  <v:imagedata r:id="rId19" o:title=""/>
+                </v:shape>
+                <v:shape id="Zone de texte 17" o:spid="_x0000_s1043" type="#_x0000_t202" style="position:absolute;top:75050;width:30822;height:3048;visibility:visible;mso-wrap-style:square;v-text-anchor:top" o:gfxdata="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" stroked="f">
+                  <v:textbox style="mso-fit-shape-to-text:t" inset="0,0,0,0">
+                    <w:txbxContent>
+                      <w:p>
+                        <w:pPr>
+                          <w:pStyle w:val="Lgende"/>
+                          <w:jc w:val="center"/>
+                          <w:rPr>
+                            <w:sz w:val="24"/>
+                            <w:szCs w:val="20"/>
+                          </w:rPr>
+                        </w:pPr>
+                        <w:r>
+                          <w:t xml:space="preserve">Figure </w:t>
+                        </w:r>
+                        <w:r>
+                          <w:fldChar w:fldCharType="begin"/>
+                        </w:r>
+                        <w:r>
+                          <w:instrText xml:space="preserve"> SEQ Figure \* ARABIC </w:instrText>
+                        </w:r>
+                        <w:r>
+                          <w:fldChar w:fldCharType="separate"/>
+                        </w:r>
+                        <w:r>
+                          <w:rPr>
+                            <w:noProof/>
+                          </w:rPr>
+                          <w:t>6</w:t>
+                        </w:r>
+                        <w:r>
+                          <w:fldChar w:fldCharType="end"/>
+                        </w:r>
+                        <w:r>
+                          <w:t xml:space="preserve"> - Affichage des changements</w:t>
+                        </w:r>
+                      </w:p>
+                    </w:txbxContent>
+                  </v:textbox>
+                </v:shape>
+                <w10:wrap type="square"/>
+              </v:group>
+            </w:pict>
+          </mc:Fallback>
+        </mc:AlternateContent>
+      </w:r>
+      <w:r>
+        <w:t xml:space="preserve">L’affichage des changements est l’action qui affiche le résultat du </w:t>
+      </w:r>
+      <w:r>
+        <w:t xml:space="preserve">renommage général et de la numérotation. </w:t>
+      </w:r>
+    </w:p>
+    <w:p>
+      <w:r>
+        <w:t xml:space="preserve">Si un nom a été donné, il sera vérifié s’il est valide pour des fichiers. Puis, la numérotation sera activée pour éviter les doublons. Dans le cas où les fichiers devraient se trouver en dehors de la playlist même avec l’application des changements, alors il sera testé si </w:t>
+      </w:r>
+      <w:r>
+        <w:t>les noms seront uniques même dans ces conditions. Finalement, s’il n’y a aucune erreur détectée, les noms s’affichent.</w:t>
+      </w:r>
+    </w:p>
+    <w:p>
+      <w:pPr>
+        <w:spacing w:before="0"/>
+        <w:jc w:val="left"/>
+      </w:pPr>
+      <w:r>
+        <w:br w:type="page"/>
+      </w:r>
+    </w:p>
+    <w:p>
+      <w:pPr>
+        <w:pStyle w:val="Titre4"/>
+      </w:pPr>
+      <w:r>
+        <w:lastRenderedPageBreak/>
+        <w:t>Application des changements</w:t>
+      </w:r>
+    </w:p>
+    <w:p>
+      <w:r>
+        <w:t xml:space="preserve">L’application des changements dans les fichiers et dossiers réels se fait de la façon suivante. </w:t>
+      </w:r>
+    </w:p>
+    <w:p>
+      <w:r>
+        <w:t xml:space="preserve">En premier temps, la validité des noms est testées. Puis, le processus se divise en trois. </w:t>
+      </w:r>
+    </w:p>
+    <w:p>
+      <w:r>
+        <w:t>Dans le renommage, on test l’unicité des fichiers</w:t>
+      </w:r>
+      <w:r>
+        <w:t xml:space="preserve">. </w:t>
+      </w:r>
+      <w:r>
+        <w:t xml:space="preserve"> </w:t>
+      </w:r>
+      <w:r>
+        <w:t>O</w:t>
+      </w:r>
+      <w:r>
+        <w:t>n les renomme</w:t>
+      </w:r>
+      <w:r>
+        <w:t>.</w:t>
+      </w:r>
+      <w:r>
+        <w:t xml:space="preserve"> </w:t>
+      </w:r>
+      <w:r>
+        <w:t>P</w:t>
+      </w:r>
+      <w:r>
+        <w:t>uis</w:t>
+      </w:r>
+      <w:r>
+        <w:t>,</w:t>
+      </w:r>
+      <w:r>
+        <w:t xml:space="preserve"> on informe l’utilisateur du succès.</w:t>
+      </w:r>
+    </w:p>
+    <w:p>
+      <w:r>
+        <w:rPr>
+          <w:noProof/>
+        </w:rPr>
+        <mc:AlternateContent>
+          <mc:Choice Requires="wpg">
+            <w:drawing>
+              <wp:anchor distT="0" distB="0" distL="114300" distR="114300" simplePos="0" relativeHeight="251671552" behindDoc="0" locked="0" layoutInCell="1" allowOverlap="1" wp14:anchorId="5AFE5052" wp14:editId="4C58C9B1">
+                <wp:simplePos x="0" y="0"/>
+                <wp:positionH relativeFrom="margin">
+                  <wp:align>center</wp:align>
+                </wp:positionH>
+                <wp:positionV relativeFrom="paragraph">
+                  <wp:posOffset>1134523</wp:posOffset>
+                </wp:positionV>
+                <wp:extent cx="4741545" cy="6020435"/>
+                <wp:effectExtent l="0" t="0" r="1905" b="0"/>
+                <wp:wrapSquare wrapText="bothSides"/>
+                <wp:docPr id="21" name="Groupe 21"/>
+                <wp:cNvGraphicFramePr/>
+                <a:graphic xmlns:a="http://schemas.openxmlformats.org/drawingml/2006/main">
+                  <a:graphicData uri="http://schemas.microsoft.com/office/word/2010/wordprocessingGroup">
+                    <wpg:wgp>
+                      <wpg:cNvGrpSpPr/>
+                      <wpg:grpSpPr>
+                        <a:xfrm>
+                          <a:off x="0" y="0"/>
+                          <a:ext cx="4741545" cy="6020435"/>
+                          <a:chOff x="0" y="0"/>
+                          <a:chExt cx="4823460" cy="6685808"/>
+                        </a:xfrm>
+                      </wpg:grpSpPr>
+                      <pic:pic xmlns:pic="http://schemas.openxmlformats.org/drawingml/2006/picture">
+                        <pic:nvPicPr>
+                          <pic:cNvPr id="19" name="Image 19"/>
+                          <pic:cNvPicPr>
+                            <a:picLocks noChangeAspect="1"/>
+                          </pic:cNvPicPr>
+                        </pic:nvPicPr>
+                        <pic:blipFill>
+                          <a:blip r:embed="rId20">
+                            <a:extLst>
+                              <a:ext uri="{28A0092B-C50C-407E-A947-70E740481C1C}">
+                                <a14:useLocalDpi xmlns:a14="http://schemas.microsoft.com/office/drawing/2010/main" val="0"/>
+                              </a:ext>
+                            </a:extLst>
+                          </a:blip>
+                          <a:stretch>
+                            <a:fillRect/>
+                          </a:stretch>
+                        </pic:blipFill>
+                        <pic:spPr>
+                          <a:xfrm>
+                            <a:off x="0" y="0"/>
+                            <a:ext cx="4823460" cy="6428740"/>
+                          </a:xfrm>
+                          <a:prstGeom prst="rect">
+                            <a:avLst/>
+                          </a:prstGeom>
+                        </pic:spPr>
+                      </pic:pic>
+                      <wps:wsp>
+                        <wps:cNvPr id="20" name="Zone de texte 20"/>
+                        <wps:cNvSpPr txBox="1"/>
+                        <wps:spPr>
+                          <a:xfrm>
+                            <a:off x="0" y="6483927"/>
+                            <a:ext cx="4823460" cy="201881"/>
+                          </a:xfrm>
+                          <a:prstGeom prst="rect">
+                            <a:avLst/>
+                          </a:prstGeom>
+                          <a:solidFill>
+                            <a:prstClr val="white"/>
+                          </a:solidFill>
+                          <a:ln>
+                            <a:noFill/>
+                          </a:ln>
+                        </wps:spPr>
+                        <wps:txbx>
+                          <w:txbxContent>
+                            <w:p>
+                              <w:pPr>
+                                <w:pStyle w:val="Lgende"/>
+                                <w:jc w:val="center"/>
+                                <w:rPr>
+                                  <w:sz w:val="24"/>
+                                  <w:szCs w:val="20"/>
+                                </w:rPr>
+                              </w:pPr>
+                              <w:r>
+                                <w:t xml:space="preserve">Figure </w:t>
+                              </w:r>
+                              <w:r>
+                                <w:fldChar w:fldCharType="begin"/>
+                              </w:r>
+                              <w:r>
+                                <w:instrText xml:space="preserve"> SEQ Figure \* ARABIC </w:instrText>
+                              </w:r>
+                              <w:r>
+                                <w:fldChar w:fldCharType="separate"/>
+                              </w:r>
+                              <w:r>
+                                <w:rPr>
+                                  <w:noProof/>
+                                </w:rPr>
+                                <w:t>7</w:t>
+                              </w:r>
+                              <w:r>
+                                <w:fldChar w:fldCharType="end"/>
+                              </w:r>
+                              <w:r>
+                                <w:t xml:space="preserve"> - Application des changements</w:t>
+                              </w:r>
+                            </w:p>
+                          </w:txbxContent>
+                        </wps:txbx>
+                        <wps:bodyPr rot="0" spcFirstLastPara="0" vertOverflow="overflow" horzOverflow="overflow" vert="horz" wrap="square" lIns="0" tIns="0" rIns="0" bIns="0" numCol="1" spcCol="0" rtlCol="0" fromWordArt="0" anchor="t" anchorCtr="0" forceAA="0" compatLnSpc="1">
+                          <a:prstTxWarp prst="textNoShape">
+                            <a:avLst/>
+                          </a:prstTxWarp>
+                          <a:noAutofit/>
+                        </wps:bodyPr>
+                      </wps:wsp>
+                    </wpg:wgp>
+                  </a:graphicData>
+                </a:graphic>
+                <wp14:sizeRelH relativeFrom="margin">
+                  <wp14:pctWidth>0</wp14:pctWidth>
+                </wp14:sizeRelH>
+                <wp14:sizeRelV relativeFrom="margin">
+                  <wp14:pctHeight>0</wp14:pctHeight>
+                </wp14:sizeRelV>
+              </wp:anchor>
+            </w:drawing>
+          </mc:Choice>
+          <mc:Fallback>
+            <w:pict>
+              <v:group w14:anchorId="5AFE5052" id="Groupe 21" o:spid="_x0000_s1044" style="position:absolute;left:0;text-align:left;margin-left:0;margin-top:89.35pt;width:373.35pt;height:474.05pt;z-index:251671552;mso-position-horizontal:center;mso-position-horizontal-relative:margin;mso-position-vertical-relative:text;mso-width-relative:margin;mso-height-relative:margin" coordsize="48234,66858" o:gfxdata="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